<commit_message>
Add source code, Checkout Wizard (React Wizard) ... 4:50:52
</commit_message>
<xml_diff>
--- a/9_Checkout_Wizard.docx
+++ b/9_Checkout_Wizard.docx
@@ -25638,6 +25638,90 @@
     <w:p>
       <w:pPr>
         <w:shd w:val="clear" w:color="auto" w:fill="1E1E1E"/>
+        <w:spacing w:after="0" w:line="330" w:lineRule="atLeast"/>
+        <w:rPr>
+          <w:rFonts w:ascii="Consolas" w:eastAsia="Times New Roman" w:hAnsi="Consolas"/>
+          <w:color w:val="D4D4D4"/>
+          <w:sz w:val="24"/>
+          <w:szCs w:val="24"/>
+        </w:rPr>
+      </w:pPr>
+      <w:r>
+        <w:rPr>
+          <w:rFonts w:ascii="Consolas" w:eastAsia="Times New Roman" w:hAnsi="Consolas"/>
+          <w:color w:val="C586C0"/>
+          <w:sz w:val="24"/>
+          <w:szCs w:val="24"/>
+        </w:rPr>
+        <w:t>import</w:t>
+      </w:r>
+      <w:r>
+        <w:rPr>
+          <w:rFonts w:ascii="Consolas" w:eastAsia="Times New Roman" w:hAnsi="Consolas"/>
+          <w:color w:val="D4D4D4"/>
+          <w:sz w:val="24"/>
+          <w:szCs w:val="24"/>
+        </w:rPr>
+        <w:t xml:space="preserve"> </w:t>
+      </w:r>
+      <w:r>
+        <w:rPr>
+          <w:rFonts w:ascii="Consolas" w:eastAsia="Times New Roman" w:hAnsi="Consolas"/>
+          <w:color w:val="9CDCFE"/>
+          <w:sz w:val="24"/>
+          <w:szCs w:val="24"/>
+        </w:rPr>
+        <w:t>CheckoutSteps</w:t>
+      </w:r>
+      <w:r>
+        <w:rPr>
+          <w:rFonts w:ascii="Consolas" w:eastAsia="Times New Roman" w:hAnsi="Consolas"/>
+          <w:color w:val="D4D4D4"/>
+          <w:sz w:val="24"/>
+          <w:szCs w:val="24"/>
+        </w:rPr>
+        <w:t xml:space="preserve"> </w:t>
+      </w:r>
+      <w:r>
+        <w:rPr>
+          <w:rFonts w:ascii="Consolas" w:eastAsia="Times New Roman" w:hAnsi="Consolas"/>
+          <w:color w:val="C586C0"/>
+          <w:sz w:val="24"/>
+          <w:szCs w:val="24"/>
+        </w:rPr>
+        <w:t>from</w:t>
+      </w:r>
+      <w:r>
+        <w:rPr>
+          <w:rFonts w:ascii="Consolas" w:eastAsia="Times New Roman" w:hAnsi="Consolas"/>
+          <w:color w:val="D4D4D4"/>
+          <w:sz w:val="24"/>
+          <w:szCs w:val="24"/>
+        </w:rPr>
+        <w:t xml:space="preserve"> </w:t>
+      </w:r>
+      <w:r>
+        <w:rPr>
+          <w:rFonts w:ascii="Consolas" w:eastAsia="Times New Roman" w:hAnsi="Consolas"/>
+          <w:color w:val="CE9178"/>
+          <w:sz w:val="24"/>
+          <w:szCs w:val="24"/>
+        </w:rPr>
+        <w:t>'../components/CheckoutSteps'</w:t>
+      </w:r>
+      <w:r>
+        <w:rPr>
+          <w:rFonts w:ascii="Consolas" w:eastAsia="Times New Roman" w:hAnsi="Consolas"/>
+          <w:color w:val="D4D4D4"/>
+          <w:sz w:val="24"/>
+          <w:szCs w:val="24"/>
+        </w:rPr>
+        <w:t>;</w:t>
+      </w:r>
+    </w:p>
+    <w:p>
+      <w:pPr>
+        <w:shd w:val="clear" w:color="auto" w:fill="1E1E1E"/>
         <w:spacing w:after="240" w:line="330" w:lineRule="atLeast"/>
         <w:rPr>
           <w:rFonts w:ascii="Consolas" w:eastAsia="Times New Roman" w:hAnsi="Consolas"/>
@@ -26304,6 +26388,7 @@
           <w:sz w:val="24"/>
           <w:szCs w:val="24"/>
         </w:rPr>
+        <w:lastRenderedPageBreak/>
         <w:t xml:space="preserve">    </w:t>
       </w:r>
       <w:r>
@@ -26397,7 +26482,6 @@
           <w:sz w:val="24"/>
           <w:szCs w:val="24"/>
         </w:rPr>
-        <w:lastRenderedPageBreak/>
         <w:t xml:space="preserve">        </w:t>
       </w:r>
       <w:r>
@@ -26658,42 +26742,6 @@
       <w:r>
         <w:rPr>
           <w:rFonts w:ascii="Consolas" w:eastAsia="Times New Roman" w:hAnsi="Consolas"/>
-          <w:color w:val="D4D4D4"/>
-          <w:sz w:val="24"/>
-          <w:szCs w:val="24"/>
-        </w:rPr>
-        <w:t xml:space="preserve"> </w:t>
-      </w:r>
-      <w:r>
-        <w:rPr>
-          <w:rFonts w:ascii="Consolas" w:eastAsia="Times New Roman" w:hAnsi="Consolas"/>
-          <w:color w:val="9CDCFE"/>
-          <w:sz w:val="24"/>
-          <w:szCs w:val="24"/>
-        </w:rPr>
-        <w:t>className</w:t>
-      </w:r>
-      <w:r>
-        <w:rPr>
-          <w:rFonts w:ascii="Consolas" w:eastAsia="Times New Roman" w:hAnsi="Consolas"/>
-          <w:color w:val="D4D4D4"/>
-          <w:sz w:val="24"/>
-          <w:szCs w:val="24"/>
-        </w:rPr>
-        <w:t>=</w:t>
-      </w:r>
-      <w:r>
-        <w:rPr>
-          <w:rFonts w:ascii="Consolas" w:eastAsia="Times New Roman" w:hAnsi="Consolas"/>
-          <w:color w:val="CE9178"/>
-          <w:sz w:val="24"/>
-          <w:szCs w:val="24"/>
-        </w:rPr>
-        <w:t>"form"</w:t>
-      </w:r>
-      <w:r>
-        <w:rPr>
-          <w:rFonts w:ascii="Consolas" w:eastAsia="Times New Roman" w:hAnsi="Consolas"/>
           <w:color w:val="808080"/>
           <w:sz w:val="24"/>
           <w:szCs w:val="24"/>
@@ -26733,11 +26781,11 @@
       <w:r>
         <w:rPr>
           <w:rFonts w:ascii="Consolas" w:eastAsia="Times New Roman" w:hAnsi="Consolas"/>
-          <w:color w:val="569CD6"/>
-          <w:sz w:val="24"/>
-          <w:szCs w:val="24"/>
-        </w:rPr>
-        <w:t>form</w:t>
+          <w:color w:val="4EC9B0"/>
+          <w:sz w:val="24"/>
+          <w:szCs w:val="24"/>
+        </w:rPr>
+        <w:t>CheckoutSteps</w:t>
       </w:r>
       <w:r>
         <w:rPr>
@@ -26755,43 +26803,52 @@
           <w:sz w:val="24"/>
           <w:szCs w:val="24"/>
         </w:rPr>
-        <w:t>onSubmit</w:t>
-      </w:r>
-      <w:r>
-        <w:rPr>
-          <w:rFonts w:ascii="Consolas" w:eastAsia="Times New Roman" w:hAnsi="Consolas"/>
-          <w:color w:val="D4D4D4"/>
-          <w:sz w:val="24"/>
-          <w:szCs w:val="24"/>
-        </w:rPr>
-        <w:t>=</w:t>
-      </w:r>
-      <w:r>
-        <w:rPr>
-          <w:rFonts w:ascii="Consolas" w:eastAsia="Times New Roman" w:hAnsi="Consolas"/>
-          <w:color w:val="569CD6"/>
-          <w:sz w:val="24"/>
-          <w:szCs w:val="24"/>
-        </w:rPr>
-        <w:t>{</w:t>
-      </w:r>
-      <w:r>
-        <w:rPr>
-          <w:rFonts w:ascii="Consolas" w:eastAsia="Times New Roman" w:hAnsi="Consolas"/>
-          <w:color w:val="DCDCAA"/>
-          <w:sz w:val="24"/>
-          <w:szCs w:val="24"/>
-        </w:rPr>
-        <w:t>submitHandler</w:t>
-      </w:r>
-      <w:r>
-        <w:rPr>
-          <w:rFonts w:ascii="Consolas" w:eastAsia="Times New Roman" w:hAnsi="Consolas"/>
-          <w:color w:val="569CD6"/>
-          <w:sz w:val="24"/>
-          <w:szCs w:val="24"/>
-        </w:rPr>
-        <w:t>}</w:t>
+        <w:t>step1</w:t>
+      </w:r>
+      <w:r>
+        <w:rPr>
+          <w:rFonts w:ascii="Consolas" w:eastAsia="Times New Roman" w:hAnsi="Consolas"/>
+          <w:color w:val="D4D4D4"/>
+          <w:sz w:val="24"/>
+          <w:szCs w:val="24"/>
+        </w:rPr>
+        <w:t xml:space="preserve"> </w:t>
+      </w:r>
+      <w:r>
+        <w:rPr>
+          <w:rFonts w:ascii="Consolas" w:eastAsia="Times New Roman" w:hAnsi="Consolas"/>
+          <w:color w:val="9CDCFE"/>
+          <w:sz w:val="24"/>
+          <w:szCs w:val="24"/>
+        </w:rPr>
+        <w:t>step2</w:t>
+      </w:r>
+      <w:r>
+        <w:rPr>
+          <w:rFonts w:ascii="Consolas" w:eastAsia="Times New Roman" w:hAnsi="Consolas"/>
+          <w:color w:val="D4D4D4"/>
+          <w:sz w:val="24"/>
+          <w:szCs w:val="24"/>
+        </w:rPr>
+        <w:t xml:space="preserve"> </w:t>
+      </w:r>
+      <w:r>
+        <w:rPr>
+          <w:rFonts w:ascii="Consolas" w:eastAsia="Times New Roman" w:hAnsi="Consolas"/>
+          <w:color w:val="808080"/>
+          <w:sz w:val="24"/>
+          <w:szCs w:val="24"/>
+        </w:rPr>
+        <w:t>&gt;&lt;/</w:t>
+      </w:r>
+      <w:r>
+        <w:rPr>
+          <w:rFonts w:ascii="Consolas" w:eastAsia="Times New Roman" w:hAnsi="Consolas"/>
+          <w:color w:val="4EC9B0"/>
+          <w:sz w:val="24"/>
+          <w:szCs w:val="24"/>
+        </w:rPr>
+        <w:t>CheckoutSteps</w:t>
       </w:r>
       <w:r>
         <w:rPr>
@@ -26821,7 +26878,7 @@
           <w:sz w:val="24"/>
           <w:szCs w:val="24"/>
         </w:rPr>
-        <w:t xml:space="preserve">            </w:t>
+        <w:t xml:space="preserve">        </w:t>
       </w:r>
       <w:r>
         <w:rPr>
@@ -26839,7 +26896,7 @@
           <w:sz w:val="24"/>
           <w:szCs w:val="24"/>
         </w:rPr>
-        <w:t>ul</w:t>
+        <w:t>div</w:t>
       </w:r>
       <w:r>
         <w:rPr>
@@ -26875,7 +26932,7 @@
           <w:sz w:val="24"/>
           <w:szCs w:val="24"/>
         </w:rPr>
-        <w:t>"form-container"</w:t>
+        <w:t>"form"</w:t>
       </w:r>
       <w:r>
         <w:rPr>
@@ -26905,7 +26962,7 @@
           <w:sz w:val="24"/>
           <w:szCs w:val="24"/>
         </w:rPr>
-        <w:t xml:space="preserve">                </w:t>
+        <w:t xml:space="preserve">            </w:t>
       </w:r>
       <w:r>
         <w:rPr>
@@ -26923,7 +26980,61 @@
           <w:sz w:val="24"/>
           <w:szCs w:val="24"/>
         </w:rPr>
-        <w:t>li</w:t>
+        <w:t>form</w:t>
+      </w:r>
+      <w:r>
+        <w:rPr>
+          <w:rFonts w:ascii="Consolas" w:eastAsia="Times New Roman" w:hAnsi="Consolas"/>
+          <w:color w:val="D4D4D4"/>
+          <w:sz w:val="24"/>
+          <w:szCs w:val="24"/>
+        </w:rPr>
+        <w:t xml:space="preserve"> </w:t>
+      </w:r>
+      <w:r>
+        <w:rPr>
+          <w:rFonts w:ascii="Consolas" w:eastAsia="Times New Roman" w:hAnsi="Consolas"/>
+          <w:color w:val="9CDCFE"/>
+          <w:sz w:val="24"/>
+          <w:szCs w:val="24"/>
+        </w:rPr>
+        <w:t>onSubmit</w:t>
+      </w:r>
+      <w:r>
+        <w:rPr>
+          <w:rFonts w:ascii="Consolas" w:eastAsia="Times New Roman" w:hAnsi="Consolas"/>
+          <w:color w:val="D4D4D4"/>
+          <w:sz w:val="24"/>
+          <w:szCs w:val="24"/>
+        </w:rPr>
+        <w:t>=</w:t>
+      </w:r>
+      <w:r>
+        <w:rPr>
+          <w:rFonts w:ascii="Consolas" w:eastAsia="Times New Roman" w:hAnsi="Consolas"/>
+          <w:color w:val="569CD6"/>
+          <w:sz w:val="24"/>
+          <w:szCs w:val="24"/>
+        </w:rPr>
+        <w:t>{</w:t>
+      </w:r>
+      <w:r>
+        <w:rPr>
+          <w:rFonts w:ascii="Consolas" w:eastAsia="Times New Roman" w:hAnsi="Consolas"/>
+          <w:color w:val="DCDCAA"/>
+          <w:sz w:val="24"/>
+          <w:szCs w:val="24"/>
+        </w:rPr>
+        <w:t>submitHandler</w:t>
+      </w:r>
+      <w:r>
+        <w:rPr>
+          <w:rFonts w:ascii="Consolas" w:eastAsia="Times New Roman" w:hAnsi="Consolas"/>
+          <w:color w:val="569CD6"/>
+          <w:sz w:val="24"/>
+          <w:szCs w:val="24"/>
+        </w:rPr>
+        <w:t>}</w:t>
       </w:r>
       <w:r>
         <w:rPr>
@@ -26953,7 +27064,7 @@
           <w:sz w:val="24"/>
           <w:szCs w:val="24"/>
         </w:rPr>
-        <w:t xml:space="preserve">                    </w:t>
+        <w:t xml:space="preserve">                </w:t>
       </w:r>
       <w:r>
         <w:rPr>
@@ -26971,43 +27082,43 @@
           <w:sz w:val="24"/>
           <w:szCs w:val="24"/>
         </w:rPr>
-        <w:t>h2</w:t>
-      </w:r>
-      <w:r>
-        <w:rPr>
-          <w:rFonts w:ascii="Consolas" w:eastAsia="Times New Roman" w:hAnsi="Consolas"/>
-          <w:color w:val="808080"/>
-          <w:sz w:val="24"/>
-          <w:szCs w:val="24"/>
-        </w:rPr>
-        <w:t>&gt;</w:t>
-      </w:r>
-      <w:r>
-        <w:rPr>
-          <w:rFonts w:ascii="Consolas" w:eastAsia="Times New Roman" w:hAnsi="Consolas"/>
-          <w:color w:val="D4D4D4"/>
-          <w:sz w:val="24"/>
-          <w:szCs w:val="24"/>
-        </w:rPr>
-        <w:t>Shipping</w:t>
-      </w:r>
-      <w:r>
-        <w:rPr>
-          <w:rFonts w:ascii="Consolas" w:eastAsia="Times New Roman" w:hAnsi="Consolas"/>
-          <w:color w:val="808080"/>
-          <w:sz w:val="24"/>
-          <w:szCs w:val="24"/>
-        </w:rPr>
-        <w:t>&lt;/</w:t>
-      </w:r>
-      <w:r>
-        <w:rPr>
-          <w:rFonts w:ascii="Consolas" w:eastAsia="Times New Roman" w:hAnsi="Consolas"/>
-          <w:color w:val="569CD6"/>
-          <w:sz w:val="24"/>
-          <w:szCs w:val="24"/>
-        </w:rPr>
-        <w:t>h2</w:t>
+        <w:t>ul</w:t>
+      </w:r>
+      <w:r>
+        <w:rPr>
+          <w:rFonts w:ascii="Consolas" w:eastAsia="Times New Roman" w:hAnsi="Consolas"/>
+          <w:color w:val="D4D4D4"/>
+          <w:sz w:val="24"/>
+          <w:szCs w:val="24"/>
+        </w:rPr>
+        <w:t xml:space="preserve"> </w:t>
+      </w:r>
+      <w:r>
+        <w:rPr>
+          <w:rFonts w:ascii="Consolas" w:eastAsia="Times New Roman" w:hAnsi="Consolas"/>
+          <w:color w:val="9CDCFE"/>
+          <w:sz w:val="24"/>
+          <w:szCs w:val="24"/>
+        </w:rPr>
+        <w:t>className</w:t>
+      </w:r>
+      <w:r>
+        <w:rPr>
+          <w:rFonts w:ascii="Consolas" w:eastAsia="Times New Roman" w:hAnsi="Consolas"/>
+          <w:color w:val="D4D4D4"/>
+          <w:sz w:val="24"/>
+          <w:szCs w:val="24"/>
+        </w:rPr>
+        <w:t>=</w:t>
+      </w:r>
+      <w:r>
+        <w:rPr>
+          <w:rFonts w:ascii="Consolas" w:eastAsia="Times New Roman" w:hAnsi="Consolas"/>
+          <w:color w:val="CE9178"/>
+          <w:sz w:val="24"/>
+          <w:szCs w:val="24"/>
+        </w:rPr>
+        <w:t>"form-container"</w:t>
       </w:r>
       <w:r>
         <w:rPr>
@@ -27037,7 +27148,7 @@
           <w:sz w:val="24"/>
           <w:szCs w:val="24"/>
         </w:rPr>
-        <w:t xml:space="preserve">                </w:t>
+        <w:t xml:space="preserve">                    </w:t>
       </w:r>
       <w:r>
         <w:rPr>
@@ -27046,7 +27157,7 @@
           <w:sz w:val="24"/>
           <w:szCs w:val="24"/>
         </w:rPr>
-        <w:t>&lt;/</w:t>
+        <w:t>&lt;</w:t>
       </w:r>
       <w:r>
         <w:rPr>
@@ -27085,7 +27196,70 @@
           <w:sz w:val="24"/>
           <w:szCs w:val="24"/>
         </w:rPr>
-        <w:t xml:space="preserve">                </w:t>
+        <w:t xml:space="preserve">                        </w:t>
+      </w:r>
+      <w:r>
+        <w:rPr>
+          <w:rFonts w:ascii="Consolas" w:eastAsia="Times New Roman" w:hAnsi="Consolas"/>
+          <w:color w:val="808080"/>
+          <w:sz w:val="24"/>
+          <w:szCs w:val="24"/>
+        </w:rPr>
+        <w:t>&lt;</w:t>
+      </w:r>
+      <w:r>
+        <w:rPr>
+          <w:rFonts w:ascii="Consolas" w:eastAsia="Times New Roman" w:hAnsi="Consolas"/>
+          <w:color w:val="569CD6"/>
+          <w:sz w:val="24"/>
+          <w:szCs w:val="24"/>
+        </w:rPr>
+        <w:t>h2</w:t>
+      </w:r>
+      <w:r>
+        <w:rPr>
+          <w:rFonts w:ascii="Consolas" w:eastAsia="Times New Roman" w:hAnsi="Consolas"/>
+          <w:color w:val="808080"/>
+          <w:sz w:val="24"/>
+          <w:szCs w:val="24"/>
+        </w:rPr>
+        <w:t>&gt;</w:t>
+      </w:r>
+      <w:r>
+        <w:rPr>
+          <w:rFonts w:ascii="Consolas" w:eastAsia="Times New Roman" w:hAnsi="Consolas"/>
+          <w:color w:val="D4D4D4"/>
+          <w:sz w:val="24"/>
+          <w:szCs w:val="24"/>
+        </w:rPr>
+        <w:t>Shipping</w:t>
+      </w:r>
+      <w:r>
+        <w:rPr>
+          <w:rFonts w:ascii="Consolas" w:eastAsia="Times New Roman" w:hAnsi="Consolas"/>
+          <w:color w:val="808080"/>
+          <w:sz w:val="24"/>
+          <w:szCs w:val="24"/>
+        </w:rPr>
+        <w:t>&lt;/</w:t>
+      </w:r>
+      <w:r>
+        <w:rPr>
+          <w:rFonts w:ascii="Consolas" w:eastAsia="Times New Roman" w:hAnsi="Consolas"/>
+          <w:color w:val="569CD6"/>
+          <w:sz w:val="24"/>
+          <w:szCs w:val="24"/>
+        </w:rPr>
+        <w:t>h2</w:t>
+      </w:r>
+      <w:r>
+        <w:rPr>
+          <w:rFonts w:ascii="Consolas" w:eastAsia="Times New Roman" w:hAnsi="Consolas"/>
+          <w:color w:val="808080"/>
+          <w:sz w:val="24"/>
+          <w:szCs w:val="24"/>
+        </w:rPr>
+        <w:t>&gt;</w:t>
       </w:r>
     </w:p>
     <w:p>
@@ -27106,7 +27280,7 @@
           <w:sz w:val="24"/>
           <w:szCs w:val="24"/>
         </w:rPr>
-        <w:t xml:space="preserve">                </w:t>
+        <w:t xml:space="preserve">                    </w:t>
       </w:r>
       <w:r>
         <w:rPr>
@@ -27115,7 +27289,7 @@
           <w:sz w:val="24"/>
           <w:szCs w:val="24"/>
         </w:rPr>
-        <w:t>&lt;</w:t>
+        <w:t>&lt;/</w:t>
       </w:r>
       <w:r>
         <w:rPr>
@@ -27156,105 +27330,6 @@
         </w:rPr>
         <w:t xml:space="preserve">                    </w:t>
       </w:r>
-      <w:r>
-        <w:rPr>
-          <w:rFonts w:ascii="Consolas" w:eastAsia="Times New Roman" w:hAnsi="Consolas"/>
-          <w:color w:val="808080"/>
-          <w:sz w:val="24"/>
-          <w:szCs w:val="24"/>
-        </w:rPr>
-        <w:t>&lt;</w:t>
-      </w:r>
-      <w:r>
-        <w:rPr>
-          <w:rFonts w:ascii="Consolas" w:eastAsia="Times New Roman" w:hAnsi="Consolas"/>
-          <w:color w:val="569CD6"/>
-          <w:sz w:val="24"/>
-          <w:szCs w:val="24"/>
-        </w:rPr>
-        <w:t>label</w:t>
-      </w:r>
-      <w:r>
-        <w:rPr>
-          <w:rFonts w:ascii="Consolas" w:eastAsia="Times New Roman" w:hAnsi="Consolas"/>
-          <w:color w:val="D4D4D4"/>
-          <w:sz w:val="24"/>
-          <w:szCs w:val="24"/>
-        </w:rPr>
-        <w:t xml:space="preserve"> </w:t>
-      </w:r>
-      <w:r>
-        <w:rPr>
-          <w:rFonts w:ascii="Consolas" w:eastAsia="Times New Roman" w:hAnsi="Consolas"/>
-          <w:color w:val="9CDCFE"/>
-          <w:sz w:val="24"/>
-          <w:szCs w:val="24"/>
-        </w:rPr>
-        <w:t>htmlFor</w:t>
-      </w:r>
-      <w:r>
-        <w:rPr>
-          <w:rFonts w:ascii="Consolas" w:eastAsia="Times New Roman" w:hAnsi="Consolas"/>
-          <w:color w:val="D4D4D4"/>
-          <w:sz w:val="24"/>
-          <w:szCs w:val="24"/>
-        </w:rPr>
-        <w:t>=</w:t>
-      </w:r>
-      <w:r>
-        <w:rPr>
-          <w:rFonts w:ascii="Consolas" w:eastAsia="Times New Roman" w:hAnsi="Consolas"/>
-          <w:color w:val="CE9178"/>
-          <w:sz w:val="24"/>
-          <w:szCs w:val="24"/>
-        </w:rPr>
-        <w:t>"address"</w:t>
-      </w:r>
-      <w:r>
-        <w:rPr>
-          <w:rFonts w:ascii="Consolas" w:eastAsia="Times New Roman" w:hAnsi="Consolas"/>
-          <w:color w:val="808080"/>
-          <w:sz w:val="24"/>
-          <w:szCs w:val="24"/>
-        </w:rPr>
-        <w:t>&gt;</w:t>
-      </w:r>
-      <w:r>
-        <w:rPr>
-          <w:rFonts w:ascii="Consolas" w:eastAsia="Times New Roman" w:hAnsi="Consolas"/>
-          <w:color w:val="D4D4D4"/>
-          <w:sz w:val="24"/>
-          <w:szCs w:val="24"/>
-        </w:rPr>
-        <w:t>Address</w:t>
-      </w:r>
-      <w:r>
-        <w:rPr>
-          <w:rFonts w:ascii="Consolas" w:eastAsia="Times New Roman" w:hAnsi="Consolas"/>
-          <w:color w:val="808080"/>
-          <w:sz w:val="24"/>
-          <w:szCs w:val="24"/>
-        </w:rPr>
-        <w:t>&lt;/</w:t>
-      </w:r>
-      <w:r>
-        <w:rPr>
-          <w:rFonts w:ascii="Consolas" w:eastAsia="Times New Roman" w:hAnsi="Consolas"/>
-          <w:color w:val="569CD6"/>
-          <w:sz w:val="24"/>
-          <w:szCs w:val="24"/>
-        </w:rPr>
-        <w:t>label</w:t>
-      </w:r>
-      <w:r>
-        <w:rPr>
-          <w:rFonts w:ascii="Consolas" w:eastAsia="Times New Roman" w:hAnsi="Consolas"/>
-          <w:color w:val="808080"/>
-          <w:sz w:val="24"/>
-          <w:szCs w:val="24"/>
-        </w:rPr>
-        <w:t>&gt;</w:t>
-      </w:r>
     </w:p>
     <w:p>
       <w:pPr>
@@ -27292,277 +27367,7 @@
           <w:sz w:val="24"/>
           <w:szCs w:val="24"/>
         </w:rPr>
-        <w:t>input</w:t>
-      </w:r>
-      <w:r>
-        <w:rPr>
-          <w:rFonts w:ascii="Consolas" w:eastAsia="Times New Roman" w:hAnsi="Consolas"/>
-          <w:color w:val="D4D4D4"/>
-          <w:sz w:val="24"/>
-          <w:szCs w:val="24"/>
-        </w:rPr>
-        <w:t xml:space="preserve"> </w:t>
-      </w:r>
-      <w:r>
-        <w:rPr>
-          <w:rFonts w:ascii="Consolas" w:eastAsia="Times New Roman" w:hAnsi="Consolas"/>
-          <w:color w:val="9CDCFE"/>
-          <w:sz w:val="24"/>
-          <w:szCs w:val="24"/>
-        </w:rPr>
-        <w:t>type</w:t>
-      </w:r>
-      <w:r>
-        <w:rPr>
-          <w:rFonts w:ascii="Consolas" w:eastAsia="Times New Roman" w:hAnsi="Consolas"/>
-          <w:color w:val="D4D4D4"/>
-          <w:sz w:val="24"/>
-          <w:szCs w:val="24"/>
-        </w:rPr>
-        <w:t>=</w:t>
-      </w:r>
-      <w:r>
-        <w:rPr>
-          <w:rFonts w:ascii="Consolas" w:eastAsia="Times New Roman" w:hAnsi="Consolas"/>
-          <w:color w:val="CE9178"/>
-          <w:sz w:val="24"/>
-          <w:szCs w:val="24"/>
-        </w:rPr>
-        <w:t>"text"</w:t>
-      </w:r>
-      <w:r>
-        <w:rPr>
-          <w:rFonts w:ascii="Consolas" w:eastAsia="Times New Roman" w:hAnsi="Consolas"/>
-          <w:color w:val="D4D4D4"/>
-          <w:sz w:val="24"/>
-          <w:szCs w:val="24"/>
-        </w:rPr>
-        <w:t xml:space="preserve"> </w:t>
-      </w:r>
-      <w:r>
-        <w:rPr>
-          <w:rFonts w:ascii="Consolas" w:eastAsia="Times New Roman" w:hAnsi="Consolas"/>
-          <w:color w:val="9CDCFE"/>
-          <w:sz w:val="24"/>
-          <w:szCs w:val="24"/>
-        </w:rPr>
-        <w:t>name</w:t>
-      </w:r>
-      <w:r>
-        <w:rPr>
-          <w:rFonts w:ascii="Consolas" w:eastAsia="Times New Roman" w:hAnsi="Consolas"/>
-          <w:color w:val="D4D4D4"/>
-          <w:sz w:val="24"/>
-          <w:szCs w:val="24"/>
-        </w:rPr>
-        <w:t>=</w:t>
-      </w:r>
-      <w:r>
-        <w:rPr>
-          <w:rFonts w:ascii="Consolas" w:eastAsia="Times New Roman" w:hAnsi="Consolas"/>
-          <w:color w:val="CE9178"/>
-          <w:sz w:val="24"/>
-          <w:szCs w:val="24"/>
-        </w:rPr>
-        <w:t>"address"</w:t>
-      </w:r>
-      <w:r>
-        <w:rPr>
-          <w:rFonts w:ascii="Consolas" w:eastAsia="Times New Roman" w:hAnsi="Consolas"/>
-          <w:color w:val="D4D4D4"/>
-          <w:sz w:val="24"/>
-          <w:szCs w:val="24"/>
-        </w:rPr>
-        <w:t xml:space="preserve"> </w:t>
-      </w:r>
-      <w:r>
-        <w:rPr>
-          <w:rFonts w:ascii="Consolas" w:eastAsia="Times New Roman" w:hAnsi="Consolas"/>
-          <w:color w:val="9CDCFE"/>
-          <w:sz w:val="24"/>
-          <w:szCs w:val="24"/>
-        </w:rPr>
-        <w:t>id</w:t>
-      </w:r>
-      <w:r>
-        <w:rPr>
-          <w:rFonts w:ascii="Consolas" w:eastAsia="Times New Roman" w:hAnsi="Consolas"/>
-          <w:color w:val="D4D4D4"/>
-          <w:sz w:val="24"/>
-          <w:szCs w:val="24"/>
-        </w:rPr>
-        <w:t>=</w:t>
-      </w:r>
-      <w:r>
-        <w:rPr>
-          <w:rFonts w:ascii="Consolas" w:eastAsia="Times New Roman" w:hAnsi="Consolas"/>
-          <w:color w:val="CE9178"/>
-          <w:sz w:val="24"/>
-          <w:szCs w:val="24"/>
-        </w:rPr>
-        <w:t>"address"</w:t>
-      </w:r>
-      <w:r>
-        <w:rPr>
-          <w:rFonts w:ascii="Consolas" w:eastAsia="Times New Roman" w:hAnsi="Consolas"/>
-          <w:color w:val="D4D4D4"/>
-          <w:sz w:val="24"/>
-          <w:szCs w:val="24"/>
-        </w:rPr>
-        <w:t xml:space="preserve"> </w:t>
-      </w:r>
-      <w:r>
-        <w:rPr>
-          <w:rFonts w:ascii="Consolas" w:eastAsia="Times New Roman" w:hAnsi="Consolas"/>
-          <w:color w:val="9CDCFE"/>
-          <w:sz w:val="24"/>
-          <w:szCs w:val="24"/>
-        </w:rPr>
-        <w:t>onChange</w:t>
-      </w:r>
-      <w:r>
-        <w:rPr>
-          <w:rFonts w:ascii="Consolas" w:eastAsia="Times New Roman" w:hAnsi="Consolas"/>
-          <w:color w:val="D4D4D4"/>
-          <w:sz w:val="24"/>
-          <w:szCs w:val="24"/>
-        </w:rPr>
-        <w:t>=</w:t>
-      </w:r>
-      <w:r>
-        <w:rPr>
-          <w:rFonts w:ascii="Consolas" w:eastAsia="Times New Roman" w:hAnsi="Consolas"/>
-          <w:color w:val="569CD6"/>
-          <w:sz w:val="24"/>
-          <w:szCs w:val="24"/>
-        </w:rPr>
-        <w:t>{</w:t>
-      </w:r>
-      <w:r>
-        <w:rPr>
-          <w:rFonts w:ascii="Consolas" w:eastAsia="Times New Roman" w:hAnsi="Consolas"/>
-          <w:color w:val="D4D4D4"/>
-          <w:sz w:val="24"/>
-          <w:szCs w:val="24"/>
-        </w:rPr>
-        <w:t>(</w:t>
-      </w:r>
-      <w:r>
-        <w:rPr>
-          <w:rFonts w:ascii="Consolas" w:eastAsia="Times New Roman" w:hAnsi="Consolas"/>
-          <w:color w:val="9CDCFE"/>
-          <w:sz w:val="24"/>
-          <w:szCs w:val="24"/>
-        </w:rPr>
-        <w:t>e</w:t>
-      </w:r>
-      <w:r>
-        <w:rPr>
-          <w:rFonts w:ascii="Consolas" w:eastAsia="Times New Roman" w:hAnsi="Consolas"/>
-          <w:color w:val="D4D4D4"/>
-          <w:sz w:val="24"/>
-          <w:szCs w:val="24"/>
-        </w:rPr>
-        <w:t xml:space="preserve">) </w:t>
-      </w:r>
-      <w:r>
-        <w:rPr>
-          <w:rFonts w:ascii="Consolas" w:eastAsia="Times New Roman" w:hAnsi="Consolas"/>
-          <w:color w:val="569CD6"/>
-          <w:sz w:val="24"/>
-          <w:szCs w:val="24"/>
-        </w:rPr>
-        <w:t>=&gt;</w:t>
-      </w:r>
-      <w:r>
-        <w:rPr>
-          <w:rFonts w:ascii="Consolas" w:eastAsia="Times New Roman" w:hAnsi="Consolas"/>
-          <w:color w:val="D4D4D4"/>
-          <w:sz w:val="24"/>
-          <w:szCs w:val="24"/>
-        </w:rPr>
-        <w:t xml:space="preserve"> </w:t>
-      </w:r>
-      <w:r>
-        <w:rPr>
-          <w:rFonts w:ascii="Consolas" w:eastAsia="Times New Roman" w:hAnsi="Consolas"/>
-          <w:color w:val="DCDCAA"/>
-          <w:sz w:val="24"/>
-          <w:szCs w:val="24"/>
-        </w:rPr>
-        <w:t>setAddress</w:t>
-      </w:r>
-      <w:r>
-        <w:rPr>
-          <w:rFonts w:ascii="Consolas" w:eastAsia="Times New Roman" w:hAnsi="Consolas"/>
-          <w:color w:val="D4D4D4"/>
-          <w:sz w:val="24"/>
-          <w:szCs w:val="24"/>
-        </w:rPr>
-        <w:t>(</w:t>
-      </w:r>
-      <w:r>
-        <w:rPr>
-          <w:rFonts w:ascii="Consolas" w:eastAsia="Times New Roman" w:hAnsi="Consolas"/>
-          <w:color w:val="9CDCFE"/>
-          <w:sz w:val="24"/>
-          <w:szCs w:val="24"/>
-        </w:rPr>
-        <w:t>e</w:t>
-      </w:r>
-      <w:r>
-        <w:rPr>
-          <w:rFonts w:ascii="Consolas" w:eastAsia="Times New Roman" w:hAnsi="Consolas"/>
-          <w:color w:val="D4D4D4"/>
-          <w:sz w:val="24"/>
-          <w:szCs w:val="24"/>
-        </w:rPr>
-        <w:t>.</w:t>
-      </w:r>
-      <w:r>
-        <w:rPr>
-          <w:rFonts w:ascii="Consolas" w:eastAsia="Times New Roman" w:hAnsi="Consolas"/>
-          <w:color w:val="9CDCFE"/>
-          <w:sz w:val="24"/>
-          <w:szCs w:val="24"/>
-        </w:rPr>
-        <w:t>target</w:t>
-      </w:r>
-      <w:r>
-        <w:rPr>
-          <w:rFonts w:ascii="Consolas" w:eastAsia="Times New Roman" w:hAnsi="Consolas"/>
-          <w:color w:val="D4D4D4"/>
-          <w:sz w:val="24"/>
-          <w:szCs w:val="24"/>
-        </w:rPr>
-        <w:t>.</w:t>
-      </w:r>
-      <w:r>
-        <w:rPr>
-          <w:rFonts w:ascii="Consolas" w:eastAsia="Times New Roman" w:hAnsi="Consolas"/>
-          <w:color w:val="9CDCFE"/>
-          <w:sz w:val="24"/>
-          <w:szCs w:val="24"/>
-        </w:rPr>
-        <w:t>value</w:t>
-      </w:r>
-      <w:r>
-        <w:rPr>
-          <w:rFonts w:ascii="Consolas" w:eastAsia="Times New Roman" w:hAnsi="Consolas"/>
-          <w:color w:val="D4D4D4"/>
-          <w:sz w:val="24"/>
-          <w:szCs w:val="24"/>
-        </w:rPr>
-        <w:t>)</w:t>
-      </w:r>
-      <w:r>
-        <w:rPr>
-          <w:rFonts w:ascii="Consolas" w:eastAsia="Times New Roman" w:hAnsi="Consolas"/>
-          <w:color w:val="569CD6"/>
-          <w:sz w:val="24"/>
-          <w:szCs w:val="24"/>
-        </w:rPr>
-        <w:t>}</w:t>
+        <w:t>li</w:t>
       </w:r>
       <w:r>
         <w:rPr>
@@ -27592,7 +27397,7 @@
           <w:sz w:val="24"/>
           <w:szCs w:val="24"/>
         </w:rPr>
-        <w:t xml:space="preserve">                    </w:t>
+        <w:t xml:space="preserve">                        </w:t>
       </w:r>
       <w:r>
         <w:rPr>
@@ -27601,6 +27406,78 @@
           <w:sz w:val="24"/>
           <w:szCs w:val="24"/>
         </w:rPr>
+        <w:t>&lt;</w:t>
+      </w:r>
+      <w:r>
+        <w:rPr>
+          <w:rFonts w:ascii="Consolas" w:eastAsia="Times New Roman" w:hAnsi="Consolas"/>
+          <w:color w:val="569CD6"/>
+          <w:sz w:val="24"/>
+          <w:szCs w:val="24"/>
+        </w:rPr>
+        <w:t>label</w:t>
+      </w:r>
+      <w:r>
+        <w:rPr>
+          <w:rFonts w:ascii="Consolas" w:eastAsia="Times New Roman" w:hAnsi="Consolas"/>
+          <w:color w:val="D4D4D4"/>
+          <w:sz w:val="24"/>
+          <w:szCs w:val="24"/>
+        </w:rPr>
+        <w:t xml:space="preserve"> </w:t>
+      </w:r>
+      <w:r>
+        <w:rPr>
+          <w:rFonts w:ascii="Consolas" w:eastAsia="Times New Roman" w:hAnsi="Consolas"/>
+          <w:color w:val="9CDCFE"/>
+          <w:sz w:val="24"/>
+          <w:szCs w:val="24"/>
+        </w:rPr>
+        <w:t>htmlFor</w:t>
+      </w:r>
+      <w:r>
+        <w:rPr>
+          <w:rFonts w:ascii="Consolas" w:eastAsia="Times New Roman" w:hAnsi="Consolas"/>
+          <w:color w:val="D4D4D4"/>
+          <w:sz w:val="24"/>
+          <w:szCs w:val="24"/>
+        </w:rPr>
+        <w:t>=</w:t>
+      </w:r>
+      <w:r>
+        <w:rPr>
+          <w:rFonts w:ascii="Consolas" w:eastAsia="Times New Roman" w:hAnsi="Consolas"/>
+          <w:color w:val="CE9178"/>
+          <w:sz w:val="24"/>
+          <w:szCs w:val="24"/>
+        </w:rPr>
+        <w:t>"address"</w:t>
+      </w:r>
+      <w:r>
+        <w:rPr>
+          <w:rFonts w:ascii="Consolas" w:eastAsia="Times New Roman" w:hAnsi="Consolas"/>
+          <w:color w:val="808080"/>
+          <w:sz w:val="24"/>
+          <w:szCs w:val="24"/>
+        </w:rPr>
+        <w:t>&gt;</w:t>
+      </w:r>
+      <w:r>
+        <w:rPr>
+          <w:rFonts w:ascii="Consolas" w:eastAsia="Times New Roman" w:hAnsi="Consolas"/>
+          <w:color w:val="D4D4D4"/>
+          <w:sz w:val="24"/>
+          <w:szCs w:val="24"/>
+        </w:rPr>
+        <w:t>Address</w:t>
+      </w:r>
+      <w:r>
+        <w:rPr>
+          <w:rFonts w:ascii="Consolas" w:eastAsia="Times New Roman" w:hAnsi="Consolas"/>
+          <w:color w:val="808080"/>
+          <w:sz w:val="24"/>
+          <w:szCs w:val="24"/>
+        </w:rPr>
         <w:t>&lt;/</w:t>
       </w:r>
       <w:r>
@@ -27610,7 +27487,7 @@
           <w:sz w:val="24"/>
           <w:szCs w:val="24"/>
         </w:rPr>
-        <w:t>input</w:t>
+        <w:t>label</w:t>
       </w:r>
       <w:r>
         <w:rPr>
@@ -27640,7 +27517,7 @@
           <w:sz w:val="24"/>
           <w:szCs w:val="24"/>
         </w:rPr>
-        <w:t xml:space="preserve">                </w:t>
+        <w:t xml:space="preserve">                        </w:t>
       </w:r>
       <w:r>
         <w:rPr>
@@ -27649,7 +27526,7 @@
           <w:sz w:val="24"/>
           <w:szCs w:val="24"/>
         </w:rPr>
-        <w:t>&lt;/</w:t>
+        <w:t>&lt;</w:t>
       </w:r>
       <w:r>
         <w:rPr>
@@ -27658,7 +27535,277 @@
           <w:sz w:val="24"/>
           <w:szCs w:val="24"/>
         </w:rPr>
-        <w:t>li</w:t>
+        <w:t>input</w:t>
+      </w:r>
+      <w:r>
+        <w:rPr>
+          <w:rFonts w:ascii="Consolas" w:eastAsia="Times New Roman" w:hAnsi="Consolas"/>
+          <w:color w:val="D4D4D4"/>
+          <w:sz w:val="24"/>
+          <w:szCs w:val="24"/>
+        </w:rPr>
+        <w:t xml:space="preserve"> </w:t>
+      </w:r>
+      <w:r>
+        <w:rPr>
+          <w:rFonts w:ascii="Consolas" w:eastAsia="Times New Roman" w:hAnsi="Consolas"/>
+          <w:color w:val="9CDCFE"/>
+          <w:sz w:val="24"/>
+          <w:szCs w:val="24"/>
+        </w:rPr>
+        <w:t>type</w:t>
+      </w:r>
+      <w:r>
+        <w:rPr>
+          <w:rFonts w:ascii="Consolas" w:eastAsia="Times New Roman" w:hAnsi="Consolas"/>
+          <w:color w:val="D4D4D4"/>
+          <w:sz w:val="24"/>
+          <w:szCs w:val="24"/>
+        </w:rPr>
+        <w:t>=</w:t>
+      </w:r>
+      <w:r>
+        <w:rPr>
+          <w:rFonts w:ascii="Consolas" w:eastAsia="Times New Roman" w:hAnsi="Consolas"/>
+          <w:color w:val="CE9178"/>
+          <w:sz w:val="24"/>
+          <w:szCs w:val="24"/>
+        </w:rPr>
+        <w:t>"text"</w:t>
+      </w:r>
+      <w:r>
+        <w:rPr>
+          <w:rFonts w:ascii="Consolas" w:eastAsia="Times New Roman" w:hAnsi="Consolas"/>
+          <w:color w:val="D4D4D4"/>
+          <w:sz w:val="24"/>
+          <w:szCs w:val="24"/>
+        </w:rPr>
+        <w:t xml:space="preserve"> </w:t>
+      </w:r>
+      <w:r>
+        <w:rPr>
+          <w:rFonts w:ascii="Consolas" w:eastAsia="Times New Roman" w:hAnsi="Consolas"/>
+          <w:color w:val="9CDCFE"/>
+          <w:sz w:val="24"/>
+          <w:szCs w:val="24"/>
+        </w:rPr>
+        <w:t>name</w:t>
+      </w:r>
+      <w:r>
+        <w:rPr>
+          <w:rFonts w:ascii="Consolas" w:eastAsia="Times New Roman" w:hAnsi="Consolas"/>
+          <w:color w:val="D4D4D4"/>
+          <w:sz w:val="24"/>
+          <w:szCs w:val="24"/>
+        </w:rPr>
+        <w:t>=</w:t>
+      </w:r>
+      <w:r>
+        <w:rPr>
+          <w:rFonts w:ascii="Consolas" w:eastAsia="Times New Roman" w:hAnsi="Consolas"/>
+          <w:color w:val="CE9178"/>
+          <w:sz w:val="24"/>
+          <w:szCs w:val="24"/>
+        </w:rPr>
+        <w:t>"address"</w:t>
+      </w:r>
+      <w:r>
+        <w:rPr>
+          <w:rFonts w:ascii="Consolas" w:eastAsia="Times New Roman" w:hAnsi="Consolas"/>
+          <w:color w:val="D4D4D4"/>
+          <w:sz w:val="24"/>
+          <w:szCs w:val="24"/>
+        </w:rPr>
+        <w:t xml:space="preserve"> </w:t>
+      </w:r>
+      <w:r>
+        <w:rPr>
+          <w:rFonts w:ascii="Consolas" w:eastAsia="Times New Roman" w:hAnsi="Consolas"/>
+          <w:color w:val="9CDCFE"/>
+          <w:sz w:val="24"/>
+          <w:szCs w:val="24"/>
+        </w:rPr>
+        <w:t>id</w:t>
+      </w:r>
+      <w:r>
+        <w:rPr>
+          <w:rFonts w:ascii="Consolas" w:eastAsia="Times New Roman" w:hAnsi="Consolas"/>
+          <w:color w:val="D4D4D4"/>
+          <w:sz w:val="24"/>
+          <w:szCs w:val="24"/>
+        </w:rPr>
+        <w:t>=</w:t>
+      </w:r>
+      <w:r>
+        <w:rPr>
+          <w:rFonts w:ascii="Consolas" w:eastAsia="Times New Roman" w:hAnsi="Consolas"/>
+          <w:color w:val="CE9178"/>
+          <w:sz w:val="24"/>
+          <w:szCs w:val="24"/>
+        </w:rPr>
+        <w:t>"address"</w:t>
+      </w:r>
+      <w:r>
+        <w:rPr>
+          <w:rFonts w:ascii="Consolas" w:eastAsia="Times New Roman" w:hAnsi="Consolas"/>
+          <w:color w:val="D4D4D4"/>
+          <w:sz w:val="24"/>
+          <w:szCs w:val="24"/>
+        </w:rPr>
+        <w:t xml:space="preserve"> </w:t>
+      </w:r>
+      <w:r>
+        <w:rPr>
+          <w:rFonts w:ascii="Consolas" w:eastAsia="Times New Roman" w:hAnsi="Consolas"/>
+          <w:color w:val="9CDCFE"/>
+          <w:sz w:val="24"/>
+          <w:szCs w:val="24"/>
+        </w:rPr>
+        <w:t>onChange</w:t>
+      </w:r>
+      <w:r>
+        <w:rPr>
+          <w:rFonts w:ascii="Consolas" w:eastAsia="Times New Roman" w:hAnsi="Consolas"/>
+          <w:color w:val="D4D4D4"/>
+          <w:sz w:val="24"/>
+          <w:szCs w:val="24"/>
+        </w:rPr>
+        <w:t>=</w:t>
+      </w:r>
+      <w:r>
+        <w:rPr>
+          <w:rFonts w:ascii="Consolas" w:eastAsia="Times New Roman" w:hAnsi="Consolas"/>
+          <w:color w:val="569CD6"/>
+          <w:sz w:val="24"/>
+          <w:szCs w:val="24"/>
+        </w:rPr>
+        <w:t>{</w:t>
+      </w:r>
+      <w:r>
+        <w:rPr>
+          <w:rFonts w:ascii="Consolas" w:eastAsia="Times New Roman" w:hAnsi="Consolas"/>
+          <w:color w:val="D4D4D4"/>
+          <w:sz w:val="24"/>
+          <w:szCs w:val="24"/>
+        </w:rPr>
+        <w:t>(</w:t>
+      </w:r>
+      <w:r>
+        <w:rPr>
+          <w:rFonts w:ascii="Consolas" w:eastAsia="Times New Roman" w:hAnsi="Consolas"/>
+          <w:color w:val="9CDCFE"/>
+          <w:sz w:val="24"/>
+          <w:szCs w:val="24"/>
+        </w:rPr>
+        <w:t>e</w:t>
+      </w:r>
+      <w:r>
+        <w:rPr>
+          <w:rFonts w:ascii="Consolas" w:eastAsia="Times New Roman" w:hAnsi="Consolas"/>
+          <w:color w:val="D4D4D4"/>
+          <w:sz w:val="24"/>
+          <w:szCs w:val="24"/>
+        </w:rPr>
+        <w:t xml:space="preserve">) </w:t>
+      </w:r>
+      <w:r>
+        <w:rPr>
+          <w:rFonts w:ascii="Consolas" w:eastAsia="Times New Roman" w:hAnsi="Consolas"/>
+          <w:color w:val="569CD6"/>
+          <w:sz w:val="24"/>
+          <w:szCs w:val="24"/>
+        </w:rPr>
+        <w:t>=&gt;</w:t>
+      </w:r>
+      <w:r>
+        <w:rPr>
+          <w:rFonts w:ascii="Consolas" w:eastAsia="Times New Roman" w:hAnsi="Consolas"/>
+          <w:color w:val="D4D4D4"/>
+          <w:sz w:val="24"/>
+          <w:szCs w:val="24"/>
+        </w:rPr>
+        <w:t xml:space="preserve"> </w:t>
+      </w:r>
+      <w:r>
+        <w:rPr>
+          <w:rFonts w:ascii="Consolas" w:eastAsia="Times New Roman" w:hAnsi="Consolas"/>
+          <w:color w:val="DCDCAA"/>
+          <w:sz w:val="24"/>
+          <w:szCs w:val="24"/>
+        </w:rPr>
+        <w:t>setAddress</w:t>
+      </w:r>
+      <w:r>
+        <w:rPr>
+          <w:rFonts w:ascii="Consolas" w:eastAsia="Times New Roman" w:hAnsi="Consolas"/>
+          <w:color w:val="D4D4D4"/>
+          <w:sz w:val="24"/>
+          <w:szCs w:val="24"/>
+        </w:rPr>
+        <w:t>(</w:t>
+      </w:r>
+      <w:r>
+        <w:rPr>
+          <w:rFonts w:ascii="Consolas" w:eastAsia="Times New Roman" w:hAnsi="Consolas"/>
+          <w:color w:val="9CDCFE"/>
+          <w:sz w:val="24"/>
+          <w:szCs w:val="24"/>
+        </w:rPr>
+        <w:t>e</w:t>
+      </w:r>
+      <w:r>
+        <w:rPr>
+          <w:rFonts w:ascii="Consolas" w:eastAsia="Times New Roman" w:hAnsi="Consolas"/>
+          <w:color w:val="D4D4D4"/>
+          <w:sz w:val="24"/>
+          <w:szCs w:val="24"/>
+        </w:rPr>
+        <w:t>.</w:t>
+      </w:r>
+      <w:r>
+        <w:rPr>
+          <w:rFonts w:ascii="Consolas" w:eastAsia="Times New Roman" w:hAnsi="Consolas"/>
+          <w:color w:val="9CDCFE"/>
+          <w:sz w:val="24"/>
+          <w:szCs w:val="24"/>
+        </w:rPr>
+        <w:t>target</w:t>
+      </w:r>
+      <w:r>
+        <w:rPr>
+          <w:rFonts w:ascii="Consolas" w:eastAsia="Times New Roman" w:hAnsi="Consolas"/>
+          <w:color w:val="D4D4D4"/>
+          <w:sz w:val="24"/>
+          <w:szCs w:val="24"/>
+        </w:rPr>
+        <w:t>.</w:t>
+      </w:r>
+      <w:r>
+        <w:rPr>
+          <w:rFonts w:ascii="Consolas" w:eastAsia="Times New Roman" w:hAnsi="Consolas"/>
+          <w:color w:val="9CDCFE"/>
+          <w:sz w:val="24"/>
+          <w:szCs w:val="24"/>
+        </w:rPr>
+        <w:t>value</w:t>
+      </w:r>
+      <w:r>
+        <w:rPr>
+          <w:rFonts w:ascii="Consolas" w:eastAsia="Times New Roman" w:hAnsi="Consolas"/>
+          <w:color w:val="D4D4D4"/>
+          <w:sz w:val="24"/>
+          <w:szCs w:val="24"/>
+        </w:rPr>
+        <w:t>)</w:t>
+      </w:r>
+      <w:r>
+        <w:rPr>
+          <w:rFonts w:ascii="Consolas" w:eastAsia="Times New Roman" w:hAnsi="Consolas"/>
+          <w:color w:val="569CD6"/>
+          <w:sz w:val="24"/>
+          <w:szCs w:val="24"/>
+        </w:rPr>
+        <w:t>}</w:t>
       </w:r>
       <w:r>
         <w:rPr>
@@ -27688,7 +27835,7 @@
           <w:sz w:val="24"/>
           <w:szCs w:val="24"/>
         </w:rPr>
-        <w:t xml:space="preserve">                </w:t>
+        <w:t xml:space="preserve">                        </w:t>
       </w:r>
       <w:r>
         <w:rPr>
@@ -27697,7 +27844,7 @@
           <w:sz w:val="24"/>
           <w:szCs w:val="24"/>
         </w:rPr>
-        <w:t>&lt;</w:t>
+        <w:t>&lt;/</w:t>
       </w:r>
       <w:r>
         <w:rPr>
@@ -27706,7 +27853,7 @@
           <w:sz w:val="24"/>
           <w:szCs w:val="24"/>
         </w:rPr>
-        <w:t>li</w:t>
+        <w:t>input</w:t>
       </w:r>
       <w:r>
         <w:rPr>
@@ -27745,7 +27892,7 @@
           <w:sz w:val="24"/>
           <w:szCs w:val="24"/>
         </w:rPr>
-        <w:t>&lt;</w:t>
+        <w:t>&lt;/</w:t>
       </w:r>
       <w:r>
         <w:rPr>
@@ -27754,79 +27901,7 @@
           <w:sz w:val="24"/>
           <w:szCs w:val="24"/>
         </w:rPr>
-        <w:t>label</w:t>
-      </w:r>
-      <w:r>
-        <w:rPr>
-          <w:rFonts w:ascii="Consolas" w:eastAsia="Times New Roman" w:hAnsi="Consolas"/>
-          <w:color w:val="D4D4D4"/>
-          <w:sz w:val="24"/>
-          <w:szCs w:val="24"/>
-        </w:rPr>
-        <w:t xml:space="preserve"> </w:t>
-      </w:r>
-      <w:r>
-        <w:rPr>
-          <w:rFonts w:ascii="Consolas" w:eastAsia="Times New Roman" w:hAnsi="Consolas"/>
-          <w:color w:val="9CDCFE"/>
-          <w:sz w:val="24"/>
-          <w:szCs w:val="24"/>
-        </w:rPr>
-        <w:t>htmlFor</w:t>
-      </w:r>
-      <w:r>
-        <w:rPr>
-          <w:rFonts w:ascii="Consolas" w:eastAsia="Times New Roman" w:hAnsi="Consolas"/>
-          <w:color w:val="D4D4D4"/>
-          <w:sz w:val="24"/>
-          <w:szCs w:val="24"/>
-        </w:rPr>
-        <w:t>=</w:t>
-      </w:r>
-      <w:r>
-        <w:rPr>
-          <w:rFonts w:ascii="Consolas" w:eastAsia="Times New Roman" w:hAnsi="Consolas"/>
-          <w:color w:val="CE9178"/>
-          <w:sz w:val="24"/>
-          <w:szCs w:val="24"/>
-        </w:rPr>
-        <w:t>"city"</w:t>
-      </w:r>
-      <w:r>
-        <w:rPr>
-          <w:rFonts w:ascii="Consolas" w:eastAsia="Times New Roman" w:hAnsi="Consolas"/>
-          <w:color w:val="808080"/>
-          <w:sz w:val="24"/>
-          <w:szCs w:val="24"/>
-        </w:rPr>
-        <w:t>&gt;</w:t>
-      </w:r>
-      <w:r>
-        <w:rPr>
-          <w:rFonts w:ascii="Consolas" w:eastAsia="Times New Roman" w:hAnsi="Consolas"/>
-          <w:color w:val="D4D4D4"/>
-          <w:sz w:val="24"/>
-          <w:szCs w:val="24"/>
-        </w:rPr>
-        <w:t>City</w:t>
-      </w:r>
-      <w:r>
-        <w:rPr>
-          <w:rFonts w:ascii="Consolas" w:eastAsia="Times New Roman" w:hAnsi="Consolas"/>
-          <w:color w:val="808080"/>
-          <w:sz w:val="24"/>
-          <w:szCs w:val="24"/>
-        </w:rPr>
-        <w:t>&lt;/</w:t>
-      </w:r>
-      <w:r>
-        <w:rPr>
-          <w:rFonts w:ascii="Consolas" w:eastAsia="Times New Roman" w:hAnsi="Consolas"/>
-          <w:color w:val="569CD6"/>
-          <w:sz w:val="24"/>
-          <w:szCs w:val="24"/>
-        </w:rPr>
-        <w:t>label</w:t>
+        <w:t>li</w:t>
       </w:r>
       <w:r>
         <w:rPr>
@@ -27874,277 +27949,7 @@
           <w:sz w:val="24"/>
           <w:szCs w:val="24"/>
         </w:rPr>
-        <w:t>input</w:t>
-      </w:r>
-      <w:r>
-        <w:rPr>
-          <w:rFonts w:ascii="Consolas" w:eastAsia="Times New Roman" w:hAnsi="Consolas"/>
-          <w:color w:val="D4D4D4"/>
-          <w:sz w:val="24"/>
-          <w:szCs w:val="24"/>
-        </w:rPr>
-        <w:t xml:space="preserve"> </w:t>
-      </w:r>
-      <w:r>
-        <w:rPr>
-          <w:rFonts w:ascii="Consolas" w:eastAsia="Times New Roman" w:hAnsi="Consolas"/>
-          <w:color w:val="9CDCFE"/>
-          <w:sz w:val="24"/>
-          <w:szCs w:val="24"/>
-        </w:rPr>
-        <w:t>type</w:t>
-      </w:r>
-      <w:r>
-        <w:rPr>
-          <w:rFonts w:ascii="Consolas" w:eastAsia="Times New Roman" w:hAnsi="Consolas"/>
-          <w:color w:val="D4D4D4"/>
-          <w:sz w:val="24"/>
-          <w:szCs w:val="24"/>
-        </w:rPr>
-        <w:t>=</w:t>
-      </w:r>
-      <w:r>
-        <w:rPr>
-          <w:rFonts w:ascii="Consolas" w:eastAsia="Times New Roman" w:hAnsi="Consolas"/>
-          <w:color w:val="CE9178"/>
-          <w:sz w:val="24"/>
-          <w:szCs w:val="24"/>
-        </w:rPr>
-        <w:t>"text"</w:t>
-      </w:r>
-      <w:r>
-        <w:rPr>
-          <w:rFonts w:ascii="Consolas" w:eastAsia="Times New Roman" w:hAnsi="Consolas"/>
-          <w:color w:val="D4D4D4"/>
-          <w:sz w:val="24"/>
-          <w:szCs w:val="24"/>
-        </w:rPr>
-        <w:t xml:space="preserve"> </w:t>
-      </w:r>
-      <w:r>
-        <w:rPr>
-          <w:rFonts w:ascii="Consolas" w:eastAsia="Times New Roman" w:hAnsi="Consolas"/>
-          <w:color w:val="9CDCFE"/>
-          <w:sz w:val="24"/>
-          <w:szCs w:val="24"/>
-        </w:rPr>
-        <w:t>name</w:t>
-      </w:r>
-      <w:r>
-        <w:rPr>
-          <w:rFonts w:ascii="Consolas" w:eastAsia="Times New Roman" w:hAnsi="Consolas"/>
-          <w:color w:val="D4D4D4"/>
-          <w:sz w:val="24"/>
-          <w:szCs w:val="24"/>
-        </w:rPr>
-        <w:t>=</w:t>
-      </w:r>
-      <w:r>
-        <w:rPr>
-          <w:rFonts w:ascii="Consolas" w:eastAsia="Times New Roman" w:hAnsi="Consolas"/>
-          <w:color w:val="CE9178"/>
-          <w:sz w:val="24"/>
-          <w:szCs w:val="24"/>
-        </w:rPr>
-        <w:t>"city"</w:t>
-      </w:r>
-      <w:r>
-        <w:rPr>
-          <w:rFonts w:ascii="Consolas" w:eastAsia="Times New Roman" w:hAnsi="Consolas"/>
-          <w:color w:val="D4D4D4"/>
-          <w:sz w:val="24"/>
-          <w:szCs w:val="24"/>
-        </w:rPr>
-        <w:t xml:space="preserve"> </w:t>
-      </w:r>
-      <w:r>
-        <w:rPr>
-          <w:rFonts w:ascii="Consolas" w:eastAsia="Times New Roman" w:hAnsi="Consolas"/>
-          <w:color w:val="9CDCFE"/>
-          <w:sz w:val="24"/>
-          <w:szCs w:val="24"/>
-        </w:rPr>
-        <w:t>id</w:t>
-      </w:r>
-      <w:r>
-        <w:rPr>
-          <w:rFonts w:ascii="Consolas" w:eastAsia="Times New Roman" w:hAnsi="Consolas"/>
-          <w:color w:val="D4D4D4"/>
-          <w:sz w:val="24"/>
-          <w:szCs w:val="24"/>
-        </w:rPr>
-        <w:t>=</w:t>
-      </w:r>
-      <w:r>
-        <w:rPr>
-          <w:rFonts w:ascii="Consolas" w:eastAsia="Times New Roman" w:hAnsi="Consolas"/>
-          <w:color w:val="CE9178"/>
-          <w:sz w:val="24"/>
-          <w:szCs w:val="24"/>
-        </w:rPr>
-        <w:t>"city"</w:t>
-      </w:r>
-      <w:r>
-        <w:rPr>
-          <w:rFonts w:ascii="Consolas" w:eastAsia="Times New Roman" w:hAnsi="Consolas"/>
-          <w:color w:val="D4D4D4"/>
-          <w:sz w:val="24"/>
-          <w:szCs w:val="24"/>
-        </w:rPr>
-        <w:t xml:space="preserve"> </w:t>
-      </w:r>
-      <w:r>
-        <w:rPr>
-          <w:rFonts w:ascii="Consolas" w:eastAsia="Times New Roman" w:hAnsi="Consolas"/>
-          <w:color w:val="9CDCFE"/>
-          <w:sz w:val="24"/>
-          <w:szCs w:val="24"/>
-        </w:rPr>
-        <w:t>onChange</w:t>
-      </w:r>
-      <w:r>
-        <w:rPr>
-          <w:rFonts w:ascii="Consolas" w:eastAsia="Times New Roman" w:hAnsi="Consolas"/>
-          <w:color w:val="D4D4D4"/>
-          <w:sz w:val="24"/>
-          <w:szCs w:val="24"/>
-        </w:rPr>
-        <w:t>=</w:t>
-      </w:r>
-      <w:r>
-        <w:rPr>
-          <w:rFonts w:ascii="Consolas" w:eastAsia="Times New Roman" w:hAnsi="Consolas"/>
-          <w:color w:val="569CD6"/>
-          <w:sz w:val="24"/>
-          <w:szCs w:val="24"/>
-        </w:rPr>
-        <w:t>{</w:t>
-      </w:r>
-      <w:r>
-        <w:rPr>
-          <w:rFonts w:ascii="Consolas" w:eastAsia="Times New Roman" w:hAnsi="Consolas"/>
-          <w:color w:val="D4D4D4"/>
-          <w:sz w:val="24"/>
-          <w:szCs w:val="24"/>
-        </w:rPr>
-        <w:t>(</w:t>
-      </w:r>
-      <w:r>
-        <w:rPr>
-          <w:rFonts w:ascii="Consolas" w:eastAsia="Times New Roman" w:hAnsi="Consolas"/>
-          <w:color w:val="9CDCFE"/>
-          <w:sz w:val="24"/>
-          <w:szCs w:val="24"/>
-        </w:rPr>
-        <w:t>e</w:t>
-      </w:r>
-      <w:r>
-        <w:rPr>
-          <w:rFonts w:ascii="Consolas" w:eastAsia="Times New Roman" w:hAnsi="Consolas"/>
-          <w:color w:val="D4D4D4"/>
-          <w:sz w:val="24"/>
-          <w:szCs w:val="24"/>
-        </w:rPr>
-        <w:t xml:space="preserve">) </w:t>
-      </w:r>
-      <w:r>
-        <w:rPr>
-          <w:rFonts w:ascii="Consolas" w:eastAsia="Times New Roman" w:hAnsi="Consolas"/>
-          <w:color w:val="569CD6"/>
-          <w:sz w:val="24"/>
-          <w:szCs w:val="24"/>
-        </w:rPr>
-        <w:t>=&gt;</w:t>
-      </w:r>
-      <w:r>
-        <w:rPr>
-          <w:rFonts w:ascii="Consolas" w:eastAsia="Times New Roman" w:hAnsi="Consolas"/>
-          <w:color w:val="D4D4D4"/>
-          <w:sz w:val="24"/>
-          <w:szCs w:val="24"/>
-        </w:rPr>
-        <w:t xml:space="preserve"> </w:t>
-      </w:r>
-      <w:r>
-        <w:rPr>
-          <w:rFonts w:ascii="Consolas" w:eastAsia="Times New Roman" w:hAnsi="Consolas"/>
-          <w:color w:val="DCDCAA"/>
-          <w:sz w:val="24"/>
-          <w:szCs w:val="24"/>
-        </w:rPr>
-        <w:t>setCity</w:t>
-      </w:r>
-      <w:r>
-        <w:rPr>
-          <w:rFonts w:ascii="Consolas" w:eastAsia="Times New Roman" w:hAnsi="Consolas"/>
-          <w:color w:val="D4D4D4"/>
-          <w:sz w:val="24"/>
-          <w:szCs w:val="24"/>
-        </w:rPr>
-        <w:t>(</w:t>
-      </w:r>
-      <w:r>
-        <w:rPr>
-          <w:rFonts w:ascii="Consolas" w:eastAsia="Times New Roman" w:hAnsi="Consolas"/>
-          <w:color w:val="9CDCFE"/>
-          <w:sz w:val="24"/>
-          <w:szCs w:val="24"/>
-        </w:rPr>
-        <w:t>e</w:t>
-      </w:r>
-      <w:r>
-        <w:rPr>
-          <w:rFonts w:ascii="Consolas" w:eastAsia="Times New Roman" w:hAnsi="Consolas"/>
-          <w:color w:val="D4D4D4"/>
-          <w:sz w:val="24"/>
-          <w:szCs w:val="24"/>
-        </w:rPr>
-        <w:t>.</w:t>
-      </w:r>
-      <w:r>
-        <w:rPr>
-          <w:rFonts w:ascii="Consolas" w:eastAsia="Times New Roman" w:hAnsi="Consolas"/>
-          <w:color w:val="9CDCFE"/>
-          <w:sz w:val="24"/>
-          <w:szCs w:val="24"/>
-        </w:rPr>
-        <w:t>target</w:t>
-      </w:r>
-      <w:r>
-        <w:rPr>
-          <w:rFonts w:ascii="Consolas" w:eastAsia="Times New Roman" w:hAnsi="Consolas"/>
-          <w:color w:val="D4D4D4"/>
-          <w:sz w:val="24"/>
-          <w:szCs w:val="24"/>
-        </w:rPr>
-        <w:t>.</w:t>
-      </w:r>
-      <w:r>
-        <w:rPr>
-          <w:rFonts w:ascii="Consolas" w:eastAsia="Times New Roman" w:hAnsi="Consolas"/>
-          <w:color w:val="9CDCFE"/>
-          <w:sz w:val="24"/>
-          <w:szCs w:val="24"/>
-        </w:rPr>
-        <w:t>value</w:t>
-      </w:r>
-      <w:r>
-        <w:rPr>
-          <w:rFonts w:ascii="Consolas" w:eastAsia="Times New Roman" w:hAnsi="Consolas"/>
-          <w:color w:val="D4D4D4"/>
-          <w:sz w:val="24"/>
-          <w:szCs w:val="24"/>
-        </w:rPr>
-        <w:t>)</w:t>
-      </w:r>
-      <w:r>
-        <w:rPr>
-          <w:rFonts w:ascii="Consolas" w:eastAsia="Times New Roman" w:hAnsi="Consolas"/>
-          <w:color w:val="569CD6"/>
-          <w:sz w:val="24"/>
-          <w:szCs w:val="24"/>
-        </w:rPr>
-        <w:t>}</w:t>
+        <w:t>li</w:t>
       </w:r>
       <w:r>
         <w:rPr>
@@ -28174,7 +27979,7 @@
           <w:sz w:val="24"/>
           <w:szCs w:val="24"/>
         </w:rPr>
-        <w:t xml:space="preserve">                    </w:t>
+        <w:t xml:space="preserve">                        </w:t>
       </w:r>
       <w:r>
         <w:rPr>
@@ -28183,6 +27988,78 @@
           <w:sz w:val="24"/>
           <w:szCs w:val="24"/>
         </w:rPr>
+        <w:t>&lt;</w:t>
+      </w:r>
+      <w:r>
+        <w:rPr>
+          <w:rFonts w:ascii="Consolas" w:eastAsia="Times New Roman" w:hAnsi="Consolas"/>
+          <w:color w:val="569CD6"/>
+          <w:sz w:val="24"/>
+          <w:szCs w:val="24"/>
+        </w:rPr>
+        <w:t>label</w:t>
+      </w:r>
+      <w:r>
+        <w:rPr>
+          <w:rFonts w:ascii="Consolas" w:eastAsia="Times New Roman" w:hAnsi="Consolas"/>
+          <w:color w:val="D4D4D4"/>
+          <w:sz w:val="24"/>
+          <w:szCs w:val="24"/>
+        </w:rPr>
+        <w:t xml:space="preserve"> </w:t>
+      </w:r>
+      <w:r>
+        <w:rPr>
+          <w:rFonts w:ascii="Consolas" w:eastAsia="Times New Roman" w:hAnsi="Consolas"/>
+          <w:color w:val="9CDCFE"/>
+          <w:sz w:val="24"/>
+          <w:szCs w:val="24"/>
+        </w:rPr>
+        <w:t>htmlFor</w:t>
+      </w:r>
+      <w:r>
+        <w:rPr>
+          <w:rFonts w:ascii="Consolas" w:eastAsia="Times New Roman" w:hAnsi="Consolas"/>
+          <w:color w:val="D4D4D4"/>
+          <w:sz w:val="24"/>
+          <w:szCs w:val="24"/>
+        </w:rPr>
+        <w:t>=</w:t>
+      </w:r>
+      <w:r>
+        <w:rPr>
+          <w:rFonts w:ascii="Consolas" w:eastAsia="Times New Roman" w:hAnsi="Consolas"/>
+          <w:color w:val="CE9178"/>
+          <w:sz w:val="24"/>
+          <w:szCs w:val="24"/>
+        </w:rPr>
+        <w:t>"city"</w:t>
+      </w:r>
+      <w:r>
+        <w:rPr>
+          <w:rFonts w:ascii="Consolas" w:eastAsia="Times New Roman" w:hAnsi="Consolas"/>
+          <w:color w:val="808080"/>
+          <w:sz w:val="24"/>
+          <w:szCs w:val="24"/>
+        </w:rPr>
+        <w:t>&gt;</w:t>
+      </w:r>
+      <w:r>
+        <w:rPr>
+          <w:rFonts w:ascii="Consolas" w:eastAsia="Times New Roman" w:hAnsi="Consolas"/>
+          <w:color w:val="D4D4D4"/>
+          <w:sz w:val="24"/>
+          <w:szCs w:val="24"/>
+        </w:rPr>
+        <w:t>City</w:t>
+      </w:r>
+      <w:r>
+        <w:rPr>
+          <w:rFonts w:ascii="Consolas" w:eastAsia="Times New Roman" w:hAnsi="Consolas"/>
+          <w:color w:val="808080"/>
+          <w:sz w:val="24"/>
+          <w:szCs w:val="24"/>
+        </w:rPr>
         <w:t>&lt;/</w:t>
       </w:r>
       <w:r>
@@ -28192,7 +28069,7 @@
           <w:sz w:val="24"/>
           <w:szCs w:val="24"/>
         </w:rPr>
-        <w:t>input</w:t>
+        <w:t>label</w:t>
       </w:r>
       <w:r>
         <w:rPr>
@@ -28222,7 +28099,7 @@
           <w:sz w:val="24"/>
           <w:szCs w:val="24"/>
         </w:rPr>
-        <w:t xml:space="preserve">                </w:t>
+        <w:t xml:space="preserve">                        </w:t>
       </w:r>
       <w:r>
         <w:rPr>
@@ -28231,7 +28108,7 @@
           <w:sz w:val="24"/>
           <w:szCs w:val="24"/>
         </w:rPr>
-        <w:t>&lt;/</w:t>
+        <w:t>&lt;</w:t>
       </w:r>
       <w:r>
         <w:rPr>
@@ -28240,7 +28117,277 @@
           <w:sz w:val="24"/>
           <w:szCs w:val="24"/>
         </w:rPr>
-        <w:t>li</w:t>
+        <w:t>input</w:t>
+      </w:r>
+      <w:r>
+        <w:rPr>
+          <w:rFonts w:ascii="Consolas" w:eastAsia="Times New Roman" w:hAnsi="Consolas"/>
+          <w:color w:val="D4D4D4"/>
+          <w:sz w:val="24"/>
+          <w:szCs w:val="24"/>
+        </w:rPr>
+        <w:t xml:space="preserve"> </w:t>
+      </w:r>
+      <w:r>
+        <w:rPr>
+          <w:rFonts w:ascii="Consolas" w:eastAsia="Times New Roman" w:hAnsi="Consolas"/>
+          <w:color w:val="9CDCFE"/>
+          <w:sz w:val="24"/>
+          <w:szCs w:val="24"/>
+        </w:rPr>
+        <w:t>type</w:t>
+      </w:r>
+      <w:r>
+        <w:rPr>
+          <w:rFonts w:ascii="Consolas" w:eastAsia="Times New Roman" w:hAnsi="Consolas"/>
+          <w:color w:val="D4D4D4"/>
+          <w:sz w:val="24"/>
+          <w:szCs w:val="24"/>
+        </w:rPr>
+        <w:t>=</w:t>
+      </w:r>
+      <w:r>
+        <w:rPr>
+          <w:rFonts w:ascii="Consolas" w:eastAsia="Times New Roman" w:hAnsi="Consolas"/>
+          <w:color w:val="CE9178"/>
+          <w:sz w:val="24"/>
+          <w:szCs w:val="24"/>
+        </w:rPr>
+        <w:t>"text"</w:t>
+      </w:r>
+      <w:r>
+        <w:rPr>
+          <w:rFonts w:ascii="Consolas" w:eastAsia="Times New Roman" w:hAnsi="Consolas"/>
+          <w:color w:val="D4D4D4"/>
+          <w:sz w:val="24"/>
+          <w:szCs w:val="24"/>
+        </w:rPr>
+        <w:t xml:space="preserve"> </w:t>
+      </w:r>
+      <w:r>
+        <w:rPr>
+          <w:rFonts w:ascii="Consolas" w:eastAsia="Times New Roman" w:hAnsi="Consolas"/>
+          <w:color w:val="9CDCFE"/>
+          <w:sz w:val="24"/>
+          <w:szCs w:val="24"/>
+        </w:rPr>
+        <w:t>name</w:t>
+      </w:r>
+      <w:r>
+        <w:rPr>
+          <w:rFonts w:ascii="Consolas" w:eastAsia="Times New Roman" w:hAnsi="Consolas"/>
+          <w:color w:val="D4D4D4"/>
+          <w:sz w:val="24"/>
+          <w:szCs w:val="24"/>
+        </w:rPr>
+        <w:t>=</w:t>
+      </w:r>
+      <w:r>
+        <w:rPr>
+          <w:rFonts w:ascii="Consolas" w:eastAsia="Times New Roman" w:hAnsi="Consolas"/>
+          <w:color w:val="CE9178"/>
+          <w:sz w:val="24"/>
+          <w:szCs w:val="24"/>
+        </w:rPr>
+        <w:t>"city"</w:t>
+      </w:r>
+      <w:r>
+        <w:rPr>
+          <w:rFonts w:ascii="Consolas" w:eastAsia="Times New Roman" w:hAnsi="Consolas"/>
+          <w:color w:val="D4D4D4"/>
+          <w:sz w:val="24"/>
+          <w:szCs w:val="24"/>
+        </w:rPr>
+        <w:t xml:space="preserve"> </w:t>
+      </w:r>
+      <w:r>
+        <w:rPr>
+          <w:rFonts w:ascii="Consolas" w:eastAsia="Times New Roman" w:hAnsi="Consolas"/>
+          <w:color w:val="9CDCFE"/>
+          <w:sz w:val="24"/>
+          <w:szCs w:val="24"/>
+        </w:rPr>
+        <w:t>id</w:t>
+      </w:r>
+      <w:r>
+        <w:rPr>
+          <w:rFonts w:ascii="Consolas" w:eastAsia="Times New Roman" w:hAnsi="Consolas"/>
+          <w:color w:val="D4D4D4"/>
+          <w:sz w:val="24"/>
+          <w:szCs w:val="24"/>
+        </w:rPr>
+        <w:t>=</w:t>
+      </w:r>
+      <w:r>
+        <w:rPr>
+          <w:rFonts w:ascii="Consolas" w:eastAsia="Times New Roman" w:hAnsi="Consolas"/>
+          <w:color w:val="CE9178"/>
+          <w:sz w:val="24"/>
+          <w:szCs w:val="24"/>
+        </w:rPr>
+        <w:t>"city"</w:t>
+      </w:r>
+      <w:r>
+        <w:rPr>
+          <w:rFonts w:ascii="Consolas" w:eastAsia="Times New Roman" w:hAnsi="Consolas"/>
+          <w:color w:val="D4D4D4"/>
+          <w:sz w:val="24"/>
+          <w:szCs w:val="24"/>
+        </w:rPr>
+        <w:t xml:space="preserve"> </w:t>
+      </w:r>
+      <w:r>
+        <w:rPr>
+          <w:rFonts w:ascii="Consolas" w:eastAsia="Times New Roman" w:hAnsi="Consolas"/>
+          <w:color w:val="9CDCFE"/>
+          <w:sz w:val="24"/>
+          <w:szCs w:val="24"/>
+        </w:rPr>
+        <w:t>onChange</w:t>
+      </w:r>
+      <w:r>
+        <w:rPr>
+          <w:rFonts w:ascii="Consolas" w:eastAsia="Times New Roman" w:hAnsi="Consolas"/>
+          <w:color w:val="D4D4D4"/>
+          <w:sz w:val="24"/>
+          <w:szCs w:val="24"/>
+        </w:rPr>
+        <w:t>=</w:t>
+      </w:r>
+      <w:r>
+        <w:rPr>
+          <w:rFonts w:ascii="Consolas" w:eastAsia="Times New Roman" w:hAnsi="Consolas"/>
+          <w:color w:val="569CD6"/>
+          <w:sz w:val="24"/>
+          <w:szCs w:val="24"/>
+        </w:rPr>
+        <w:t>{</w:t>
+      </w:r>
+      <w:r>
+        <w:rPr>
+          <w:rFonts w:ascii="Consolas" w:eastAsia="Times New Roman" w:hAnsi="Consolas"/>
+          <w:color w:val="D4D4D4"/>
+          <w:sz w:val="24"/>
+          <w:szCs w:val="24"/>
+        </w:rPr>
+        <w:t>(</w:t>
+      </w:r>
+      <w:r>
+        <w:rPr>
+          <w:rFonts w:ascii="Consolas" w:eastAsia="Times New Roman" w:hAnsi="Consolas"/>
+          <w:color w:val="9CDCFE"/>
+          <w:sz w:val="24"/>
+          <w:szCs w:val="24"/>
+        </w:rPr>
+        <w:t>e</w:t>
+      </w:r>
+      <w:r>
+        <w:rPr>
+          <w:rFonts w:ascii="Consolas" w:eastAsia="Times New Roman" w:hAnsi="Consolas"/>
+          <w:color w:val="D4D4D4"/>
+          <w:sz w:val="24"/>
+          <w:szCs w:val="24"/>
+        </w:rPr>
+        <w:t xml:space="preserve">) </w:t>
+      </w:r>
+      <w:r>
+        <w:rPr>
+          <w:rFonts w:ascii="Consolas" w:eastAsia="Times New Roman" w:hAnsi="Consolas"/>
+          <w:color w:val="569CD6"/>
+          <w:sz w:val="24"/>
+          <w:szCs w:val="24"/>
+        </w:rPr>
+        <w:t>=&gt;</w:t>
+      </w:r>
+      <w:r>
+        <w:rPr>
+          <w:rFonts w:ascii="Consolas" w:eastAsia="Times New Roman" w:hAnsi="Consolas"/>
+          <w:color w:val="D4D4D4"/>
+          <w:sz w:val="24"/>
+          <w:szCs w:val="24"/>
+        </w:rPr>
+        <w:t xml:space="preserve"> </w:t>
+      </w:r>
+      <w:r>
+        <w:rPr>
+          <w:rFonts w:ascii="Consolas" w:eastAsia="Times New Roman" w:hAnsi="Consolas"/>
+          <w:color w:val="DCDCAA"/>
+          <w:sz w:val="24"/>
+          <w:szCs w:val="24"/>
+        </w:rPr>
+        <w:t>setCity</w:t>
+      </w:r>
+      <w:r>
+        <w:rPr>
+          <w:rFonts w:ascii="Consolas" w:eastAsia="Times New Roman" w:hAnsi="Consolas"/>
+          <w:color w:val="D4D4D4"/>
+          <w:sz w:val="24"/>
+          <w:szCs w:val="24"/>
+        </w:rPr>
+        <w:t>(</w:t>
+      </w:r>
+      <w:r>
+        <w:rPr>
+          <w:rFonts w:ascii="Consolas" w:eastAsia="Times New Roman" w:hAnsi="Consolas"/>
+          <w:color w:val="9CDCFE"/>
+          <w:sz w:val="24"/>
+          <w:szCs w:val="24"/>
+        </w:rPr>
+        <w:t>e</w:t>
+      </w:r>
+      <w:r>
+        <w:rPr>
+          <w:rFonts w:ascii="Consolas" w:eastAsia="Times New Roman" w:hAnsi="Consolas"/>
+          <w:color w:val="D4D4D4"/>
+          <w:sz w:val="24"/>
+          <w:szCs w:val="24"/>
+        </w:rPr>
+        <w:t>.</w:t>
+      </w:r>
+      <w:r>
+        <w:rPr>
+          <w:rFonts w:ascii="Consolas" w:eastAsia="Times New Roman" w:hAnsi="Consolas"/>
+          <w:color w:val="9CDCFE"/>
+          <w:sz w:val="24"/>
+          <w:szCs w:val="24"/>
+        </w:rPr>
+        <w:t>target</w:t>
+      </w:r>
+      <w:r>
+        <w:rPr>
+          <w:rFonts w:ascii="Consolas" w:eastAsia="Times New Roman" w:hAnsi="Consolas"/>
+          <w:color w:val="D4D4D4"/>
+          <w:sz w:val="24"/>
+          <w:szCs w:val="24"/>
+        </w:rPr>
+        <w:t>.</w:t>
+      </w:r>
+      <w:r>
+        <w:rPr>
+          <w:rFonts w:ascii="Consolas" w:eastAsia="Times New Roman" w:hAnsi="Consolas"/>
+          <w:color w:val="9CDCFE"/>
+          <w:sz w:val="24"/>
+          <w:szCs w:val="24"/>
+        </w:rPr>
+        <w:t>value</w:t>
+      </w:r>
+      <w:r>
+        <w:rPr>
+          <w:rFonts w:ascii="Consolas" w:eastAsia="Times New Roman" w:hAnsi="Consolas"/>
+          <w:color w:val="D4D4D4"/>
+          <w:sz w:val="24"/>
+          <w:szCs w:val="24"/>
+        </w:rPr>
+        <w:t>)</w:t>
+      </w:r>
+      <w:r>
+        <w:rPr>
+          <w:rFonts w:ascii="Consolas" w:eastAsia="Times New Roman" w:hAnsi="Consolas"/>
+          <w:color w:val="569CD6"/>
+          <w:sz w:val="24"/>
+          <w:szCs w:val="24"/>
+        </w:rPr>
+        <w:t>}</w:t>
       </w:r>
       <w:r>
         <w:rPr>
@@ -28270,7 +28417,7 @@
           <w:sz w:val="24"/>
           <w:szCs w:val="24"/>
         </w:rPr>
-        <w:t xml:space="preserve">                </w:t>
+        <w:t xml:space="preserve">                        </w:t>
       </w:r>
       <w:r>
         <w:rPr>
@@ -28279,7 +28426,7 @@
           <w:sz w:val="24"/>
           <w:szCs w:val="24"/>
         </w:rPr>
-        <w:t>&lt;</w:t>
+        <w:t>&lt;/</w:t>
       </w:r>
       <w:r>
         <w:rPr>
@@ -28288,7 +28435,7 @@
           <w:sz w:val="24"/>
           <w:szCs w:val="24"/>
         </w:rPr>
-        <w:t>li</w:t>
+        <w:t>input</w:t>
       </w:r>
       <w:r>
         <w:rPr>
@@ -28327,7 +28474,7 @@
           <w:sz w:val="24"/>
           <w:szCs w:val="24"/>
         </w:rPr>
-        <w:t>&lt;</w:t>
+        <w:t>&lt;/</w:t>
       </w:r>
       <w:r>
         <w:rPr>
@@ -28336,79 +28483,7 @@
           <w:sz w:val="24"/>
           <w:szCs w:val="24"/>
         </w:rPr>
-        <w:t>label</w:t>
-      </w:r>
-      <w:r>
-        <w:rPr>
-          <w:rFonts w:ascii="Consolas" w:eastAsia="Times New Roman" w:hAnsi="Consolas"/>
-          <w:color w:val="D4D4D4"/>
-          <w:sz w:val="24"/>
-          <w:szCs w:val="24"/>
-        </w:rPr>
-        <w:t xml:space="preserve"> </w:t>
-      </w:r>
-      <w:r>
-        <w:rPr>
-          <w:rFonts w:ascii="Consolas" w:eastAsia="Times New Roman" w:hAnsi="Consolas"/>
-          <w:color w:val="9CDCFE"/>
-          <w:sz w:val="24"/>
-          <w:szCs w:val="24"/>
-        </w:rPr>
-        <w:t>htmlFor</w:t>
-      </w:r>
-      <w:r>
-        <w:rPr>
-          <w:rFonts w:ascii="Consolas" w:eastAsia="Times New Roman" w:hAnsi="Consolas"/>
-          <w:color w:val="D4D4D4"/>
-          <w:sz w:val="24"/>
-          <w:szCs w:val="24"/>
-        </w:rPr>
-        <w:t>=</w:t>
-      </w:r>
-      <w:r>
-        <w:rPr>
-          <w:rFonts w:ascii="Consolas" w:eastAsia="Times New Roman" w:hAnsi="Consolas"/>
-          <w:color w:val="CE9178"/>
-          <w:sz w:val="24"/>
-          <w:szCs w:val="24"/>
-        </w:rPr>
-        <w:t>"postalCode"</w:t>
-      </w:r>
-      <w:r>
-        <w:rPr>
-          <w:rFonts w:ascii="Consolas" w:eastAsia="Times New Roman" w:hAnsi="Consolas"/>
-          <w:color w:val="808080"/>
-          <w:sz w:val="24"/>
-          <w:szCs w:val="24"/>
-        </w:rPr>
-        <w:t>&gt;</w:t>
-      </w:r>
-      <w:r>
-        <w:rPr>
-          <w:rFonts w:ascii="Consolas" w:eastAsia="Times New Roman" w:hAnsi="Consolas"/>
-          <w:color w:val="D4D4D4"/>
-          <w:sz w:val="24"/>
-          <w:szCs w:val="24"/>
-        </w:rPr>
-        <w:t>PostalCode</w:t>
-      </w:r>
-      <w:r>
-        <w:rPr>
-          <w:rFonts w:ascii="Consolas" w:eastAsia="Times New Roman" w:hAnsi="Consolas"/>
-          <w:color w:val="808080"/>
-          <w:sz w:val="24"/>
-          <w:szCs w:val="24"/>
-        </w:rPr>
-        <w:t>&lt;/</w:t>
-      </w:r>
-      <w:r>
-        <w:rPr>
-          <w:rFonts w:ascii="Consolas" w:eastAsia="Times New Roman" w:hAnsi="Consolas"/>
-          <w:color w:val="569CD6"/>
-          <w:sz w:val="24"/>
-          <w:szCs w:val="24"/>
-        </w:rPr>
-        <w:t>label</w:t>
+        <w:t>li</w:t>
       </w:r>
       <w:r>
         <w:rPr>
@@ -28456,277 +28531,7 @@
           <w:sz w:val="24"/>
           <w:szCs w:val="24"/>
         </w:rPr>
-        <w:t>input</w:t>
-      </w:r>
-      <w:r>
-        <w:rPr>
-          <w:rFonts w:ascii="Consolas" w:eastAsia="Times New Roman" w:hAnsi="Consolas"/>
-          <w:color w:val="D4D4D4"/>
-          <w:sz w:val="24"/>
-          <w:szCs w:val="24"/>
-        </w:rPr>
-        <w:t xml:space="preserve"> </w:t>
-      </w:r>
-      <w:r>
-        <w:rPr>
-          <w:rFonts w:ascii="Consolas" w:eastAsia="Times New Roman" w:hAnsi="Consolas"/>
-          <w:color w:val="9CDCFE"/>
-          <w:sz w:val="24"/>
-          <w:szCs w:val="24"/>
-        </w:rPr>
-        <w:t>type</w:t>
-      </w:r>
-      <w:r>
-        <w:rPr>
-          <w:rFonts w:ascii="Consolas" w:eastAsia="Times New Roman" w:hAnsi="Consolas"/>
-          <w:color w:val="D4D4D4"/>
-          <w:sz w:val="24"/>
-          <w:szCs w:val="24"/>
-        </w:rPr>
-        <w:t>=</w:t>
-      </w:r>
-      <w:r>
-        <w:rPr>
-          <w:rFonts w:ascii="Consolas" w:eastAsia="Times New Roman" w:hAnsi="Consolas"/>
-          <w:color w:val="CE9178"/>
-          <w:sz w:val="24"/>
-          <w:szCs w:val="24"/>
-        </w:rPr>
-        <w:t>"text"</w:t>
-      </w:r>
-      <w:r>
-        <w:rPr>
-          <w:rFonts w:ascii="Consolas" w:eastAsia="Times New Roman" w:hAnsi="Consolas"/>
-          <w:color w:val="D4D4D4"/>
-          <w:sz w:val="24"/>
-          <w:szCs w:val="24"/>
-        </w:rPr>
-        <w:t xml:space="preserve"> </w:t>
-      </w:r>
-      <w:r>
-        <w:rPr>
-          <w:rFonts w:ascii="Consolas" w:eastAsia="Times New Roman" w:hAnsi="Consolas"/>
-          <w:color w:val="9CDCFE"/>
-          <w:sz w:val="24"/>
-          <w:szCs w:val="24"/>
-        </w:rPr>
-        <w:t>name</w:t>
-      </w:r>
-      <w:r>
-        <w:rPr>
-          <w:rFonts w:ascii="Consolas" w:eastAsia="Times New Roman" w:hAnsi="Consolas"/>
-          <w:color w:val="D4D4D4"/>
-          <w:sz w:val="24"/>
-          <w:szCs w:val="24"/>
-        </w:rPr>
-        <w:t>=</w:t>
-      </w:r>
-      <w:r>
-        <w:rPr>
-          <w:rFonts w:ascii="Consolas" w:eastAsia="Times New Roman" w:hAnsi="Consolas"/>
-          <w:color w:val="CE9178"/>
-          <w:sz w:val="24"/>
-          <w:szCs w:val="24"/>
-        </w:rPr>
-        <w:t>"postalCode"</w:t>
-      </w:r>
-      <w:r>
-        <w:rPr>
-          <w:rFonts w:ascii="Consolas" w:eastAsia="Times New Roman" w:hAnsi="Consolas"/>
-          <w:color w:val="D4D4D4"/>
-          <w:sz w:val="24"/>
-          <w:szCs w:val="24"/>
-        </w:rPr>
-        <w:t xml:space="preserve"> </w:t>
-      </w:r>
-      <w:r>
-        <w:rPr>
-          <w:rFonts w:ascii="Consolas" w:eastAsia="Times New Roman" w:hAnsi="Consolas"/>
-          <w:color w:val="9CDCFE"/>
-          <w:sz w:val="24"/>
-          <w:szCs w:val="24"/>
-        </w:rPr>
-        <w:t>id</w:t>
-      </w:r>
-      <w:r>
-        <w:rPr>
-          <w:rFonts w:ascii="Consolas" w:eastAsia="Times New Roman" w:hAnsi="Consolas"/>
-          <w:color w:val="D4D4D4"/>
-          <w:sz w:val="24"/>
-          <w:szCs w:val="24"/>
-        </w:rPr>
-        <w:t>=</w:t>
-      </w:r>
-      <w:r>
-        <w:rPr>
-          <w:rFonts w:ascii="Consolas" w:eastAsia="Times New Roman" w:hAnsi="Consolas"/>
-          <w:color w:val="CE9178"/>
-          <w:sz w:val="24"/>
-          <w:szCs w:val="24"/>
-        </w:rPr>
-        <w:t>"postalCode"</w:t>
-      </w:r>
-      <w:r>
-        <w:rPr>
-          <w:rFonts w:ascii="Consolas" w:eastAsia="Times New Roman" w:hAnsi="Consolas"/>
-          <w:color w:val="D4D4D4"/>
-          <w:sz w:val="24"/>
-          <w:szCs w:val="24"/>
-        </w:rPr>
-        <w:t xml:space="preserve"> </w:t>
-      </w:r>
-      <w:r>
-        <w:rPr>
-          <w:rFonts w:ascii="Consolas" w:eastAsia="Times New Roman" w:hAnsi="Consolas"/>
-          <w:color w:val="9CDCFE"/>
-          <w:sz w:val="24"/>
-          <w:szCs w:val="24"/>
-        </w:rPr>
-        <w:t>onChange</w:t>
-      </w:r>
-      <w:r>
-        <w:rPr>
-          <w:rFonts w:ascii="Consolas" w:eastAsia="Times New Roman" w:hAnsi="Consolas"/>
-          <w:color w:val="D4D4D4"/>
-          <w:sz w:val="24"/>
-          <w:szCs w:val="24"/>
-        </w:rPr>
-        <w:t>=</w:t>
-      </w:r>
-      <w:r>
-        <w:rPr>
-          <w:rFonts w:ascii="Consolas" w:eastAsia="Times New Roman" w:hAnsi="Consolas"/>
-          <w:color w:val="569CD6"/>
-          <w:sz w:val="24"/>
-          <w:szCs w:val="24"/>
-        </w:rPr>
-        <w:t>{</w:t>
-      </w:r>
-      <w:r>
-        <w:rPr>
-          <w:rFonts w:ascii="Consolas" w:eastAsia="Times New Roman" w:hAnsi="Consolas"/>
-          <w:color w:val="D4D4D4"/>
-          <w:sz w:val="24"/>
-          <w:szCs w:val="24"/>
-        </w:rPr>
-        <w:t>(</w:t>
-      </w:r>
-      <w:r>
-        <w:rPr>
-          <w:rFonts w:ascii="Consolas" w:eastAsia="Times New Roman" w:hAnsi="Consolas"/>
-          <w:color w:val="9CDCFE"/>
-          <w:sz w:val="24"/>
-          <w:szCs w:val="24"/>
-        </w:rPr>
-        <w:t>e</w:t>
-      </w:r>
-      <w:r>
-        <w:rPr>
-          <w:rFonts w:ascii="Consolas" w:eastAsia="Times New Roman" w:hAnsi="Consolas"/>
-          <w:color w:val="D4D4D4"/>
-          <w:sz w:val="24"/>
-          <w:szCs w:val="24"/>
-        </w:rPr>
-        <w:t xml:space="preserve">) </w:t>
-      </w:r>
-      <w:r>
-        <w:rPr>
-          <w:rFonts w:ascii="Consolas" w:eastAsia="Times New Roman" w:hAnsi="Consolas"/>
-          <w:color w:val="569CD6"/>
-          <w:sz w:val="24"/>
-          <w:szCs w:val="24"/>
-        </w:rPr>
-        <w:t>=&gt;</w:t>
-      </w:r>
-      <w:r>
-        <w:rPr>
-          <w:rFonts w:ascii="Consolas" w:eastAsia="Times New Roman" w:hAnsi="Consolas"/>
-          <w:color w:val="D4D4D4"/>
-          <w:sz w:val="24"/>
-          <w:szCs w:val="24"/>
-        </w:rPr>
-        <w:t xml:space="preserve"> </w:t>
-      </w:r>
-      <w:r>
-        <w:rPr>
-          <w:rFonts w:ascii="Consolas" w:eastAsia="Times New Roman" w:hAnsi="Consolas"/>
-          <w:color w:val="DCDCAA"/>
-          <w:sz w:val="24"/>
-          <w:szCs w:val="24"/>
-        </w:rPr>
-        <w:t>setPostalCode</w:t>
-      </w:r>
-      <w:r>
-        <w:rPr>
-          <w:rFonts w:ascii="Consolas" w:eastAsia="Times New Roman" w:hAnsi="Consolas"/>
-          <w:color w:val="D4D4D4"/>
-          <w:sz w:val="24"/>
-          <w:szCs w:val="24"/>
-        </w:rPr>
-        <w:t>(</w:t>
-      </w:r>
-      <w:r>
-        <w:rPr>
-          <w:rFonts w:ascii="Consolas" w:eastAsia="Times New Roman" w:hAnsi="Consolas"/>
-          <w:color w:val="9CDCFE"/>
-          <w:sz w:val="24"/>
-          <w:szCs w:val="24"/>
-        </w:rPr>
-        <w:t>e</w:t>
-      </w:r>
-      <w:r>
-        <w:rPr>
-          <w:rFonts w:ascii="Consolas" w:eastAsia="Times New Roman" w:hAnsi="Consolas"/>
-          <w:color w:val="D4D4D4"/>
-          <w:sz w:val="24"/>
-          <w:szCs w:val="24"/>
-        </w:rPr>
-        <w:t>.</w:t>
-      </w:r>
-      <w:r>
-        <w:rPr>
-          <w:rFonts w:ascii="Consolas" w:eastAsia="Times New Roman" w:hAnsi="Consolas"/>
-          <w:color w:val="9CDCFE"/>
-          <w:sz w:val="24"/>
-          <w:szCs w:val="24"/>
-        </w:rPr>
-        <w:t>target</w:t>
-      </w:r>
-      <w:r>
-        <w:rPr>
-          <w:rFonts w:ascii="Consolas" w:eastAsia="Times New Roman" w:hAnsi="Consolas"/>
-          <w:color w:val="D4D4D4"/>
-          <w:sz w:val="24"/>
-          <w:szCs w:val="24"/>
-        </w:rPr>
-        <w:t>.</w:t>
-      </w:r>
-      <w:r>
-        <w:rPr>
-          <w:rFonts w:ascii="Consolas" w:eastAsia="Times New Roman" w:hAnsi="Consolas"/>
-          <w:color w:val="9CDCFE"/>
-          <w:sz w:val="24"/>
-          <w:szCs w:val="24"/>
-        </w:rPr>
-        <w:t>value</w:t>
-      </w:r>
-      <w:r>
-        <w:rPr>
-          <w:rFonts w:ascii="Consolas" w:eastAsia="Times New Roman" w:hAnsi="Consolas"/>
-          <w:color w:val="D4D4D4"/>
-          <w:sz w:val="24"/>
-          <w:szCs w:val="24"/>
-        </w:rPr>
-        <w:t>)</w:t>
-      </w:r>
-      <w:r>
-        <w:rPr>
-          <w:rFonts w:ascii="Consolas" w:eastAsia="Times New Roman" w:hAnsi="Consolas"/>
-          <w:color w:val="569CD6"/>
-          <w:sz w:val="24"/>
-          <w:szCs w:val="24"/>
-        </w:rPr>
-        <w:t>}</w:t>
+        <w:t>li</w:t>
       </w:r>
       <w:r>
         <w:rPr>
@@ -28756,7 +28561,7 @@
           <w:sz w:val="24"/>
           <w:szCs w:val="24"/>
         </w:rPr>
-        <w:t xml:space="preserve">                    </w:t>
+        <w:t xml:space="preserve">                        </w:t>
       </w:r>
       <w:r>
         <w:rPr>
@@ -28765,6 +28570,78 @@
           <w:sz w:val="24"/>
           <w:szCs w:val="24"/>
         </w:rPr>
+        <w:t>&lt;</w:t>
+      </w:r>
+      <w:r>
+        <w:rPr>
+          <w:rFonts w:ascii="Consolas" w:eastAsia="Times New Roman" w:hAnsi="Consolas"/>
+          <w:color w:val="569CD6"/>
+          <w:sz w:val="24"/>
+          <w:szCs w:val="24"/>
+        </w:rPr>
+        <w:t>label</w:t>
+      </w:r>
+      <w:r>
+        <w:rPr>
+          <w:rFonts w:ascii="Consolas" w:eastAsia="Times New Roman" w:hAnsi="Consolas"/>
+          <w:color w:val="D4D4D4"/>
+          <w:sz w:val="24"/>
+          <w:szCs w:val="24"/>
+        </w:rPr>
+        <w:t xml:space="preserve"> </w:t>
+      </w:r>
+      <w:r>
+        <w:rPr>
+          <w:rFonts w:ascii="Consolas" w:eastAsia="Times New Roman" w:hAnsi="Consolas"/>
+          <w:color w:val="9CDCFE"/>
+          <w:sz w:val="24"/>
+          <w:szCs w:val="24"/>
+        </w:rPr>
+        <w:t>htmlFor</w:t>
+      </w:r>
+      <w:r>
+        <w:rPr>
+          <w:rFonts w:ascii="Consolas" w:eastAsia="Times New Roman" w:hAnsi="Consolas"/>
+          <w:color w:val="D4D4D4"/>
+          <w:sz w:val="24"/>
+          <w:szCs w:val="24"/>
+        </w:rPr>
+        <w:t>=</w:t>
+      </w:r>
+      <w:r>
+        <w:rPr>
+          <w:rFonts w:ascii="Consolas" w:eastAsia="Times New Roman" w:hAnsi="Consolas"/>
+          <w:color w:val="CE9178"/>
+          <w:sz w:val="24"/>
+          <w:szCs w:val="24"/>
+        </w:rPr>
+        <w:t>"postalCode"</w:t>
+      </w:r>
+      <w:r>
+        <w:rPr>
+          <w:rFonts w:ascii="Consolas" w:eastAsia="Times New Roman" w:hAnsi="Consolas"/>
+          <w:color w:val="808080"/>
+          <w:sz w:val="24"/>
+          <w:szCs w:val="24"/>
+        </w:rPr>
+        <w:t>&gt;</w:t>
+      </w:r>
+      <w:r>
+        <w:rPr>
+          <w:rFonts w:ascii="Consolas" w:eastAsia="Times New Roman" w:hAnsi="Consolas"/>
+          <w:color w:val="D4D4D4"/>
+          <w:sz w:val="24"/>
+          <w:szCs w:val="24"/>
+        </w:rPr>
+        <w:t>Postal Code</w:t>
+      </w:r>
+      <w:r>
+        <w:rPr>
+          <w:rFonts w:ascii="Consolas" w:eastAsia="Times New Roman" w:hAnsi="Consolas"/>
+          <w:color w:val="808080"/>
+          <w:sz w:val="24"/>
+          <w:szCs w:val="24"/>
+        </w:rPr>
         <w:t>&lt;/</w:t>
       </w:r>
       <w:r>
@@ -28774,7 +28651,7 @@
           <w:sz w:val="24"/>
           <w:szCs w:val="24"/>
         </w:rPr>
-        <w:t>input</w:t>
+        <w:t>label</w:t>
       </w:r>
       <w:r>
         <w:rPr>
@@ -28804,7 +28681,7 @@
           <w:sz w:val="24"/>
           <w:szCs w:val="24"/>
         </w:rPr>
-        <w:t xml:space="preserve">                </w:t>
+        <w:t xml:space="preserve">                        </w:t>
       </w:r>
       <w:r>
         <w:rPr>
@@ -28813,7 +28690,7 @@
           <w:sz w:val="24"/>
           <w:szCs w:val="24"/>
         </w:rPr>
-        <w:t>&lt;/</w:t>
+        <w:t>&lt;</w:t>
       </w:r>
       <w:r>
         <w:rPr>
@@ -28822,7 +28699,277 @@
           <w:sz w:val="24"/>
           <w:szCs w:val="24"/>
         </w:rPr>
-        <w:t>li</w:t>
+        <w:t>input</w:t>
+      </w:r>
+      <w:r>
+        <w:rPr>
+          <w:rFonts w:ascii="Consolas" w:eastAsia="Times New Roman" w:hAnsi="Consolas"/>
+          <w:color w:val="D4D4D4"/>
+          <w:sz w:val="24"/>
+          <w:szCs w:val="24"/>
+        </w:rPr>
+        <w:t xml:space="preserve"> </w:t>
+      </w:r>
+      <w:r>
+        <w:rPr>
+          <w:rFonts w:ascii="Consolas" w:eastAsia="Times New Roman" w:hAnsi="Consolas"/>
+          <w:color w:val="9CDCFE"/>
+          <w:sz w:val="24"/>
+          <w:szCs w:val="24"/>
+        </w:rPr>
+        <w:t>type</w:t>
+      </w:r>
+      <w:r>
+        <w:rPr>
+          <w:rFonts w:ascii="Consolas" w:eastAsia="Times New Roman" w:hAnsi="Consolas"/>
+          <w:color w:val="D4D4D4"/>
+          <w:sz w:val="24"/>
+          <w:szCs w:val="24"/>
+        </w:rPr>
+        <w:t>=</w:t>
+      </w:r>
+      <w:r>
+        <w:rPr>
+          <w:rFonts w:ascii="Consolas" w:eastAsia="Times New Roman" w:hAnsi="Consolas"/>
+          <w:color w:val="CE9178"/>
+          <w:sz w:val="24"/>
+          <w:szCs w:val="24"/>
+        </w:rPr>
+        <w:t>"text"</w:t>
+      </w:r>
+      <w:r>
+        <w:rPr>
+          <w:rFonts w:ascii="Consolas" w:eastAsia="Times New Roman" w:hAnsi="Consolas"/>
+          <w:color w:val="D4D4D4"/>
+          <w:sz w:val="24"/>
+          <w:szCs w:val="24"/>
+        </w:rPr>
+        <w:t xml:space="preserve"> </w:t>
+      </w:r>
+      <w:r>
+        <w:rPr>
+          <w:rFonts w:ascii="Consolas" w:eastAsia="Times New Roman" w:hAnsi="Consolas"/>
+          <w:color w:val="9CDCFE"/>
+          <w:sz w:val="24"/>
+          <w:szCs w:val="24"/>
+        </w:rPr>
+        <w:t>name</w:t>
+      </w:r>
+      <w:r>
+        <w:rPr>
+          <w:rFonts w:ascii="Consolas" w:eastAsia="Times New Roman" w:hAnsi="Consolas"/>
+          <w:color w:val="D4D4D4"/>
+          <w:sz w:val="24"/>
+          <w:szCs w:val="24"/>
+        </w:rPr>
+        <w:t>=</w:t>
+      </w:r>
+      <w:r>
+        <w:rPr>
+          <w:rFonts w:ascii="Consolas" w:eastAsia="Times New Roman" w:hAnsi="Consolas"/>
+          <w:color w:val="CE9178"/>
+          <w:sz w:val="24"/>
+          <w:szCs w:val="24"/>
+        </w:rPr>
+        <w:t>"postalCode"</w:t>
+      </w:r>
+      <w:r>
+        <w:rPr>
+          <w:rFonts w:ascii="Consolas" w:eastAsia="Times New Roman" w:hAnsi="Consolas"/>
+          <w:color w:val="D4D4D4"/>
+          <w:sz w:val="24"/>
+          <w:szCs w:val="24"/>
+        </w:rPr>
+        <w:t xml:space="preserve"> </w:t>
+      </w:r>
+      <w:r>
+        <w:rPr>
+          <w:rFonts w:ascii="Consolas" w:eastAsia="Times New Roman" w:hAnsi="Consolas"/>
+          <w:color w:val="9CDCFE"/>
+          <w:sz w:val="24"/>
+          <w:szCs w:val="24"/>
+        </w:rPr>
+        <w:t>id</w:t>
+      </w:r>
+      <w:r>
+        <w:rPr>
+          <w:rFonts w:ascii="Consolas" w:eastAsia="Times New Roman" w:hAnsi="Consolas"/>
+          <w:color w:val="D4D4D4"/>
+          <w:sz w:val="24"/>
+          <w:szCs w:val="24"/>
+        </w:rPr>
+        <w:t>=</w:t>
+      </w:r>
+      <w:r>
+        <w:rPr>
+          <w:rFonts w:ascii="Consolas" w:eastAsia="Times New Roman" w:hAnsi="Consolas"/>
+          <w:color w:val="CE9178"/>
+          <w:sz w:val="24"/>
+          <w:szCs w:val="24"/>
+        </w:rPr>
+        <w:t>"postalCode"</w:t>
+      </w:r>
+      <w:r>
+        <w:rPr>
+          <w:rFonts w:ascii="Consolas" w:eastAsia="Times New Roman" w:hAnsi="Consolas"/>
+          <w:color w:val="D4D4D4"/>
+          <w:sz w:val="24"/>
+          <w:szCs w:val="24"/>
+        </w:rPr>
+        <w:t xml:space="preserve"> </w:t>
+      </w:r>
+      <w:r>
+        <w:rPr>
+          <w:rFonts w:ascii="Consolas" w:eastAsia="Times New Roman" w:hAnsi="Consolas"/>
+          <w:color w:val="9CDCFE"/>
+          <w:sz w:val="24"/>
+          <w:szCs w:val="24"/>
+        </w:rPr>
+        <w:t>onChange</w:t>
+      </w:r>
+      <w:r>
+        <w:rPr>
+          <w:rFonts w:ascii="Consolas" w:eastAsia="Times New Roman" w:hAnsi="Consolas"/>
+          <w:color w:val="D4D4D4"/>
+          <w:sz w:val="24"/>
+          <w:szCs w:val="24"/>
+        </w:rPr>
+        <w:t>=</w:t>
+      </w:r>
+      <w:r>
+        <w:rPr>
+          <w:rFonts w:ascii="Consolas" w:eastAsia="Times New Roman" w:hAnsi="Consolas"/>
+          <w:color w:val="569CD6"/>
+          <w:sz w:val="24"/>
+          <w:szCs w:val="24"/>
+        </w:rPr>
+        <w:t>{</w:t>
+      </w:r>
+      <w:r>
+        <w:rPr>
+          <w:rFonts w:ascii="Consolas" w:eastAsia="Times New Roman" w:hAnsi="Consolas"/>
+          <w:color w:val="D4D4D4"/>
+          <w:sz w:val="24"/>
+          <w:szCs w:val="24"/>
+        </w:rPr>
+        <w:t>(</w:t>
+      </w:r>
+      <w:r>
+        <w:rPr>
+          <w:rFonts w:ascii="Consolas" w:eastAsia="Times New Roman" w:hAnsi="Consolas"/>
+          <w:color w:val="9CDCFE"/>
+          <w:sz w:val="24"/>
+          <w:szCs w:val="24"/>
+        </w:rPr>
+        <w:t>e</w:t>
+      </w:r>
+      <w:r>
+        <w:rPr>
+          <w:rFonts w:ascii="Consolas" w:eastAsia="Times New Roman" w:hAnsi="Consolas"/>
+          <w:color w:val="D4D4D4"/>
+          <w:sz w:val="24"/>
+          <w:szCs w:val="24"/>
+        </w:rPr>
+        <w:t xml:space="preserve">) </w:t>
+      </w:r>
+      <w:r>
+        <w:rPr>
+          <w:rFonts w:ascii="Consolas" w:eastAsia="Times New Roman" w:hAnsi="Consolas"/>
+          <w:color w:val="569CD6"/>
+          <w:sz w:val="24"/>
+          <w:szCs w:val="24"/>
+        </w:rPr>
+        <w:t>=&gt;</w:t>
+      </w:r>
+      <w:r>
+        <w:rPr>
+          <w:rFonts w:ascii="Consolas" w:eastAsia="Times New Roman" w:hAnsi="Consolas"/>
+          <w:color w:val="D4D4D4"/>
+          <w:sz w:val="24"/>
+          <w:szCs w:val="24"/>
+        </w:rPr>
+        <w:t xml:space="preserve"> </w:t>
+      </w:r>
+      <w:r>
+        <w:rPr>
+          <w:rFonts w:ascii="Consolas" w:eastAsia="Times New Roman" w:hAnsi="Consolas"/>
+          <w:color w:val="DCDCAA"/>
+          <w:sz w:val="24"/>
+          <w:szCs w:val="24"/>
+        </w:rPr>
+        <w:t>setPostalCode</w:t>
+      </w:r>
+      <w:r>
+        <w:rPr>
+          <w:rFonts w:ascii="Consolas" w:eastAsia="Times New Roman" w:hAnsi="Consolas"/>
+          <w:color w:val="D4D4D4"/>
+          <w:sz w:val="24"/>
+          <w:szCs w:val="24"/>
+        </w:rPr>
+        <w:t>(</w:t>
+      </w:r>
+      <w:r>
+        <w:rPr>
+          <w:rFonts w:ascii="Consolas" w:eastAsia="Times New Roman" w:hAnsi="Consolas"/>
+          <w:color w:val="9CDCFE"/>
+          <w:sz w:val="24"/>
+          <w:szCs w:val="24"/>
+        </w:rPr>
+        <w:t>e</w:t>
+      </w:r>
+      <w:r>
+        <w:rPr>
+          <w:rFonts w:ascii="Consolas" w:eastAsia="Times New Roman" w:hAnsi="Consolas"/>
+          <w:color w:val="D4D4D4"/>
+          <w:sz w:val="24"/>
+          <w:szCs w:val="24"/>
+        </w:rPr>
+        <w:t>.</w:t>
+      </w:r>
+      <w:r>
+        <w:rPr>
+          <w:rFonts w:ascii="Consolas" w:eastAsia="Times New Roman" w:hAnsi="Consolas"/>
+          <w:color w:val="9CDCFE"/>
+          <w:sz w:val="24"/>
+          <w:szCs w:val="24"/>
+        </w:rPr>
+        <w:t>target</w:t>
+      </w:r>
+      <w:r>
+        <w:rPr>
+          <w:rFonts w:ascii="Consolas" w:eastAsia="Times New Roman" w:hAnsi="Consolas"/>
+          <w:color w:val="D4D4D4"/>
+          <w:sz w:val="24"/>
+          <w:szCs w:val="24"/>
+        </w:rPr>
+        <w:t>.</w:t>
+      </w:r>
+      <w:r>
+        <w:rPr>
+          <w:rFonts w:ascii="Consolas" w:eastAsia="Times New Roman" w:hAnsi="Consolas"/>
+          <w:color w:val="9CDCFE"/>
+          <w:sz w:val="24"/>
+          <w:szCs w:val="24"/>
+        </w:rPr>
+        <w:t>value</w:t>
+      </w:r>
+      <w:r>
+        <w:rPr>
+          <w:rFonts w:ascii="Consolas" w:eastAsia="Times New Roman" w:hAnsi="Consolas"/>
+          <w:color w:val="D4D4D4"/>
+          <w:sz w:val="24"/>
+          <w:szCs w:val="24"/>
+        </w:rPr>
+        <w:t>)</w:t>
+      </w:r>
+      <w:r>
+        <w:rPr>
+          <w:rFonts w:ascii="Consolas" w:eastAsia="Times New Roman" w:hAnsi="Consolas"/>
+          <w:color w:val="569CD6"/>
+          <w:sz w:val="24"/>
+          <w:szCs w:val="24"/>
+        </w:rPr>
+        <w:t>}</w:t>
       </w:r>
       <w:r>
         <w:rPr>
@@ -28852,7 +28999,7 @@
           <w:sz w:val="24"/>
           <w:szCs w:val="24"/>
         </w:rPr>
-        <w:t xml:space="preserve">                </w:t>
+        <w:t xml:space="preserve">                        </w:t>
       </w:r>
       <w:r>
         <w:rPr>
@@ -28861,7 +29008,7 @@
           <w:sz w:val="24"/>
           <w:szCs w:val="24"/>
         </w:rPr>
-        <w:t>&lt;</w:t>
+        <w:t>&lt;/</w:t>
       </w:r>
       <w:r>
         <w:rPr>
@@ -28870,7 +29017,7 @@
           <w:sz w:val="24"/>
           <w:szCs w:val="24"/>
         </w:rPr>
-        <w:t>li</w:t>
+        <w:t>input</w:t>
       </w:r>
       <w:r>
         <w:rPr>
@@ -28909,7 +29056,7 @@
           <w:sz w:val="24"/>
           <w:szCs w:val="24"/>
         </w:rPr>
-        <w:t>&lt;</w:t>
+        <w:t>&lt;/</w:t>
       </w:r>
       <w:r>
         <w:rPr>
@@ -28918,79 +29065,7 @@
           <w:sz w:val="24"/>
           <w:szCs w:val="24"/>
         </w:rPr>
-        <w:t>label</w:t>
-      </w:r>
-      <w:r>
-        <w:rPr>
-          <w:rFonts w:ascii="Consolas" w:eastAsia="Times New Roman" w:hAnsi="Consolas"/>
-          <w:color w:val="D4D4D4"/>
-          <w:sz w:val="24"/>
-          <w:szCs w:val="24"/>
-        </w:rPr>
-        <w:t xml:space="preserve"> </w:t>
-      </w:r>
-      <w:r>
-        <w:rPr>
-          <w:rFonts w:ascii="Consolas" w:eastAsia="Times New Roman" w:hAnsi="Consolas"/>
-          <w:color w:val="9CDCFE"/>
-          <w:sz w:val="24"/>
-          <w:szCs w:val="24"/>
-        </w:rPr>
-        <w:t>htmlFor</w:t>
-      </w:r>
-      <w:r>
-        <w:rPr>
-          <w:rFonts w:ascii="Consolas" w:eastAsia="Times New Roman" w:hAnsi="Consolas"/>
-          <w:color w:val="D4D4D4"/>
-          <w:sz w:val="24"/>
-          <w:szCs w:val="24"/>
-        </w:rPr>
-        <w:t>=</w:t>
-      </w:r>
-      <w:r>
-        <w:rPr>
-          <w:rFonts w:ascii="Consolas" w:eastAsia="Times New Roman" w:hAnsi="Consolas"/>
-          <w:color w:val="CE9178"/>
-          <w:sz w:val="24"/>
-          <w:szCs w:val="24"/>
-        </w:rPr>
-        <w:t>"country"</w:t>
-      </w:r>
-      <w:r>
-        <w:rPr>
-          <w:rFonts w:ascii="Consolas" w:eastAsia="Times New Roman" w:hAnsi="Consolas"/>
-          <w:color w:val="808080"/>
-          <w:sz w:val="24"/>
-          <w:szCs w:val="24"/>
-        </w:rPr>
-        <w:t>&gt;</w:t>
-      </w:r>
-      <w:r>
-        <w:rPr>
-          <w:rFonts w:ascii="Consolas" w:eastAsia="Times New Roman" w:hAnsi="Consolas"/>
-          <w:color w:val="D4D4D4"/>
-          <w:sz w:val="24"/>
-          <w:szCs w:val="24"/>
-        </w:rPr>
-        <w:t>Country</w:t>
-      </w:r>
-      <w:r>
-        <w:rPr>
-          <w:rFonts w:ascii="Consolas" w:eastAsia="Times New Roman" w:hAnsi="Consolas"/>
-          <w:color w:val="808080"/>
-          <w:sz w:val="24"/>
-          <w:szCs w:val="24"/>
-        </w:rPr>
-        <w:t>&lt;/</w:t>
-      </w:r>
-      <w:r>
-        <w:rPr>
-          <w:rFonts w:ascii="Consolas" w:eastAsia="Times New Roman" w:hAnsi="Consolas"/>
-          <w:color w:val="569CD6"/>
-          <w:sz w:val="24"/>
-          <w:szCs w:val="24"/>
-        </w:rPr>
-        <w:t>label</w:t>
+        <w:t>li</w:t>
       </w:r>
       <w:r>
         <w:rPr>
@@ -29038,277 +29113,7 @@
           <w:sz w:val="24"/>
           <w:szCs w:val="24"/>
         </w:rPr>
-        <w:t>input</w:t>
-      </w:r>
-      <w:r>
-        <w:rPr>
-          <w:rFonts w:ascii="Consolas" w:eastAsia="Times New Roman" w:hAnsi="Consolas"/>
-          <w:color w:val="D4D4D4"/>
-          <w:sz w:val="24"/>
-          <w:szCs w:val="24"/>
-        </w:rPr>
-        <w:t xml:space="preserve"> </w:t>
-      </w:r>
-      <w:r>
-        <w:rPr>
-          <w:rFonts w:ascii="Consolas" w:eastAsia="Times New Roman" w:hAnsi="Consolas"/>
-          <w:color w:val="9CDCFE"/>
-          <w:sz w:val="24"/>
-          <w:szCs w:val="24"/>
-        </w:rPr>
-        <w:t>type</w:t>
-      </w:r>
-      <w:r>
-        <w:rPr>
-          <w:rFonts w:ascii="Consolas" w:eastAsia="Times New Roman" w:hAnsi="Consolas"/>
-          <w:color w:val="D4D4D4"/>
-          <w:sz w:val="24"/>
-          <w:szCs w:val="24"/>
-        </w:rPr>
-        <w:t>=</w:t>
-      </w:r>
-      <w:r>
-        <w:rPr>
-          <w:rFonts w:ascii="Consolas" w:eastAsia="Times New Roman" w:hAnsi="Consolas"/>
-          <w:color w:val="CE9178"/>
-          <w:sz w:val="24"/>
-          <w:szCs w:val="24"/>
-        </w:rPr>
-        <w:t>"text"</w:t>
-      </w:r>
-      <w:r>
-        <w:rPr>
-          <w:rFonts w:ascii="Consolas" w:eastAsia="Times New Roman" w:hAnsi="Consolas"/>
-          <w:color w:val="D4D4D4"/>
-          <w:sz w:val="24"/>
-          <w:szCs w:val="24"/>
-        </w:rPr>
-        <w:t xml:space="preserve"> </w:t>
-      </w:r>
-      <w:r>
-        <w:rPr>
-          <w:rFonts w:ascii="Consolas" w:eastAsia="Times New Roman" w:hAnsi="Consolas"/>
-          <w:color w:val="9CDCFE"/>
-          <w:sz w:val="24"/>
-          <w:szCs w:val="24"/>
-        </w:rPr>
-        <w:t>name</w:t>
-      </w:r>
-      <w:r>
-        <w:rPr>
-          <w:rFonts w:ascii="Consolas" w:eastAsia="Times New Roman" w:hAnsi="Consolas"/>
-          <w:color w:val="D4D4D4"/>
-          <w:sz w:val="24"/>
-          <w:szCs w:val="24"/>
-        </w:rPr>
-        <w:t>=</w:t>
-      </w:r>
-      <w:r>
-        <w:rPr>
-          <w:rFonts w:ascii="Consolas" w:eastAsia="Times New Roman" w:hAnsi="Consolas"/>
-          <w:color w:val="CE9178"/>
-          <w:sz w:val="24"/>
-          <w:szCs w:val="24"/>
-        </w:rPr>
-        <w:t>"country"</w:t>
-      </w:r>
-      <w:r>
-        <w:rPr>
-          <w:rFonts w:ascii="Consolas" w:eastAsia="Times New Roman" w:hAnsi="Consolas"/>
-          <w:color w:val="D4D4D4"/>
-          <w:sz w:val="24"/>
-          <w:szCs w:val="24"/>
-        </w:rPr>
-        <w:t xml:space="preserve"> </w:t>
-      </w:r>
-      <w:r>
-        <w:rPr>
-          <w:rFonts w:ascii="Consolas" w:eastAsia="Times New Roman" w:hAnsi="Consolas"/>
-          <w:color w:val="9CDCFE"/>
-          <w:sz w:val="24"/>
-          <w:szCs w:val="24"/>
-        </w:rPr>
-        <w:t>id</w:t>
-      </w:r>
-      <w:r>
-        <w:rPr>
-          <w:rFonts w:ascii="Consolas" w:eastAsia="Times New Roman" w:hAnsi="Consolas"/>
-          <w:color w:val="D4D4D4"/>
-          <w:sz w:val="24"/>
-          <w:szCs w:val="24"/>
-        </w:rPr>
-        <w:t>=</w:t>
-      </w:r>
-      <w:r>
-        <w:rPr>
-          <w:rFonts w:ascii="Consolas" w:eastAsia="Times New Roman" w:hAnsi="Consolas"/>
-          <w:color w:val="CE9178"/>
-          <w:sz w:val="24"/>
-          <w:szCs w:val="24"/>
-        </w:rPr>
-        <w:t>"country"</w:t>
-      </w:r>
-      <w:r>
-        <w:rPr>
-          <w:rFonts w:ascii="Consolas" w:eastAsia="Times New Roman" w:hAnsi="Consolas"/>
-          <w:color w:val="D4D4D4"/>
-          <w:sz w:val="24"/>
-          <w:szCs w:val="24"/>
-        </w:rPr>
-        <w:t xml:space="preserve"> </w:t>
-      </w:r>
-      <w:r>
-        <w:rPr>
-          <w:rFonts w:ascii="Consolas" w:eastAsia="Times New Roman" w:hAnsi="Consolas"/>
-          <w:color w:val="9CDCFE"/>
-          <w:sz w:val="24"/>
-          <w:szCs w:val="24"/>
-        </w:rPr>
-        <w:t>onChange</w:t>
-      </w:r>
-      <w:r>
-        <w:rPr>
-          <w:rFonts w:ascii="Consolas" w:eastAsia="Times New Roman" w:hAnsi="Consolas"/>
-          <w:color w:val="D4D4D4"/>
-          <w:sz w:val="24"/>
-          <w:szCs w:val="24"/>
-        </w:rPr>
-        <w:t>=</w:t>
-      </w:r>
-      <w:r>
-        <w:rPr>
-          <w:rFonts w:ascii="Consolas" w:eastAsia="Times New Roman" w:hAnsi="Consolas"/>
-          <w:color w:val="569CD6"/>
-          <w:sz w:val="24"/>
-          <w:szCs w:val="24"/>
-        </w:rPr>
-        <w:t>{</w:t>
-      </w:r>
-      <w:r>
-        <w:rPr>
-          <w:rFonts w:ascii="Consolas" w:eastAsia="Times New Roman" w:hAnsi="Consolas"/>
-          <w:color w:val="D4D4D4"/>
-          <w:sz w:val="24"/>
-          <w:szCs w:val="24"/>
-        </w:rPr>
-        <w:t>(</w:t>
-      </w:r>
-      <w:r>
-        <w:rPr>
-          <w:rFonts w:ascii="Consolas" w:eastAsia="Times New Roman" w:hAnsi="Consolas"/>
-          <w:color w:val="9CDCFE"/>
-          <w:sz w:val="24"/>
-          <w:szCs w:val="24"/>
-        </w:rPr>
-        <w:t>e</w:t>
-      </w:r>
-      <w:r>
-        <w:rPr>
-          <w:rFonts w:ascii="Consolas" w:eastAsia="Times New Roman" w:hAnsi="Consolas"/>
-          <w:color w:val="D4D4D4"/>
-          <w:sz w:val="24"/>
-          <w:szCs w:val="24"/>
-        </w:rPr>
-        <w:t xml:space="preserve">) </w:t>
-      </w:r>
-      <w:r>
-        <w:rPr>
-          <w:rFonts w:ascii="Consolas" w:eastAsia="Times New Roman" w:hAnsi="Consolas"/>
-          <w:color w:val="569CD6"/>
-          <w:sz w:val="24"/>
-          <w:szCs w:val="24"/>
-        </w:rPr>
-        <w:t>=&gt;</w:t>
-      </w:r>
-      <w:r>
-        <w:rPr>
-          <w:rFonts w:ascii="Consolas" w:eastAsia="Times New Roman" w:hAnsi="Consolas"/>
-          <w:color w:val="D4D4D4"/>
-          <w:sz w:val="24"/>
-          <w:szCs w:val="24"/>
-        </w:rPr>
-        <w:t xml:space="preserve"> </w:t>
-      </w:r>
-      <w:r>
-        <w:rPr>
-          <w:rFonts w:ascii="Consolas" w:eastAsia="Times New Roman" w:hAnsi="Consolas"/>
-          <w:color w:val="DCDCAA"/>
-          <w:sz w:val="24"/>
-          <w:szCs w:val="24"/>
-        </w:rPr>
-        <w:t>setCountry</w:t>
-      </w:r>
-      <w:r>
-        <w:rPr>
-          <w:rFonts w:ascii="Consolas" w:eastAsia="Times New Roman" w:hAnsi="Consolas"/>
-          <w:color w:val="D4D4D4"/>
-          <w:sz w:val="24"/>
-          <w:szCs w:val="24"/>
-        </w:rPr>
-        <w:t>(</w:t>
-      </w:r>
-      <w:r>
-        <w:rPr>
-          <w:rFonts w:ascii="Consolas" w:eastAsia="Times New Roman" w:hAnsi="Consolas"/>
-          <w:color w:val="9CDCFE"/>
-          <w:sz w:val="24"/>
-          <w:szCs w:val="24"/>
-        </w:rPr>
-        <w:t>e</w:t>
-      </w:r>
-      <w:r>
-        <w:rPr>
-          <w:rFonts w:ascii="Consolas" w:eastAsia="Times New Roman" w:hAnsi="Consolas"/>
-          <w:color w:val="D4D4D4"/>
-          <w:sz w:val="24"/>
-          <w:szCs w:val="24"/>
-        </w:rPr>
-        <w:t>.</w:t>
-      </w:r>
-      <w:r>
-        <w:rPr>
-          <w:rFonts w:ascii="Consolas" w:eastAsia="Times New Roman" w:hAnsi="Consolas"/>
-          <w:color w:val="9CDCFE"/>
-          <w:sz w:val="24"/>
-          <w:szCs w:val="24"/>
-        </w:rPr>
-        <w:t>target</w:t>
-      </w:r>
-      <w:r>
-        <w:rPr>
-          <w:rFonts w:ascii="Consolas" w:eastAsia="Times New Roman" w:hAnsi="Consolas"/>
-          <w:color w:val="D4D4D4"/>
-          <w:sz w:val="24"/>
-          <w:szCs w:val="24"/>
-        </w:rPr>
-        <w:t>.</w:t>
-      </w:r>
-      <w:r>
-        <w:rPr>
-          <w:rFonts w:ascii="Consolas" w:eastAsia="Times New Roman" w:hAnsi="Consolas"/>
-          <w:color w:val="9CDCFE"/>
-          <w:sz w:val="24"/>
-          <w:szCs w:val="24"/>
-        </w:rPr>
-        <w:t>value</w:t>
-      </w:r>
-      <w:r>
-        <w:rPr>
-          <w:rFonts w:ascii="Consolas" w:eastAsia="Times New Roman" w:hAnsi="Consolas"/>
-          <w:color w:val="D4D4D4"/>
-          <w:sz w:val="24"/>
-          <w:szCs w:val="24"/>
-        </w:rPr>
-        <w:t>)</w:t>
-      </w:r>
-      <w:r>
-        <w:rPr>
-          <w:rFonts w:ascii="Consolas" w:eastAsia="Times New Roman" w:hAnsi="Consolas"/>
-          <w:color w:val="569CD6"/>
-          <w:sz w:val="24"/>
-          <w:szCs w:val="24"/>
-        </w:rPr>
-        <w:t>}</w:t>
+        <w:t>li</w:t>
       </w:r>
       <w:r>
         <w:rPr>
@@ -29338,7 +29143,7 @@
           <w:sz w:val="24"/>
           <w:szCs w:val="24"/>
         </w:rPr>
-        <w:t xml:space="preserve">                    </w:t>
+        <w:t xml:space="preserve">                        </w:t>
       </w:r>
       <w:r>
         <w:rPr>
@@ -29347,6 +29152,78 @@
           <w:sz w:val="24"/>
           <w:szCs w:val="24"/>
         </w:rPr>
+        <w:t>&lt;</w:t>
+      </w:r>
+      <w:r>
+        <w:rPr>
+          <w:rFonts w:ascii="Consolas" w:eastAsia="Times New Roman" w:hAnsi="Consolas"/>
+          <w:color w:val="569CD6"/>
+          <w:sz w:val="24"/>
+          <w:szCs w:val="24"/>
+        </w:rPr>
+        <w:t>label</w:t>
+      </w:r>
+      <w:r>
+        <w:rPr>
+          <w:rFonts w:ascii="Consolas" w:eastAsia="Times New Roman" w:hAnsi="Consolas"/>
+          <w:color w:val="D4D4D4"/>
+          <w:sz w:val="24"/>
+          <w:szCs w:val="24"/>
+        </w:rPr>
+        <w:t xml:space="preserve"> </w:t>
+      </w:r>
+      <w:r>
+        <w:rPr>
+          <w:rFonts w:ascii="Consolas" w:eastAsia="Times New Roman" w:hAnsi="Consolas"/>
+          <w:color w:val="9CDCFE"/>
+          <w:sz w:val="24"/>
+          <w:szCs w:val="24"/>
+        </w:rPr>
+        <w:t>htmlFor</w:t>
+      </w:r>
+      <w:r>
+        <w:rPr>
+          <w:rFonts w:ascii="Consolas" w:eastAsia="Times New Roman" w:hAnsi="Consolas"/>
+          <w:color w:val="D4D4D4"/>
+          <w:sz w:val="24"/>
+          <w:szCs w:val="24"/>
+        </w:rPr>
+        <w:t>=</w:t>
+      </w:r>
+      <w:r>
+        <w:rPr>
+          <w:rFonts w:ascii="Consolas" w:eastAsia="Times New Roman" w:hAnsi="Consolas"/>
+          <w:color w:val="CE9178"/>
+          <w:sz w:val="24"/>
+          <w:szCs w:val="24"/>
+        </w:rPr>
+        <w:t>"country"</w:t>
+      </w:r>
+      <w:r>
+        <w:rPr>
+          <w:rFonts w:ascii="Consolas" w:eastAsia="Times New Roman" w:hAnsi="Consolas"/>
+          <w:color w:val="808080"/>
+          <w:sz w:val="24"/>
+          <w:szCs w:val="24"/>
+        </w:rPr>
+        <w:t>&gt;</w:t>
+      </w:r>
+      <w:r>
+        <w:rPr>
+          <w:rFonts w:ascii="Consolas" w:eastAsia="Times New Roman" w:hAnsi="Consolas"/>
+          <w:color w:val="D4D4D4"/>
+          <w:sz w:val="24"/>
+          <w:szCs w:val="24"/>
+        </w:rPr>
+        <w:t>Country</w:t>
+      </w:r>
+      <w:r>
+        <w:rPr>
+          <w:rFonts w:ascii="Consolas" w:eastAsia="Times New Roman" w:hAnsi="Consolas"/>
+          <w:color w:val="808080"/>
+          <w:sz w:val="24"/>
+          <w:szCs w:val="24"/>
+        </w:rPr>
         <w:t>&lt;/</w:t>
       </w:r>
       <w:r>
@@ -29356,7 +29233,7 @@
           <w:sz w:val="24"/>
           <w:szCs w:val="24"/>
         </w:rPr>
-        <w:t>input</w:t>
+        <w:t>label</w:t>
       </w:r>
       <w:r>
         <w:rPr>
@@ -29386,7 +29263,7 @@
           <w:sz w:val="24"/>
           <w:szCs w:val="24"/>
         </w:rPr>
-        <w:t xml:space="preserve">                </w:t>
+        <w:t xml:space="preserve">                        </w:t>
       </w:r>
       <w:r>
         <w:rPr>
@@ -29395,7 +29272,7 @@
           <w:sz w:val="24"/>
           <w:szCs w:val="24"/>
         </w:rPr>
-        <w:t>&lt;/</w:t>
+        <w:t>&lt;</w:t>
       </w:r>
       <w:r>
         <w:rPr>
@@ -29404,7 +29281,277 @@
           <w:sz w:val="24"/>
           <w:szCs w:val="24"/>
         </w:rPr>
-        <w:t>li</w:t>
+        <w:t>input</w:t>
+      </w:r>
+      <w:r>
+        <w:rPr>
+          <w:rFonts w:ascii="Consolas" w:eastAsia="Times New Roman" w:hAnsi="Consolas"/>
+          <w:color w:val="D4D4D4"/>
+          <w:sz w:val="24"/>
+          <w:szCs w:val="24"/>
+        </w:rPr>
+        <w:t xml:space="preserve"> </w:t>
+      </w:r>
+      <w:r>
+        <w:rPr>
+          <w:rFonts w:ascii="Consolas" w:eastAsia="Times New Roman" w:hAnsi="Consolas"/>
+          <w:color w:val="9CDCFE"/>
+          <w:sz w:val="24"/>
+          <w:szCs w:val="24"/>
+        </w:rPr>
+        <w:t>type</w:t>
+      </w:r>
+      <w:r>
+        <w:rPr>
+          <w:rFonts w:ascii="Consolas" w:eastAsia="Times New Roman" w:hAnsi="Consolas"/>
+          <w:color w:val="D4D4D4"/>
+          <w:sz w:val="24"/>
+          <w:szCs w:val="24"/>
+        </w:rPr>
+        <w:t>=</w:t>
+      </w:r>
+      <w:r>
+        <w:rPr>
+          <w:rFonts w:ascii="Consolas" w:eastAsia="Times New Roman" w:hAnsi="Consolas"/>
+          <w:color w:val="CE9178"/>
+          <w:sz w:val="24"/>
+          <w:szCs w:val="24"/>
+        </w:rPr>
+        <w:t>"text"</w:t>
+      </w:r>
+      <w:r>
+        <w:rPr>
+          <w:rFonts w:ascii="Consolas" w:eastAsia="Times New Roman" w:hAnsi="Consolas"/>
+          <w:color w:val="D4D4D4"/>
+          <w:sz w:val="24"/>
+          <w:szCs w:val="24"/>
+        </w:rPr>
+        <w:t xml:space="preserve"> </w:t>
+      </w:r>
+      <w:r>
+        <w:rPr>
+          <w:rFonts w:ascii="Consolas" w:eastAsia="Times New Roman" w:hAnsi="Consolas"/>
+          <w:color w:val="9CDCFE"/>
+          <w:sz w:val="24"/>
+          <w:szCs w:val="24"/>
+        </w:rPr>
+        <w:t>name</w:t>
+      </w:r>
+      <w:r>
+        <w:rPr>
+          <w:rFonts w:ascii="Consolas" w:eastAsia="Times New Roman" w:hAnsi="Consolas"/>
+          <w:color w:val="D4D4D4"/>
+          <w:sz w:val="24"/>
+          <w:szCs w:val="24"/>
+        </w:rPr>
+        <w:t>=</w:t>
+      </w:r>
+      <w:r>
+        <w:rPr>
+          <w:rFonts w:ascii="Consolas" w:eastAsia="Times New Roman" w:hAnsi="Consolas"/>
+          <w:color w:val="CE9178"/>
+          <w:sz w:val="24"/>
+          <w:szCs w:val="24"/>
+        </w:rPr>
+        <w:t>"country"</w:t>
+      </w:r>
+      <w:r>
+        <w:rPr>
+          <w:rFonts w:ascii="Consolas" w:eastAsia="Times New Roman" w:hAnsi="Consolas"/>
+          <w:color w:val="D4D4D4"/>
+          <w:sz w:val="24"/>
+          <w:szCs w:val="24"/>
+        </w:rPr>
+        <w:t xml:space="preserve"> </w:t>
+      </w:r>
+      <w:r>
+        <w:rPr>
+          <w:rFonts w:ascii="Consolas" w:eastAsia="Times New Roman" w:hAnsi="Consolas"/>
+          <w:color w:val="9CDCFE"/>
+          <w:sz w:val="24"/>
+          <w:szCs w:val="24"/>
+        </w:rPr>
+        <w:t>id</w:t>
+      </w:r>
+      <w:r>
+        <w:rPr>
+          <w:rFonts w:ascii="Consolas" w:eastAsia="Times New Roman" w:hAnsi="Consolas"/>
+          <w:color w:val="D4D4D4"/>
+          <w:sz w:val="24"/>
+          <w:szCs w:val="24"/>
+        </w:rPr>
+        <w:t>=</w:t>
+      </w:r>
+      <w:r>
+        <w:rPr>
+          <w:rFonts w:ascii="Consolas" w:eastAsia="Times New Roman" w:hAnsi="Consolas"/>
+          <w:color w:val="CE9178"/>
+          <w:sz w:val="24"/>
+          <w:szCs w:val="24"/>
+        </w:rPr>
+        <w:t>"country"</w:t>
+      </w:r>
+      <w:r>
+        <w:rPr>
+          <w:rFonts w:ascii="Consolas" w:eastAsia="Times New Roman" w:hAnsi="Consolas"/>
+          <w:color w:val="D4D4D4"/>
+          <w:sz w:val="24"/>
+          <w:szCs w:val="24"/>
+        </w:rPr>
+        <w:t xml:space="preserve"> </w:t>
+      </w:r>
+      <w:r>
+        <w:rPr>
+          <w:rFonts w:ascii="Consolas" w:eastAsia="Times New Roman" w:hAnsi="Consolas"/>
+          <w:color w:val="9CDCFE"/>
+          <w:sz w:val="24"/>
+          <w:szCs w:val="24"/>
+        </w:rPr>
+        <w:t>onChange</w:t>
+      </w:r>
+      <w:r>
+        <w:rPr>
+          <w:rFonts w:ascii="Consolas" w:eastAsia="Times New Roman" w:hAnsi="Consolas"/>
+          <w:color w:val="D4D4D4"/>
+          <w:sz w:val="24"/>
+          <w:szCs w:val="24"/>
+        </w:rPr>
+        <w:t>=</w:t>
+      </w:r>
+      <w:r>
+        <w:rPr>
+          <w:rFonts w:ascii="Consolas" w:eastAsia="Times New Roman" w:hAnsi="Consolas"/>
+          <w:color w:val="569CD6"/>
+          <w:sz w:val="24"/>
+          <w:szCs w:val="24"/>
+        </w:rPr>
+        <w:t>{</w:t>
+      </w:r>
+      <w:r>
+        <w:rPr>
+          <w:rFonts w:ascii="Consolas" w:eastAsia="Times New Roman" w:hAnsi="Consolas"/>
+          <w:color w:val="D4D4D4"/>
+          <w:sz w:val="24"/>
+          <w:szCs w:val="24"/>
+        </w:rPr>
+        <w:t>(</w:t>
+      </w:r>
+      <w:r>
+        <w:rPr>
+          <w:rFonts w:ascii="Consolas" w:eastAsia="Times New Roman" w:hAnsi="Consolas"/>
+          <w:color w:val="9CDCFE"/>
+          <w:sz w:val="24"/>
+          <w:szCs w:val="24"/>
+        </w:rPr>
+        <w:t>e</w:t>
+      </w:r>
+      <w:r>
+        <w:rPr>
+          <w:rFonts w:ascii="Consolas" w:eastAsia="Times New Roman" w:hAnsi="Consolas"/>
+          <w:color w:val="D4D4D4"/>
+          <w:sz w:val="24"/>
+          <w:szCs w:val="24"/>
+        </w:rPr>
+        <w:t xml:space="preserve">) </w:t>
+      </w:r>
+      <w:r>
+        <w:rPr>
+          <w:rFonts w:ascii="Consolas" w:eastAsia="Times New Roman" w:hAnsi="Consolas"/>
+          <w:color w:val="569CD6"/>
+          <w:sz w:val="24"/>
+          <w:szCs w:val="24"/>
+        </w:rPr>
+        <w:t>=&gt;</w:t>
+      </w:r>
+      <w:r>
+        <w:rPr>
+          <w:rFonts w:ascii="Consolas" w:eastAsia="Times New Roman" w:hAnsi="Consolas"/>
+          <w:color w:val="D4D4D4"/>
+          <w:sz w:val="24"/>
+          <w:szCs w:val="24"/>
+        </w:rPr>
+        <w:t xml:space="preserve"> </w:t>
+      </w:r>
+      <w:r>
+        <w:rPr>
+          <w:rFonts w:ascii="Consolas" w:eastAsia="Times New Roman" w:hAnsi="Consolas"/>
+          <w:color w:val="DCDCAA"/>
+          <w:sz w:val="24"/>
+          <w:szCs w:val="24"/>
+        </w:rPr>
+        <w:t>setCountry</w:t>
+      </w:r>
+      <w:r>
+        <w:rPr>
+          <w:rFonts w:ascii="Consolas" w:eastAsia="Times New Roman" w:hAnsi="Consolas"/>
+          <w:color w:val="D4D4D4"/>
+          <w:sz w:val="24"/>
+          <w:szCs w:val="24"/>
+        </w:rPr>
+        <w:t>(</w:t>
+      </w:r>
+      <w:r>
+        <w:rPr>
+          <w:rFonts w:ascii="Consolas" w:eastAsia="Times New Roman" w:hAnsi="Consolas"/>
+          <w:color w:val="9CDCFE"/>
+          <w:sz w:val="24"/>
+          <w:szCs w:val="24"/>
+        </w:rPr>
+        <w:t>e</w:t>
+      </w:r>
+      <w:r>
+        <w:rPr>
+          <w:rFonts w:ascii="Consolas" w:eastAsia="Times New Roman" w:hAnsi="Consolas"/>
+          <w:color w:val="D4D4D4"/>
+          <w:sz w:val="24"/>
+          <w:szCs w:val="24"/>
+        </w:rPr>
+        <w:t>.</w:t>
+      </w:r>
+      <w:r>
+        <w:rPr>
+          <w:rFonts w:ascii="Consolas" w:eastAsia="Times New Roman" w:hAnsi="Consolas"/>
+          <w:color w:val="9CDCFE"/>
+          <w:sz w:val="24"/>
+          <w:szCs w:val="24"/>
+        </w:rPr>
+        <w:t>target</w:t>
+      </w:r>
+      <w:r>
+        <w:rPr>
+          <w:rFonts w:ascii="Consolas" w:eastAsia="Times New Roman" w:hAnsi="Consolas"/>
+          <w:color w:val="D4D4D4"/>
+          <w:sz w:val="24"/>
+          <w:szCs w:val="24"/>
+        </w:rPr>
+        <w:t>.</w:t>
+      </w:r>
+      <w:r>
+        <w:rPr>
+          <w:rFonts w:ascii="Consolas" w:eastAsia="Times New Roman" w:hAnsi="Consolas"/>
+          <w:color w:val="9CDCFE"/>
+          <w:sz w:val="24"/>
+          <w:szCs w:val="24"/>
+        </w:rPr>
+        <w:t>value</w:t>
+      </w:r>
+      <w:r>
+        <w:rPr>
+          <w:rFonts w:ascii="Consolas" w:eastAsia="Times New Roman" w:hAnsi="Consolas"/>
+          <w:color w:val="D4D4D4"/>
+          <w:sz w:val="24"/>
+          <w:szCs w:val="24"/>
+        </w:rPr>
+        <w:t>)</w:t>
+      </w:r>
+      <w:r>
+        <w:rPr>
+          <w:rFonts w:ascii="Consolas" w:eastAsia="Times New Roman" w:hAnsi="Consolas"/>
+          <w:color w:val="569CD6"/>
+          <w:sz w:val="24"/>
+          <w:szCs w:val="24"/>
+        </w:rPr>
+        <w:t>}</w:t>
       </w:r>
       <w:r>
         <w:rPr>
@@ -29427,6 +29574,42 @@
           <w:szCs w:val="24"/>
         </w:rPr>
       </w:pPr>
+      <w:r>
+        <w:rPr>
+          <w:rFonts w:ascii="Consolas" w:eastAsia="Times New Roman" w:hAnsi="Consolas"/>
+          <w:color w:val="D4D4D4"/>
+          <w:sz w:val="24"/>
+          <w:szCs w:val="24"/>
+        </w:rPr>
+        <w:t xml:space="preserve">                        </w:t>
+      </w:r>
+      <w:r>
+        <w:rPr>
+          <w:rFonts w:ascii="Consolas" w:eastAsia="Times New Roman" w:hAnsi="Consolas"/>
+          <w:color w:val="808080"/>
+          <w:sz w:val="24"/>
+          <w:szCs w:val="24"/>
+        </w:rPr>
+        <w:t>&lt;/</w:t>
+      </w:r>
+      <w:r>
+        <w:rPr>
+          <w:rFonts w:ascii="Consolas" w:eastAsia="Times New Roman" w:hAnsi="Consolas"/>
+          <w:color w:val="569CD6"/>
+          <w:sz w:val="24"/>
+          <w:szCs w:val="24"/>
+        </w:rPr>
+        <w:t>input</w:t>
+      </w:r>
+      <w:r>
+        <w:rPr>
+          <w:rFonts w:ascii="Consolas" w:eastAsia="Times New Roman" w:hAnsi="Consolas"/>
+          <w:color w:val="808080"/>
+          <w:sz w:val="24"/>
+          <w:szCs w:val="24"/>
+        </w:rPr>
+        <w:t>&gt;</w:t>
+      </w:r>
     </w:p>
     <w:p>
       <w:pPr>
@@ -29446,7 +29629,7 @@
           <w:sz w:val="24"/>
           <w:szCs w:val="24"/>
         </w:rPr>
-        <w:t xml:space="preserve">                </w:t>
+        <w:t xml:space="preserve">                    </w:t>
       </w:r>
       <w:r>
         <w:rPr>
@@ -29455,7 +29638,7 @@
           <w:sz w:val="24"/>
           <w:szCs w:val="24"/>
         </w:rPr>
-        <w:t>&lt;</w:t>
+        <w:t>&lt;/</w:t>
       </w:r>
       <w:r>
         <w:rPr>
@@ -29512,115 +29695,7 @@
           <w:sz w:val="24"/>
           <w:szCs w:val="24"/>
         </w:rPr>
-        <w:t>button</w:t>
-      </w:r>
-      <w:r>
-        <w:rPr>
-          <w:rFonts w:ascii="Consolas" w:eastAsia="Times New Roman" w:hAnsi="Consolas"/>
-          <w:color w:val="D4D4D4"/>
-          <w:sz w:val="24"/>
-          <w:szCs w:val="24"/>
-        </w:rPr>
-        <w:t xml:space="preserve"> </w:t>
-      </w:r>
-      <w:r>
-        <w:rPr>
-          <w:rFonts w:ascii="Consolas" w:eastAsia="Times New Roman" w:hAnsi="Consolas"/>
-          <w:color w:val="9CDCFE"/>
-          <w:sz w:val="24"/>
-          <w:szCs w:val="24"/>
-        </w:rPr>
-        <w:t>type</w:t>
-      </w:r>
-      <w:r>
-        <w:rPr>
-          <w:rFonts w:ascii="Consolas" w:eastAsia="Times New Roman" w:hAnsi="Consolas"/>
-          <w:color w:val="D4D4D4"/>
-          <w:sz w:val="24"/>
-          <w:szCs w:val="24"/>
-        </w:rPr>
-        <w:t>=</w:t>
-      </w:r>
-      <w:r>
-        <w:rPr>
-          <w:rFonts w:ascii="Consolas" w:eastAsia="Times New Roman" w:hAnsi="Consolas"/>
-          <w:color w:val="CE9178"/>
-          <w:sz w:val="24"/>
-          <w:szCs w:val="24"/>
-        </w:rPr>
-        <w:t>"submit"</w:t>
-      </w:r>
-      <w:r>
-        <w:rPr>
-          <w:rFonts w:ascii="Consolas" w:eastAsia="Times New Roman" w:hAnsi="Consolas"/>
-          <w:color w:val="D4D4D4"/>
-          <w:sz w:val="24"/>
-          <w:szCs w:val="24"/>
-        </w:rPr>
-        <w:t xml:space="preserve"> </w:t>
-      </w:r>
-      <w:r>
-        <w:rPr>
-          <w:rFonts w:ascii="Consolas" w:eastAsia="Times New Roman" w:hAnsi="Consolas"/>
-          <w:color w:val="9CDCFE"/>
-          <w:sz w:val="24"/>
-          <w:szCs w:val="24"/>
-        </w:rPr>
-        <w:t>className</w:t>
-      </w:r>
-      <w:r>
-        <w:rPr>
-          <w:rFonts w:ascii="Consolas" w:eastAsia="Times New Roman" w:hAnsi="Consolas"/>
-          <w:color w:val="D4D4D4"/>
-          <w:sz w:val="24"/>
-          <w:szCs w:val="24"/>
-        </w:rPr>
-        <w:t>=</w:t>
-      </w:r>
-      <w:r>
-        <w:rPr>
-          <w:rFonts w:ascii="Consolas" w:eastAsia="Times New Roman" w:hAnsi="Consolas"/>
-          <w:color w:val="CE9178"/>
-          <w:sz w:val="24"/>
-          <w:szCs w:val="24"/>
-        </w:rPr>
-        <w:t>"button primary"</w:t>
-      </w:r>
-      <w:r>
-        <w:rPr>
-          <w:rFonts w:ascii="Consolas" w:eastAsia="Times New Roman" w:hAnsi="Consolas"/>
-          <w:color w:val="808080"/>
-          <w:sz w:val="24"/>
-          <w:szCs w:val="24"/>
-        </w:rPr>
-        <w:t>&gt;</w:t>
-      </w:r>
-      <w:r>
-        <w:rPr>
-          <w:rFonts w:ascii="Consolas" w:eastAsia="Times New Roman" w:hAnsi="Consolas"/>
-          <w:color w:val="D4D4D4"/>
-          <w:sz w:val="24"/>
-          <w:szCs w:val="24"/>
-        </w:rPr>
-        <w:t>Continue</w:t>
-      </w:r>
-      <w:r>
-        <w:rPr>
-          <w:rFonts w:ascii="Consolas" w:eastAsia="Times New Roman" w:hAnsi="Consolas"/>
-          <w:color w:val="808080"/>
-          <w:sz w:val="24"/>
-          <w:szCs w:val="24"/>
-        </w:rPr>
-        <w:t>&lt;/</w:t>
-      </w:r>
-      <w:r>
-        <w:rPr>
-          <w:rFonts w:ascii="Consolas" w:eastAsia="Times New Roman" w:hAnsi="Consolas"/>
-          <w:color w:val="569CD6"/>
-          <w:sz w:val="24"/>
-          <w:szCs w:val="24"/>
-        </w:rPr>
-        <w:t>button</w:t>
+        <w:t>li</w:t>
       </w:r>
       <w:r>
         <w:rPr>
@@ -29650,7 +29725,8 @@
           <w:sz w:val="24"/>
           <w:szCs w:val="24"/>
         </w:rPr>
-        <w:t xml:space="preserve">                </w:t>
+        <w:lastRenderedPageBreak/>
+        <w:t xml:space="preserve">                        </w:t>
       </w:r>
       <w:r>
         <w:rPr>
@@ -29659,6 +29735,114 @@
           <w:sz w:val="24"/>
           <w:szCs w:val="24"/>
         </w:rPr>
+        <w:t>&lt;</w:t>
+      </w:r>
+      <w:r>
+        <w:rPr>
+          <w:rFonts w:ascii="Consolas" w:eastAsia="Times New Roman" w:hAnsi="Consolas"/>
+          <w:color w:val="569CD6"/>
+          <w:sz w:val="24"/>
+          <w:szCs w:val="24"/>
+        </w:rPr>
+        <w:t>button</w:t>
+      </w:r>
+      <w:r>
+        <w:rPr>
+          <w:rFonts w:ascii="Consolas" w:eastAsia="Times New Roman" w:hAnsi="Consolas"/>
+          <w:color w:val="D4D4D4"/>
+          <w:sz w:val="24"/>
+          <w:szCs w:val="24"/>
+        </w:rPr>
+        <w:t xml:space="preserve"> </w:t>
+      </w:r>
+      <w:r>
+        <w:rPr>
+          <w:rFonts w:ascii="Consolas" w:eastAsia="Times New Roman" w:hAnsi="Consolas"/>
+          <w:color w:val="9CDCFE"/>
+          <w:sz w:val="24"/>
+          <w:szCs w:val="24"/>
+        </w:rPr>
+        <w:t>type</w:t>
+      </w:r>
+      <w:r>
+        <w:rPr>
+          <w:rFonts w:ascii="Consolas" w:eastAsia="Times New Roman" w:hAnsi="Consolas"/>
+          <w:color w:val="D4D4D4"/>
+          <w:sz w:val="24"/>
+          <w:szCs w:val="24"/>
+        </w:rPr>
+        <w:t>=</w:t>
+      </w:r>
+      <w:r>
+        <w:rPr>
+          <w:rFonts w:ascii="Consolas" w:eastAsia="Times New Roman" w:hAnsi="Consolas"/>
+          <w:color w:val="CE9178"/>
+          <w:sz w:val="24"/>
+          <w:szCs w:val="24"/>
+        </w:rPr>
+        <w:t>"submit"</w:t>
+      </w:r>
+      <w:r>
+        <w:rPr>
+          <w:rFonts w:ascii="Consolas" w:eastAsia="Times New Roman" w:hAnsi="Consolas"/>
+          <w:color w:val="D4D4D4"/>
+          <w:sz w:val="24"/>
+          <w:szCs w:val="24"/>
+        </w:rPr>
+        <w:t xml:space="preserve"> </w:t>
+      </w:r>
+      <w:r>
+        <w:rPr>
+          <w:rFonts w:ascii="Consolas" w:eastAsia="Times New Roman" w:hAnsi="Consolas"/>
+          <w:color w:val="9CDCFE"/>
+          <w:sz w:val="24"/>
+          <w:szCs w:val="24"/>
+        </w:rPr>
+        <w:t>className</w:t>
+      </w:r>
+      <w:r>
+        <w:rPr>
+          <w:rFonts w:ascii="Consolas" w:eastAsia="Times New Roman" w:hAnsi="Consolas"/>
+          <w:color w:val="D4D4D4"/>
+          <w:sz w:val="24"/>
+          <w:szCs w:val="24"/>
+        </w:rPr>
+        <w:t>=</w:t>
+      </w:r>
+      <w:r>
+        <w:rPr>
+          <w:rFonts w:ascii="Consolas" w:eastAsia="Times New Roman" w:hAnsi="Consolas"/>
+          <w:color w:val="CE9178"/>
+          <w:sz w:val="24"/>
+          <w:szCs w:val="24"/>
+        </w:rPr>
+        <w:t>"button primary"</w:t>
+      </w:r>
+      <w:r>
+        <w:rPr>
+          <w:rFonts w:ascii="Consolas" w:eastAsia="Times New Roman" w:hAnsi="Consolas"/>
+          <w:color w:val="808080"/>
+          <w:sz w:val="24"/>
+          <w:szCs w:val="24"/>
+        </w:rPr>
+        <w:t>&gt;</w:t>
+      </w:r>
+      <w:r>
+        <w:rPr>
+          <w:rFonts w:ascii="Consolas" w:eastAsia="Times New Roman" w:hAnsi="Consolas"/>
+          <w:color w:val="D4D4D4"/>
+          <w:sz w:val="24"/>
+          <w:szCs w:val="24"/>
+        </w:rPr>
+        <w:t>Continue</w:t>
+      </w:r>
+      <w:r>
+        <w:rPr>
+          <w:rFonts w:ascii="Consolas" w:eastAsia="Times New Roman" w:hAnsi="Consolas"/>
+          <w:color w:val="808080"/>
+          <w:sz w:val="24"/>
+          <w:szCs w:val="24"/>
+        </w:rPr>
         <w:t>&lt;/</w:t>
       </w:r>
       <w:r>
@@ -29668,7 +29852,7 @@
           <w:sz w:val="24"/>
           <w:szCs w:val="24"/>
         </w:rPr>
-        <w:t>li</w:t>
+        <w:t>button</w:t>
       </w:r>
       <w:r>
         <w:rPr>
@@ -29698,8 +29882,34 @@
           <w:sz w:val="24"/>
           <w:szCs w:val="24"/>
         </w:rPr>
-        <w:lastRenderedPageBreak/>
-        <w:t xml:space="preserve">                </w:t>
+        <w:t xml:space="preserve">                    </w:t>
+      </w:r>
+      <w:r>
+        <w:rPr>
+          <w:rFonts w:ascii="Consolas" w:eastAsia="Times New Roman" w:hAnsi="Consolas"/>
+          <w:color w:val="808080"/>
+          <w:sz w:val="24"/>
+          <w:szCs w:val="24"/>
+        </w:rPr>
+        <w:t>&lt;/</w:t>
+      </w:r>
+      <w:r>
+        <w:rPr>
+          <w:rFonts w:ascii="Consolas" w:eastAsia="Times New Roman" w:hAnsi="Consolas"/>
+          <w:color w:val="569CD6"/>
+          <w:sz w:val="24"/>
+          <w:szCs w:val="24"/>
+        </w:rPr>
+        <w:t>li</w:t>
+      </w:r>
+      <w:r>
+        <w:rPr>
+          <w:rFonts w:ascii="Consolas" w:eastAsia="Times New Roman" w:hAnsi="Consolas"/>
+          <w:color w:val="808080"/>
+          <w:sz w:val="24"/>
+          <w:szCs w:val="24"/>
+        </w:rPr>
+        <w:t>&gt;</w:t>
       </w:r>
     </w:p>
     <w:p>
@@ -29720,7 +29930,7 @@
           <w:sz w:val="24"/>
           <w:szCs w:val="24"/>
         </w:rPr>
-        <w:t xml:space="preserve">            </w:t>
+        <w:t xml:space="preserve">                </w:t>
       </w:r>
       <w:r>
         <w:rPr>
@@ -29768,7 +29978,7 @@
           <w:sz w:val="24"/>
           <w:szCs w:val="24"/>
         </w:rPr>
-        <w:t xml:space="preserve">        </w:t>
+        <w:t xml:space="preserve">            </w:t>
       </w:r>
       <w:r>
         <w:rPr>
@@ -29809,6 +30019,42 @@
           <w:szCs w:val="24"/>
         </w:rPr>
       </w:pPr>
+      <w:r>
+        <w:rPr>
+          <w:rFonts w:ascii="Consolas" w:eastAsia="Times New Roman" w:hAnsi="Consolas"/>
+          <w:color w:val="D4D4D4"/>
+          <w:sz w:val="24"/>
+          <w:szCs w:val="24"/>
+        </w:rPr>
+        <w:t xml:space="preserve">        </w:t>
+      </w:r>
+      <w:r>
+        <w:rPr>
+          <w:rFonts w:ascii="Consolas" w:eastAsia="Times New Roman" w:hAnsi="Consolas"/>
+          <w:color w:val="808080"/>
+          <w:sz w:val="24"/>
+          <w:szCs w:val="24"/>
+        </w:rPr>
+        <w:t>&lt;/</w:t>
+      </w:r>
+      <w:r>
+        <w:rPr>
+          <w:rFonts w:ascii="Consolas" w:eastAsia="Times New Roman" w:hAnsi="Consolas"/>
+          <w:color w:val="569CD6"/>
+          <w:sz w:val="24"/>
+          <w:szCs w:val="24"/>
+        </w:rPr>
+        <w:t>div</w:t>
+      </w:r>
+      <w:r>
+        <w:rPr>
+          <w:rFonts w:ascii="Consolas" w:eastAsia="Times New Roman" w:hAnsi="Consolas"/>
+          <w:color w:val="808080"/>
+          <w:sz w:val="24"/>
+          <w:szCs w:val="24"/>
+        </w:rPr>
+        <w:t>&gt;</w:t>
+      </w:r>
     </w:p>
     <w:p>
       <w:pPr>
@@ -29856,6 +30102,15 @@
           <w:szCs w:val="24"/>
         </w:rPr>
         <w:t>&gt;</w:t>
+      </w:r>
+      <w:r>
+        <w:rPr>
+          <w:rFonts w:ascii="Consolas" w:eastAsia="Times New Roman" w:hAnsi="Consolas"/>
+          <w:color w:val="D4D4D4"/>
+          <w:sz w:val="24"/>
+          <w:szCs w:val="24"/>
+        </w:rPr>
+        <w:t xml:space="preserve">   </w:t>
       </w:r>
     </w:p>
     <w:p>
@@ -30229,7 +30484,7 @@
           </mc:Choice>
           <mc:Fallback>
             <w:pict>
-              <v:rect w14:anchorId="06025FF5" id="Rectangle 94" o:spid="_x0000_s1026" style="position:absolute;margin-left:273.9pt;margin-top:1.05pt;width:126.8pt;height:18.8pt;z-index:251805696;visibility:visible;mso-wrap-style:square;mso-width-percent:0;mso-height-percent:0;mso-wrap-distance-left:9pt;mso-wrap-distance-top:0;mso-wrap-distance-right:9pt;mso-wrap-distance-bottom:0;mso-position-horizontal:absolute;mso-position-horizontal-relative:margin;mso-position-vertical:absolute;mso-position-vertical-relative:text;mso-width-percent:0;mso-height-percent:0;mso-width-relative:margin;mso-height-relative:margin;v-text-anchor:middle" o:gfxdata="UEsDBBQABgAIAAAAIQC2gziS/gAAAOEBAAATAAAAW0NvbnRlbnRfVHlwZXNdLnhtbJSRQU7DMBBF&#10;90jcwfIWJU67QAgl6YK0S0CoHGBkTxKLZGx5TGhvj5O2G0SRWNoz/78nu9wcxkFMGNg6quQqL6RA&#10;0s5Y6ir5vt9lD1JwBDIwOMJKHpHlpr69KfdHjyxSmriSfYz+USnWPY7AufNIadK6MEJMx9ApD/oD&#10;OlTrorhX2lFEilmcO2RdNtjC5xDF9pCuTyYBB5bi6bQ4syoJ3g9WQ0ymaiLzg5KdCXlKLjvcW893&#10;SUOqXwnz5DrgnHtJTxOsQfEKIT7DmDSUCaxw7Rqn8787ZsmRM9e2VmPeBN4uqYvTtW7jvijg9N/y&#10;JsXecLq0q+WD6m8AAAD//wMAUEsDBBQABgAIAAAAIQA4/SH/1gAAAJQBAAALAAAAX3JlbHMvLnJl&#10;bHOkkMFqwzAMhu+DvYPRfXGawxijTi+j0GvpHsDYimMaW0Yy2fr2M4PBMnrbUb/Q94l/f/hMi1qR&#10;JVI2sOt6UJgd+ZiDgffL8ekFlFSbvV0oo4EbChzGx4f9GRdb25HMsYhqlCwG5lrLq9biZkxWOiqY&#10;22YiTra2kYMu1l1tQD30/bPm3wwYN0x18gb45AdQl1tp5j/sFB2T0FQ7R0nTNEV3j6o9feQzro1i&#10;OWA14Fm+Q8a1a8+Bvu/d/dMb2JY5uiPbhG/ktn4cqGU/er3pcvwCAAD//wMAUEsDBBQABgAIAAAA&#10;IQDW2ABcnQIAAJEFAAAOAAAAZHJzL2Uyb0RvYy54bWysVE1v2zAMvQ/YfxB0Xx2nST+MOkXQIsOA&#10;oi3aDj0rshQbkEVNUuJkv36UZLtBW+wwLAeHEslH8onk1fW+VWQnrGtAlzQ/mVAiNIeq0ZuS/nxZ&#10;fbugxHmmK6ZAi5IehKPXi69frjpTiCnUoCphCYJoV3SmpLX3psgyx2vRMncCRmhUSrAt83i0m6yy&#10;rEP0VmXTyeQs68BWxgIXzuHtbVLSRcSXUnD/IKUTnqiSYm4+fm38rsM3W1yxYmOZqRvep8H+IYuW&#10;NRqDjlC3zDOytc0HqLbhFhxIf8KhzUDKhotYA1aTT95V81wzI2ItSI4zI03u/8Hy+92jJU1V0ssZ&#10;JZq1+EZPyBrTGyUI3iFBnXEF2j2bR9ufHIqh2r20bfjHOsg+knoYSRV7Tzhe5mf5JD+9pISjbnp6&#10;MUcZYbI3b2Od/y6gJUEoqcXwkUu2u3M+mQ4mIZiGVaMU3rNCadIh6MX8fB49HKimCtqgdHazvlGW&#10;7Bi+/Wo1wV8f+MgM01Aaswk1pqqi5A9KpABPQiI9WMc0RQiNKUZYxrnQPk+qmlUiRZsfBxs8Ys1K&#10;I2BAlpjliN0DDJYJZMBODPT2wVXEvh6dJ39LLDmPHjEyaD86t40G+xmAwqr6yMl+IClRE1haQ3XA&#10;5rGQpsoZvmrwBe+Y84/M4hjhwOFq8A/4kQrwpaCXKKnB/v7sPthjd6OWkg7HsqTu15ZZQYn6obHv&#10;L/PZLMxxPMzm51M82GPN+lijt+0N4OvnuIQMj2Kw92oQpYX2FTfIMkRFFdMcY5eUezscbnxaF7iD&#10;uFguoxnOrmH+Tj8bHsADq6FDX/avzJq+jT0OwD0MI8yKd92cbIOnhuXWg2xiq7/x2vONcx8bp99R&#10;YbEcn6PV2yZd/AEAAP//AwBQSwMEFAAGAAgAAAAhAGN4oh7fAAAACAEAAA8AAABkcnMvZG93bnJl&#10;di54bWxMj8FOwzAQRO9I/IO1SFwQdVJKW0KcClEhbpUIVXvdxNskwl5HsdsGvh73BMfRjGbe5KvR&#10;GnGiwXeOFaSTBARx7XTHjYLt59v9EoQPyBqNY1LwTR5WxfVVjpl2Z/6gUxkaEUvYZ6igDaHPpPR1&#10;Sxb9xPXE0Tu4wWKIcmikHvAcy62R0ySZS4sdx4UWe3ptqf4qj1ZBtevNz2Ft9+OunDNu3jfI6zul&#10;bm/Gl2cQgcbwF4YLfkSHIjJV7sjaC6PgcbaI6EHBNAUR/WWSzkBUCh6eFiCLXP4/UPwCAAD//wMA&#10;UEsBAi0AFAAGAAgAAAAhALaDOJL+AAAA4QEAABMAAAAAAAAAAAAAAAAAAAAAAFtDb250ZW50X1R5&#10;cGVzXS54bWxQSwECLQAUAAYACAAAACEAOP0h/9YAAACUAQAACwAAAAAAAAAAAAAAAAAvAQAAX3Jl&#10;bHMvLnJlbHNQSwECLQAUAAYACAAAACEA1tgAXJ0CAACRBQAADgAAAAAAAAAAAAAAAAAuAgAAZHJz&#10;L2Uyb0RvYy54bWxQSwECLQAUAAYACAAAACEAY3iiHt8AAAAIAQAADwAAAAAAAAAAAAAAAAD3BAAA&#10;ZHJzL2Rvd25yZXYueG1sUEsFBgAAAAAEAAQA8wAAAAMGAAAAAA==&#10;" filled="f" strokecolor="red" strokeweight="2.25pt">
+              <v:rect w14:anchorId="5477F0F1" id="Rectangle 94" o:spid="_x0000_s1026" style="position:absolute;margin-left:273.9pt;margin-top:1.05pt;width:126.8pt;height:18.8pt;z-index:251805696;visibility:visible;mso-wrap-style:square;mso-width-percent:0;mso-height-percent:0;mso-wrap-distance-left:9pt;mso-wrap-distance-top:0;mso-wrap-distance-right:9pt;mso-wrap-distance-bottom:0;mso-position-horizontal:absolute;mso-position-horizontal-relative:margin;mso-position-vertical:absolute;mso-position-vertical-relative:text;mso-width-percent:0;mso-height-percent:0;mso-width-relative:margin;mso-height-relative:margin;v-text-anchor:middle" o:gfxdata="UEsDBBQABgAIAAAAIQC2gziS/gAAAOEBAAATAAAAW0NvbnRlbnRfVHlwZXNdLnhtbJSRQU7DMBBF&#10;90jcwfIWJU67QAgl6YK0S0CoHGBkTxKLZGx5TGhvj5O2G0SRWNoz/78nu9wcxkFMGNg6quQqL6RA&#10;0s5Y6ir5vt9lD1JwBDIwOMJKHpHlpr69KfdHjyxSmriSfYz+USnWPY7AufNIadK6MEJMx9ApD/oD&#10;OlTrorhX2lFEilmcO2RdNtjC5xDF9pCuTyYBB5bi6bQ4syoJ3g9WQ0ymaiLzg5KdCXlKLjvcW893&#10;SUOqXwnz5DrgnHtJTxOsQfEKIT7DmDSUCaxw7Rqn8787ZsmRM9e2VmPeBN4uqYvTtW7jvijg9N/y&#10;JsXecLq0q+WD6m8AAAD//wMAUEsDBBQABgAIAAAAIQA4/SH/1gAAAJQBAAALAAAAX3JlbHMvLnJl&#10;bHOkkMFqwzAMhu+DvYPRfXGawxijTi+j0GvpHsDYimMaW0Yy2fr2M4PBMnrbUb/Q94l/f/hMi1qR&#10;JVI2sOt6UJgd+ZiDgffL8ekFlFSbvV0oo4EbChzGx4f9GRdb25HMsYhqlCwG5lrLq9biZkxWOiqY&#10;22YiTra2kYMu1l1tQD30/bPm3wwYN0x18gb45AdQl1tp5j/sFB2T0FQ7R0nTNEV3j6o9feQzro1i&#10;OWA14Fm+Q8a1a8+Bvu/d/dMb2JY5uiPbhG/ktn4cqGU/er3pcvwCAAD//wMAUEsDBBQABgAIAAAA&#10;IQDW2ABcnQIAAJEFAAAOAAAAZHJzL2Uyb0RvYy54bWysVE1v2zAMvQ/YfxB0Xx2nST+MOkXQIsOA&#10;oi3aDj0rshQbkEVNUuJkv36UZLtBW+wwLAeHEslH8onk1fW+VWQnrGtAlzQ/mVAiNIeq0ZuS/nxZ&#10;fbugxHmmK6ZAi5IehKPXi69frjpTiCnUoCphCYJoV3SmpLX3psgyx2vRMncCRmhUSrAt83i0m6yy&#10;rEP0VmXTyeQs68BWxgIXzuHtbVLSRcSXUnD/IKUTnqiSYm4+fm38rsM3W1yxYmOZqRvep8H+IYuW&#10;NRqDjlC3zDOytc0HqLbhFhxIf8KhzUDKhotYA1aTT95V81wzI2ItSI4zI03u/8Hy+92jJU1V0ssZ&#10;JZq1+EZPyBrTGyUI3iFBnXEF2j2bR9ufHIqh2r20bfjHOsg+knoYSRV7Tzhe5mf5JD+9pISjbnp6&#10;MUcZYbI3b2Od/y6gJUEoqcXwkUu2u3M+mQ4mIZiGVaMU3rNCadIh6MX8fB49HKimCtqgdHazvlGW&#10;7Bi+/Wo1wV8f+MgM01Aaswk1pqqi5A9KpABPQiI9WMc0RQiNKUZYxrnQPk+qmlUiRZsfBxs8Ys1K&#10;I2BAlpjliN0DDJYJZMBODPT2wVXEvh6dJ39LLDmPHjEyaD86t40G+xmAwqr6yMl+IClRE1haQ3XA&#10;5rGQpsoZvmrwBe+Y84/M4hjhwOFq8A/4kQrwpaCXKKnB/v7sPthjd6OWkg7HsqTu15ZZQYn6obHv&#10;L/PZLMxxPMzm51M82GPN+lijt+0N4OvnuIQMj2Kw92oQpYX2FTfIMkRFFdMcY5eUezscbnxaF7iD&#10;uFguoxnOrmH+Tj8bHsADq6FDX/avzJq+jT0OwD0MI8yKd92cbIOnhuXWg2xiq7/x2vONcx8bp99R&#10;YbEcn6PV2yZd/AEAAP//AwBQSwMEFAAGAAgAAAAhAGN4oh7fAAAACAEAAA8AAABkcnMvZG93bnJl&#10;di54bWxMj8FOwzAQRO9I/IO1SFwQdVJKW0KcClEhbpUIVXvdxNskwl5HsdsGvh73BMfRjGbe5KvR&#10;GnGiwXeOFaSTBARx7XTHjYLt59v9EoQPyBqNY1LwTR5WxfVVjpl2Z/6gUxkaEUvYZ6igDaHPpPR1&#10;Sxb9xPXE0Tu4wWKIcmikHvAcy62R0ySZS4sdx4UWe3ptqf4qj1ZBtevNz2Ft9+OunDNu3jfI6zul&#10;bm/Gl2cQgcbwF4YLfkSHIjJV7sjaC6PgcbaI6EHBNAUR/WWSzkBUCh6eFiCLXP4/UPwCAAD//wMA&#10;UEsBAi0AFAAGAAgAAAAhALaDOJL+AAAA4QEAABMAAAAAAAAAAAAAAAAAAAAAAFtDb250ZW50X1R5&#10;cGVzXS54bWxQSwECLQAUAAYACAAAACEAOP0h/9YAAACUAQAACwAAAAAAAAAAAAAAAAAvAQAAX3Jl&#10;bHMvLnJlbHNQSwECLQAUAAYACAAAACEA1tgAXJ0CAACRBQAADgAAAAAAAAAAAAAAAAAuAgAAZHJz&#10;L2Uyb0RvYy54bWxQSwECLQAUAAYACAAAACEAY3iiHt8AAAAIAQAADwAAAAAAAAAAAAAAAAD3BAAA&#10;ZHJzL2Rvd25yZXYueG1sUEsFBgAAAAAEAAQA8wAAAAMGAAAAAA==&#10;" filled="f" strokecolor="red" strokeweight="2.25pt">
                 <w10:wrap anchorx="margin"/>
               </v:rect>
             </w:pict>
@@ -31476,6 +31731,7 @@
           <w:sz w:val="24"/>
           <w:szCs w:val="24"/>
         </w:rPr>
+        <w:lastRenderedPageBreak/>
         <w:t xml:space="preserve">        </w:t>
       </w:r>
       <w:r>
@@ -32609,7 +32865,7 @@
           </mc:Choice>
           <mc:Fallback>
             <w:pict>
-              <v:rect w14:anchorId="34FD8E2B" id="Rectangle 64" o:spid="_x0000_s1026" style="position:absolute;margin-left:0;margin-top:1.65pt;width:389.2pt;height:69.4pt;z-index:251801600;visibility:visible;mso-wrap-style:square;mso-width-percent:0;mso-height-percent:0;mso-wrap-distance-left:9pt;mso-wrap-distance-top:0;mso-wrap-distance-right:9pt;mso-wrap-distance-bottom:0;mso-position-horizontal:left;mso-position-horizontal-relative:margin;mso-position-vertical:absolute;mso-position-vertical-relative:text;mso-width-percent:0;mso-height-percent:0;mso-width-relative:margin;mso-height-relative:margin;v-text-anchor:middle" o:gfxdata="UEsDBBQABgAIAAAAIQC2gziS/gAAAOEBAAATAAAAW0NvbnRlbnRfVHlwZXNdLnhtbJSRQU7DMBBF&#10;90jcwfIWJU67QAgl6YK0S0CoHGBkTxKLZGx5TGhvj5O2G0SRWNoz/78nu9wcxkFMGNg6quQqL6RA&#10;0s5Y6ir5vt9lD1JwBDIwOMJKHpHlpr69KfdHjyxSmriSfYz+USnWPY7AufNIadK6MEJMx9ApD/oD&#10;OlTrorhX2lFEilmcO2RdNtjC5xDF9pCuTyYBB5bi6bQ4syoJ3g9WQ0ymaiLzg5KdCXlKLjvcW893&#10;SUOqXwnz5DrgnHtJTxOsQfEKIT7DmDSUCaxw7Rqn8787ZsmRM9e2VmPeBN4uqYvTtW7jvijg9N/y&#10;JsXecLq0q+WD6m8AAAD//wMAUEsDBBQABgAIAAAAIQA4/SH/1gAAAJQBAAALAAAAX3JlbHMvLnJl&#10;bHOkkMFqwzAMhu+DvYPRfXGawxijTi+j0GvpHsDYimMaW0Yy2fr2M4PBMnrbUb/Q94l/f/hMi1qR&#10;JVI2sOt6UJgd+ZiDgffL8ekFlFSbvV0oo4EbChzGx4f9GRdb25HMsYhqlCwG5lrLq9biZkxWOiqY&#10;22YiTra2kYMu1l1tQD30/bPm3wwYN0x18gb45AdQl1tp5j/sFB2T0FQ7R0nTNEV3j6o9feQzro1i&#10;OWA14Fm+Q8a1a8+Bvu/d/dMb2JY5uiPbhG/ktn4cqGU/er3pcvwCAAD//wMAUEsDBBQABgAIAAAA&#10;IQCSp8JWngIAAJEFAAAOAAAAZHJzL2Uyb0RvYy54bWysVMFu2zAMvQ/YPwi6r06yJE2NOkXQIsOA&#10;og3aDj0rshQbkEVNUuJkXz9Kst2gK3YY5oMsieQj+UTy+ubYKHIQ1tWgCzq+GFEiNIey1ruC/nhZ&#10;f1lQ4jzTJVOgRUFPwtGb5edP163JxQQqUKWwBEG0y1tT0Mp7k2eZ45VomLsAIzQKJdiGeTzaXVZa&#10;1iJ6o7LJaDTPWrClscCFc3h7l4R0GfGlFNw/SumEJ6qgGJuPq43rNqzZ8prlO8tMVfMuDPYPUTSs&#10;1uh0gLpjnpG9rf+AampuwYH0FxyaDKSsuYg5YDbj0btsnitmRMwFyXFmoMn9P1j+cNhYUpcFnU8p&#10;0azBN3pC1pjeKUHwDglqjctR79lsbHdyuA3ZHqVtwh/zIMdI6mkgVRw94Xg5vZp+Hc3HlHCULRbj&#10;yfwqgGZv1sY6/01AQ8KmoBbdRy7Z4d75pNqrBGca1rVSeM9ypUlb0MlidjmLFg5UXQZpEDq7294q&#10;Sw4M3369HuHXOT5TwzCUxmhCjimruPMnJZKDJyGRHsxjkjyEwhQDLONcaD9OooqVInmbnTvrLWLO&#10;SiNgQJYY5YDdAfSaCaTHTgx0+sFUxLoejEd/CywZDxbRM2g/GDe1BvsRgMKsOs9JvycpURNY2kJ5&#10;wuKxkLrKGb6u8QXvmfMbZrGNsOFwNPhHXKQCfCnodpRUYH99dB/0sbpRSkmLbVlQ93PPrKBEfddY&#10;91fj6TT0cTxMZ5cTPNhzyfZcovfNLeDrY/VhdHEb9L3qt9JC84oTZBW8oohpjr4Lyr3tD7c+jQuc&#10;QVysVlENe9cwf6+fDQ/ggdVQoS/HV2ZNV8YeG+AB+hZm+btqTrrBUsNq70HWsdTfeO34xr6PhdPN&#10;qDBYzs9R622SLn8DAAD//wMAUEsDBBQABgAIAAAAIQBPfIou3QAAAAYBAAAPAAAAZHJzL2Rvd25y&#10;ZXYueG1sTI9PS8NAFMTvgt9heYIXsZv+oS0xmyIW8VYwSr2+ZF+TYPZtyG7b6Kfv60mPwwwzv8k2&#10;o+vUiYbQejYwnSSgiCtvW64NfH68Pq5BhYhssfNMBn4owCa/vckwtf7M73QqYq2khEOKBpoY+1Tr&#10;UDXkMEx8TyzewQ8Oo8ih1nbAs5S7Ts+SZKkdtiwLDfb00lD1XRydgXLfd7+Hrfsa98WScfe2Q94+&#10;GHN/Nz4/gYo0xr8wXPEFHXJhKv2RbVCdATkSDcznoMRcrdYLUKWkFrMp6DzT//HzCwAAAP//AwBQ&#10;SwECLQAUAAYACAAAACEAtoM4kv4AAADhAQAAEwAAAAAAAAAAAAAAAAAAAAAAW0NvbnRlbnRfVHlw&#10;ZXNdLnhtbFBLAQItABQABgAIAAAAIQA4/SH/1gAAAJQBAAALAAAAAAAAAAAAAAAAAC8BAABfcmVs&#10;cy8ucmVsc1BLAQItABQABgAIAAAAIQCSp8JWngIAAJEFAAAOAAAAAAAAAAAAAAAAAC4CAABkcnMv&#10;ZTJvRG9jLnhtbFBLAQItABQABgAIAAAAIQBPfIou3QAAAAYBAAAPAAAAAAAAAAAAAAAAAPgEAABk&#10;cnMvZG93bnJldi54bWxQSwUGAAAAAAQABADzAAAAAgYAAAAA&#10;" filled="f" strokecolor="red" strokeweight="2.25pt">
+              <v:rect w14:anchorId="670B8592" id="Rectangle 64" o:spid="_x0000_s1026" style="position:absolute;margin-left:0;margin-top:1.65pt;width:389.2pt;height:69.4pt;z-index:251801600;visibility:visible;mso-wrap-style:square;mso-width-percent:0;mso-height-percent:0;mso-wrap-distance-left:9pt;mso-wrap-distance-top:0;mso-wrap-distance-right:9pt;mso-wrap-distance-bottom:0;mso-position-horizontal:left;mso-position-horizontal-relative:margin;mso-position-vertical:absolute;mso-position-vertical-relative:text;mso-width-percent:0;mso-height-percent:0;mso-width-relative:margin;mso-height-relative:margin;v-text-anchor:middle" o:gfxdata="UEsDBBQABgAIAAAAIQC2gziS/gAAAOEBAAATAAAAW0NvbnRlbnRfVHlwZXNdLnhtbJSRQU7DMBBF&#10;90jcwfIWJU67QAgl6YK0S0CoHGBkTxKLZGx5TGhvj5O2G0SRWNoz/78nu9wcxkFMGNg6quQqL6RA&#10;0s5Y6ir5vt9lD1JwBDIwOMJKHpHlpr69KfdHjyxSmriSfYz+USnWPY7AufNIadK6MEJMx9ApD/oD&#10;OlTrorhX2lFEilmcO2RdNtjC5xDF9pCuTyYBB5bi6bQ4syoJ3g9WQ0ymaiLzg5KdCXlKLjvcW893&#10;SUOqXwnz5DrgnHtJTxOsQfEKIT7DmDSUCaxw7Rqn8787ZsmRM9e2VmPeBN4uqYvTtW7jvijg9N/y&#10;JsXecLq0q+WD6m8AAAD//wMAUEsDBBQABgAIAAAAIQA4/SH/1gAAAJQBAAALAAAAX3JlbHMvLnJl&#10;bHOkkMFqwzAMhu+DvYPRfXGawxijTi+j0GvpHsDYimMaW0Yy2fr2M4PBMnrbUb/Q94l/f/hMi1qR&#10;JVI2sOt6UJgd+ZiDgffL8ekFlFSbvV0oo4EbChzGx4f9GRdb25HMsYhqlCwG5lrLq9biZkxWOiqY&#10;22YiTra2kYMu1l1tQD30/bPm3wwYN0x18gb45AdQl1tp5j/sFB2T0FQ7R0nTNEV3j6o9feQzro1i&#10;OWA14Fm+Q8a1a8+Bvu/d/dMb2JY5uiPbhG/ktn4cqGU/er3pcvwCAAD//wMAUEsDBBQABgAIAAAA&#10;IQCSp8JWngIAAJEFAAAOAAAAZHJzL2Uyb0RvYy54bWysVMFu2zAMvQ/YPwi6r06yJE2NOkXQIsOA&#10;og3aDj0rshQbkEVNUuJkXz9Kst2gK3YY5oMsieQj+UTy+ubYKHIQ1tWgCzq+GFEiNIey1ruC/nhZ&#10;f1lQ4jzTJVOgRUFPwtGb5edP163JxQQqUKWwBEG0y1tT0Mp7k2eZ45VomLsAIzQKJdiGeTzaXVZa&#10;1iJ6o7LJaDTPWrClscCFc3h7l4R0GfGlFNw/SumEJ6qgGJuPq43rNqzZ8prlO8tMVfMuDPYPUTSs&#10;1uh0gLpjnpG9rf+AampuwYH0FxyaDKSsuYg5YDbj0btsnitmRMwFyXFmoMn9P1j+cNhYUpcFnU8p&#10;0azBN3pC1pjeKUHwDglqjctR79lsbHdyuA3ZHqVtwh/zIMdI6mkgVRw94Xg5vZp+Hc3HlHCULRbj&#10;yfwqgGZv1sY6/01AQ8KmoBbdRy7Z4d75pNqrBGca1rVSeM9ypUlb0MlidjmLFg5UXQZpEDq7294q&#10;Sw4M3369HuHXOT5TwzCUxmhCjimruPMnJZKDJyGRHsxjkjyEwhQDLONcaD9OooqVInmbnTvrLWLO&#10;SiNgQJYY5YDdAfSaCaTHTgx0+sFUxLoejEd/CywZDxbRM2g/GDe1BvsRgMKsOs9JvycpURNY2kJ5&#10;wuKxkLrKGb6u8QXvmfMbZrGNsOFwNPhHXKQCfCnodpRUYH99dB/0sbpRSkmLbVlQ93PPrKBEfddY&#10;91fj6TT0cTxMZ5cTPNhzyfZcovfNLeDrY/VhdHEb9L3qt9JC84oTZBW8oohpjr4Lyr3tD7c+jQuc&#10;QVysVlENe9cwf6+fDQ/ggdVQoS/HV2ZNV8YeG+AB+hZm+btqTrrBUsNq70HWsdTfeO34xr6PhdPN&#10;qDBYzs9R622SLn8DAAD//wMAUEsDBBQABgAIAAAAIQBPfIou3QAAAAYBAAAPAAAAZHJzL2Rvd25y&#10;ZXYueG1sTI9PS8NAFMTvgt9heYIXsZv+oS0xmyIW8VYwSr2+ZF+TYPZtyG7b6Kfv60mPwwwzv8k2&#10;o+vUiYbQejYwnSSgiCtvW64NfH68Pq5BhYhssfNMBn4owCa/vckwtf7M73QqYq2khEOKBpoY+1Tr&#10;UDXkMEx8TyzewQ8Oo8ih1nbAs5S7Ts+SZKkdtiwLDfb00lD1XRydgXLfd7+Hrfsa98WScfe2Q94+&#10;GHN/Nz4/gYo0xr8wXPEFHXJhKv2RbVCdATkSDcznoMRcrdYLUKWkFrMp6DzT//HzCwAAAP//AwBQ&#10;SwECLQAUAAYACAAAACEAtoM4kv4AAADhAQAAEwAAAAAAAAAAAAAAAAAAAAAAW0NvbnRlbnRfVHlw&#10;ZXNdLnhtbFBLAQItABQABgAIAAAAIQA4/SH/1gAAAJQBAAALAAAAAAAAAAAAAAAAAC8BAABfcmVs&#10;cy8ucmVsc1BLAQItABQABgAIAAAAIQCSp8JWngIAAJEFAAAOAAAAAAAAAAAAAAAAAC4CAABkcnMv&#10;ZTJvRG9jLnhtbFBLAQItABQABgAIAAAAIQBPfIou3QAAAAYBAAAPAAAAAAAAAAAAAAAAAPgEAABk&#10;cnMvZG93bnJldi54bWxQSwUGAAAAAAQABADzAAAAAgYAAAAA&#10;" filled="f" strokecolor="red" strokeweight="2.25pt">
                 <w10:wrap anchorx="margin"/>
               </v:rect>
             </w:pict>
@@ -32976,7 +33232,7 @@
           </mc:Choice>
           <mc:Fallback>
             <w:pict>
-              <v:rect w14:anchorId="515C0FA1" id="Rectangle 91" o:spid="_x0000_s1026" style="position:absolute;margin-left:235.3pt;margin-top:.95pt;width:84pt;height:14.1pt;z-index:251803648;visibility:visible;mso-wrap-style:square;mso-width-percent:0;mso-height-percent:0;mso-wrap-distance-left:9pt;mso-wrap-distance-top:0;mso-wrap-distance-right:9pt;mso-wrap-distance-bottom:0;mso-position-horizontal:absolute;mso-position-horizontal-relative:margin;mso-position-vertical:absolute;mso-position-vertical-relative:text;mso-width-percent:0;mso-height-percent:0;mso-width-relative:margin;mso-height-relative:margin;v-text-anchor:middle" o:gfxdata="UEsDBBQABgAIAAAAIQC2gziS/gAAAOEBAAATAAAAW0NvbnRlbnRfVHlwZXNdLnhtbJSRQU7DMBBF&#10;90jcwfIWJU67QAgl6YK0S0CoHGBkTxKLZGx5TGhvj5O2G0SRWNoz/78nu9wcxkFMGNg6quQqL6RA&#10;0s5Y6ir5vt9lD1JwBDIwOMJKHpHlpr69KfdHjyxSmriSfYz+USnWPY7AufNIadK6MEJMx9ApD/oD&#10;OlTrorhX2lFEilmcO2RdNtjC5xDF9pCuTyYBB5bi6bQ4syoJ3g9WQ0ymaiLzg5KdCXlKLjvcW893&#10;SUOqXwnz5DrgnHtJTxOsQfEKIT7DmDSUCaxw7Rqn8787ZsmRM9e2VmPeBN4uqYvTtW7jvijg9N/y&#10;JsXecLq0q+WD6m8AAAD//wMAUEsDBBQABgAIAAAAIQA4/SH/1gAAAJQBAAALAAAAX3JlbHMvLnJl&#10;bHOkkMFqwzAMhu+DvYPRfXGawxijTi+j0GvpHsDYimMaW0Yy2fr2M4PBMnrbUb/Q94l/f/hMi1qR&#10;JVI2sOt6UJgd+ZiDgffL8ekFlFSbvV0oo4EbChzGx4f9GRdb25HMsYhqlCwG5lrLq9biZkxWOiqY&#10;22YiTra2kYMu1l1tQD30/bPm3wwYN0x18gb45AdQl1tp5j/sFB2T0FQ7R0nTNEV3j6o9feQzro1i&#10;OWA14Fm+Q8a1a8+Bvu/d/dMb2JY5uiPbhG/ktn4cqGU/er3pcvwCAAD//wMAUEsDBBQABgAIAAAA&#10;IQAqdxwxnQIAAJEFAAAOAAAAZHJzL2Uyb0RvYy54bWysVEtv2zAMvg/YfxB0X20HzaNGnSJokWFA&#10;0RVth54VWYoNyKImKa/9+lGS7QZdscMwH2RJJD+Sn0he3xw7RfbCuhZ0RYuLnBKhOdSt3lb0x8v6&#10;y4IS55mumQItKnoSjt4sP3+6PphSTKABVQtLEES78mAq2nhvyixzvBEdcxdghEahBNsxj0e7zWrL&#10;DojeqWyS57PsALY2FrhwDm/vkpAuI76UgvvvUjrhiaooxubjauO6CWu2vGbl1jLTtLwPg/1DFB1r&#10;NTodoe6YZ2Rn2z+gupZbcCD9BYcuAylbLmIOmE2Rv8vmuWFGxFyQHGdGmtz/g+UP+0dL2rqiVwUl&#10;mnX4Rk/IGtNbJQjeIUEH40rUezaPtj853IZsj9J24Y95kGMk9TSSKo6ecLws8tlskSP3HGXFfDGf&#10;zQJo9mZtrPNfBXQkbCpq0X3kku3vnU+qg0pwpmHdKoX3rFSaHCo6WUzn02jhQLV1kAahs9vNrbJk&#10;z/Dt1+scv97xmRqGoTRGE3JMWcWdPymRHDwJifRgHpPkIRSmGGEZ50L7IokaVovkbXrubLCIOSuN&#10;gAFZYpQjdg8waCaQATsx0OsHUxHrejTO/xZYMh4tomfQfjTuWg32IwCFWfWek/5AUqImsLSB+oTF&#10;YyF1lTN83eIL3jPnH5nFNsJHx9Hgv+MiFeBLQb+jpAH766P7oI/VjVJKDtiWFXU/d8wKStQ3jXV/&#10;VVxehj6Oh8vpfIIHey7ZnEv0rrsFfH0sbYwuboO+V8NWWuhecYKsglcUMc3Rd0W5t8Ph1qdxgTOI&#10;i9UqqmHvGubv9bPhATywGir05fjKrOnL2GMDPMDQwqx8V81JN1hqWO08yDaW+huvPd/Y97Fw+hkV&#10;Bsv5OWq9TdLlbwAAAP//AwBQSwMEFAAGAAgAAAAhAIjN8h7dAAAACAEAAA8AAABkcnMvZG93bnJl&#10;di54bWxMj8FOwzAQRO9I/IO1SFxQa5eitIQ4FaJC3CoRULluYjeJsNdR7LaBr2c5wXH0RrNvi83k&#10;nTjZMfaBNCzmCoSlJpieWg3vb8+zNYiYkAy6QFbDl42wKS8vCsxNONOrPVWpFTxCMUcNXUpDLmVs&#10;OusxzsNgidkhjB4Tx7GVZsQzj3snb5XKpMee+EKHg33qbPNZHb2Gej+478PWf0z7KiPcveyQtjda&#10;X19Njw8gkp3SXxl+9VkdSnaqw5FMFE7D3UplXGVwD4J5tlxzrjUs1QJkWcj/D5Q/AAAA//8DAFBL&#10;AQItABQABgAIAAAAIQC2gziS/gAAAOEBAAATAAAAAAAAAAAAAAAAAAAAAABbQ29udGVudF9UeXBl&#10;c10ueG1sUEsBAi0AFAAGAAgAAAAhADj9If/WAAAAlAEAAAsAAAAAAAAAAAAAAAAALwEAAF9yZWxz&#10;Ly5yZWxzUEsBAi0AFAAGAAgAAAAhACp3HDGdAgAAkQUAAA4AAAAAAAAAAAAAAAAALgIAAGRycy9l&#10;Mm9Eb2MueG1sUEsBAi0AFAAGAAgAAAAhAIjN8h7dAAAACAEAAA8AAAAAAAAAAAAAAAAA9wQAAGRy&#10;cy9kb3ducmV2LnhtbFBLBQYAAAAABAAEAPMAAAABBgAAAAA=&#10;" filled="f" strokecolor="red" strokeweight="2.25pt">
+              <v:rect w14:anchorId="3A608DA9" id="Rectangle 91" o:spid="_x0000_s1026" style="position:absolute;margin-left:235.3pt;margin-top:.95pt;width:84pt;height:14.1pt;z-index:251803648;visibility:visible;mso-wrap-style:square;mso-width-percent:0;mso-height-percent:0;mso-wrap-distance-left:9pt;mso-wrap-distance-top:0;mso-wrap-distance-right:9pt;mso-wrap-distance-bottom:0;mso-position-horizontal:absolute;mso-position-horizontal-relative:margin;mso-position-vertical:absolute;mso-position-vertical-relative:text;mso-width-percent:0;mso-height-percent:0;mso-width-relative:margin;mso-height-relative:margin;v-text-anchor:middle" o:gfxdata="UEsDBBQABgAIAAAAIQC2gziS/gAAAOEBAAATAAAAW0NvbnRlbnRfVHlwZXNdLnhtbJSRQU7DMBBF&#10;90jcwfIWJU67QAgl6YK0S0CoHGBkTxKLZGx5TGhvj5O2G0SRWNoz/78nu9wcxkFMGNg6quQqL6RA&#10;0s5Y6ir5vt9lD1JwBDIwOMJKHpHlpr69KfdHjyxSmriSfYz+USnWPY7AufNIadK6MEJMx9ApD/oD&#10;OlTrorhX2lFEilmcO2RdNtjC5xDF9pCuTyYBB5bi6bQ4syoJ3g9WQ0ymaiLzg5KdCXlKLjvcW893&#10;SUOqXwnz5DrgnHtJTxOsQfEKIT7DmDSUCaxw7Rqn8787ZsmRM9e2VmPeBN4uqYvTtW7jvijg9N/y&#10;JsXecLq0q+WD6m8AAAD//wMAUEsDBBQABgAIAAAAIQA4/SH/1gAAAJQBAAALAAAAX3JlbHMvLnJl&#10;bHOkkMFqwzAMhu+DvYPRfXGawxijTi+j0GvpHsDYimMaW0Yy2fr2M4PBMnrbUb/Q94l/f/hMi1qR&#10;JVI2sOt6UJgd+ZiDgffL8ekFlFSbvV0oo4EbChzGx4f9GRdb25HMsYhqlCwG5lrLq9biZkxWOiqY&#10;22YiTra2kYMu1l1tQD30/bPm3wwYN0x18gb45AdQl1tp5j/sFB2T0FQ7R0nTNEV3j6o9feQzro1i&#10;OWA14Fm+Q8a1a8+Bvu/d/dMb2JY5uiPbhG/ktn4cqGU/er3pcvwCAAD//wMAUEsDBBQABgAIAAAA&#10;IQAqdxwxnQIAAJEFAAAOAAAAZHJzL2Uyb0RvYy54bWysVEtv2zAMvg/YfxB0X20HzaNGnSJokWFA&#10;0RVth54VWYoNyKImKa/9+lGS7QZdscMwH2RJJD+Sn0he3xw7RfbCuhZ0RYuLnBKhOdSt3lb0x8v6&#10;y4IS55mumQItKnoSjt4sP3+6PphSTKABVQtLEES78mAq2nhvyixzvBEdcxdghEahBNsxj0e7zWrL&#10;DojeqWyS57PsALY2FrhwDm/vkpAuI76UgvvvUjrhiaooxubjauO6CWu2vGbl1jLTtLwPg/1DFB1r&#10;NTodoe6YZ2Rn2z+gupZbcCD9BYcuAylbLmIOmE2Rv8vmuWFGxFyQHGdGmtz/g+UP+0dL2rqiVwUl&#10;mnX4Rk/IGtNbJQjeIUEH40rUezaPtj853IZsj9J24Y95kGMk9TSSKo6ecLws8tlskSP3HGXFfDGf&#10;zQJo9mZtrPNfBXQkbCpq0X3kku3vnU+qg0pwpmHdKoX3rFSaHCo6WUzn02jhQLV1kAahs9vNrbJk&#10;z/Dt1+scv97xmRqGoTRGE3JMWcWdPymRHDwJifRgHpPkIRSmGGEZ50L7IokaVovkbXrubLCIOSuN&#10;gAFZYpQjdg8waCaQATsx0OsHUxHrejTO/xZYMh4tomfQfjTuWg32IwCFWfWek/5AUqImsLSB+oTF&#10;YyF1lTN83eIL3jPnH5nFNsJHx9Hgv+MiFeBLQb+jpAH766P7oI/VjVJKDtiWFXU/d8wKStQ3jXV/&#10;VVxehj6Oh8vpfIIHey7ZnEv0rrsFfH0sbYwuboO+V8NWWuhecYKsglcUMc3Rd0W5t8Ph1qdxgTOI&#10;i9UqqmHvGubv9bPhATywGir05fjKrOnL2GMDPMDQwqx8V81JN1hqWO08yDaW+huvPd/Y97Fw+hkV&#10;Bsv5OWq9TdLlbwAAAP//AwBQSwMEFAAGAAgAAAAhAIjN8h7dAAAACAEAAA8AAABkcnMvZG93bnJl&#10;di54bWxMj8FOwzAQRO9I/IO1SFxQa5eitIQ4FaJC3CoRULluYjeJsNdR7LaBr2c5wXH0RrNvi83k&#10;nTjZMfaBNCzmCoSlJpieWg3vb8+zNYiYkAy6QFbDl42wKS8vCsxNONOrPVWpFTxCMUcNXUpDLmVs&#10;OusxzsNgidkhjB4Tx7GVZsQzj3snb5XKpMee+EKHg33qbPNZHb2Gej+478PWf0z7KiPcveyQtjda&#10;X19Njw8gkp3SXxl+9VkdSnaqw5FMFE7D3UplXGVwD4J5tlxzrjUs1QJkWcj/D5Q/AAAA//8DAFBL&#10;AQItABQABgAIAAAAIQC2gziS/gAAAOEBAAATAAAAAAAAAAAAAAAAAAAAAABbQ29udGVudF9UeXBl&#10;c10ueG1sUEsBAi0AFAAGAAgAAAAhADj9If/WAAAAlAEAAAsAAAAAAAAAAAAAAAAALwEAAF9yZWxz&#10;Ly5yZWxzUEsBAi0AFAAGAAgAAAAhACp3HDGdAgAAkQUAAA4AAAAAAAAAAAAAAAAALgIAAGRycy9l&#10;Mm9Eb2MueG1sUEsBAi0AFAAGAAgAAAAhAIjN8h7dAAAACAEAAA8AAAAAAAAAAAAAAAAA9wQAAGRy&#10;cy9kb3ducmV2LnhtbFBLBQYAAAAABAAEAPMAAAABBgAAAAA=&#10;" filled="f" strokecolor="red" strokeweight="2.25pt">
                 <w10:wrap anchorx="margin"/>
               </v:rect>
             </w:pict>
@@ -33235,7 +33491,7 @@
           </mc:Choice>
           <mc:Fallback>
             <w:pict>
-              <v:rect w14:anchorId="6DB99464" id="Rectangle 93" o:spid="_x0000_s1026" style="position:absolute;margin-left:27.65pt;margin-top:50.55pt;width:244.65pt;height:14.1pt;z-index:251799552;visibility:visible;mso-wrap-style:square;mso-width-percent:0;mso-height-percent:0;mso-wrap-distance-left:9pt;mso-wrap-distance-top:0;mso-wrap-distance-right:9pt;mso-wrap-distance-bottom:0;mso-position-horizontal:absolute;mso-position-horizontal-relative:margin;mso-position-vertical:absolute;mso-position-vertical-relative:text;mso-width-percent:0;mso-height-percent:0;mso-width-relative:margin;mso-height-relative:margin;v-text-anchor:middle" o:gfxdata="UEsDBBQABgAIAAAAIQC2gziS/gAAAOEBAAATAAAAW0NvbnRlbnRfVHlwZXNdLnhtbJSRQU7DMBBF&#10;90jcwfIWJU67QAgl6YK0S0CoHGBkTxKLZGx5TGhvj5O2G0SRWNoz/78nu9wcxkFMGNg6quQqL6RA&#10;0s5Y6ir5vt9lD1JwBDIwOMJKHpHlpr69KfdHjyxSmriSfYz+USnWPY7AufNIadK6MEJMx9ApD/oD&#10;OlTrorhX2lFEilmcO2RdNtjC5xDF9pCuTyYBB5bi6bQ4syoJ3g9WQ0ymaiLzg5KdCXlKLjvcW893&#10;SUOqXwnz5DrgnHtJTxOsQfEKIT7DmDSUCaxw7Rqn8787ZsmRM9e2VmPeBN4uqYvTtW7jvijg9N/y&#10;JsXecLq0q+WD6m8AAAD//wMAUEsDBBQABgAIAAAAIQA4/SH/1gAAAJQBAAALAAAAX3JlbHMvLnJl&#10;bHOkkMFqwzAMhu+DvYPRfXGawxijTi+j0GvpHsDYimMaW0Yy2fr2M4PBMnrbUb/Q94l/f/hMi1qR&#10;JVI2sOt6UJgd+ZiDgffL8ekFlFSbvV0oo4EbChzGx4f9GRdb25HMsYhqlCwG5lrLq9biZkxWOiqY&#10;22YiTra2kYMu1l1tQD30/bPm3wwYN0x18gb45AdQl1tp5j/sFB2T0FQ7R0nTNEV3j6o9feQzro1i&#10;OWA14Fm+Q8a1a8+Bvu/d/dMb2JY5uiPbhG/ktn4cqGU/er3pcvwCAAD//wMAUEsDBBQABgAIAAAA&#10;IQDsb1hjngIAAJEFAAAOAAAAZHJzL2Uyb0RvYy54bWysVE1v2zAMvQ/YfxB0X22nTZMadYqgRYYB&#10;RVe0HXpWZCk2IIuapHzt14+SbDfoih2G+SBLIvlIPpG8vjl0iuyEdS3oihZnOSVCc6hbvanoj5fV&#10;lzklzjNdMwVaVPQoHL1ZfP50vTelmEADqhaWIIh25d5UtPHelFnmeCM65s7ACI1CCbZjHo92k9WW&#10;7RG9U9kkzy+zPdjaWODCOby9S0K6iPhSCu6/S+mEJ6qiGJuPq43rOqzZ4pqVG8tM0/I+DPYPUXSs&#10;1eh0hLpjnpGtbf+A6lpuwYH0Zxy6DKRsuYg5YDZF/i6b54YZEXNBcpwZaXL/D5Y/7B4taeuKXp1T&#10;olmHb/SErDG9UYLgHRK0N65EvWfzaPuTw23I9iBtF/6YBzlEUo8jqeLgCcfL8yKf5fMJJRxlxWw+&#10;u7wMoNmbtbHOfxXQkbCpqEX3kUu2u3c+qQ4qwZmGVasU3rNSabKv6GQ+nU2jhQPV1kEahM5u1rfK&#10;kh3Dt1+tcvx6xydqGIbSGE3IMWUVd/6oRHLwJCTSg3lMkodQmGKEZZwL7YskalgtkrfpqbPBIuas&#10;NAIGZIlRjtg9wKCZQAbsxECvH0xFrOvROP9bYMl4tIieQfvRuGs12I8AFGbVe076A0mJmsDSGuoj&#10;Fo+F1FXO8FWLL3jPnH9kFtsIGw5Hg/+Oi1SALwX9jpIG7K+P7oM+VjdKKdljW1bU/dwyKyhR3zTW&#10;/VVxcRH6OB4uprMJHuypZH0q0dvuFvD1CxxChsdt0Pdq2EoL3StOkGXwiiKmOfquKPd2ONz6NC5w&#10;BnGxXEY17F3D/L1+NjyAB1ZDhb4cXpk1fRl7bIAHGFqYle+qOekGSw3LrQfZxlJ/47XnG/s+Fk4/&#10;o8JgOT1HrbdJuvgNAAD//wMAUEsDBBQABgAIAAAAIQAyW8vk3wAAAAoBAAAPAAAAZHJzL2Rvd25y&#10;ZXYueG1sTI/BTsMwDIbvSLxDZCQuiKXd1gpK0wkxIW6TKGhc3SZrKxKnarKt8PSYExz9+9Pvz+Vm&#10;dlaczBQGTwrSRQLCUOv1QJ2C97fn2zsQISJptJ6Mgi8TYFNdXpRYaH+mV3OqYye4hEKBCvoYx0LK&#10;0PbGYVj40RDvDn5yGHmcOqknPHO5s3KZJLl0OBBf6HE0T71pP+ujU9DsR/t92LqPeV/nhLuXHdL2&#10;Rqnrq/nxAUQ0c/yD4Vef1aFip8YfSQdhFWTZiknOkzQFwUC2XucgGk6W9yuQVSn/v1D9AAAA//8D&#10;AFBLAQItABQABgAIAAAAIQC2gziS/gAAAOEBAAATAAAAAAAAAAAAAAAAAAAAAABbQ29udGVudF9U&#10;eXBlc10ueG1sUEsBAi0AFAAGAAgAAAAhADj9If/WAAAAlAEAAAsAAAAAAAAAAAAAAAAALwEAAF9y&#10;ZWxzLy5yZWxzUEsBAi0AFAAGAAgAAAAhAOxvWGOeAgAAkQUAAA4AAAAAAAAAAAAAAAAALgIAAGRy&#10;cy9lMm9Eb2MueG1sUEsBAi0AFAAGAAgAAAAhADJby+TfAAAACgEAAA8AAAAAAAAAAAAAAAAA+AQA&#10;AGRycy9kb3ducmV2LnhtbFBLBQYAAAAABAAEAPMAAAAEBgAAAAA=&#10;" filled="f" strokecolor="red" strokeweight="2.25pt">
+              <v:rect w14:anchorId="590D0ECE" id="Rectangle 93" o:spid="_x0000_s1026" style="position:absolute;margin-left:27.65pt;margin-top:50.55pt;width:244.65pt;height:14.1pt;z-index:251799552;visibility:visible;mso-wrap-style:square;mso-width-percent:0;mso-height-percent:0;mso-wrap-distance-left:9pt;mso-wrap-distance-top:0;mso-wrap-distance-right:9pt;mso-wrap-distance-bottom:0;mso-position-horizontal:absolute;mso-position-horizontal-relative:margin;mso-position-vertical:absolute;mso-position-vertical-relative:text;mso-width-percent:0;mso-height-percent:0;mso-width-relative:margin;mso-height-relative:margin;v-text-anchor:middle" o:gfxdata="UEsDBBQABgAIAAAAIQC2gziS/gAAAOEBAAATAAAAW0NvbnRlbnRfVHlwZXNdLnhtbJSRQU7DMBBF&#10;90jcwfIWJU67QAgl6YK0S0CoHGBkTxKLZGx5TGhvj5O2G0SRWNoz/78nu9wcxkFMGNg6quQqL6RA&#10;0s5Y6ir5vt9lD1JwBDIwOMJKHpHlpr69KfdHjyxSmriSfYz+USnWPY7AufNIadK6MEJMx9ApD/oD&#10;OlTrorhX2lFEilmcO2RdNtjC5xDF9pCuTyYBB5bi6bQ4syoJ3g9WQ0ymaiLzg5KdCXlKLjvcW893&#10;SUOqXwnz5DrgnHtJTxOsQfEKIT7DmDSUCaxw7Rqn8787ZsmRM9e2VmPeBN4uqYvTtW7jvijg9N/y&#10;JsXecLq0q+WD6m8AAAD//wMAUEsDBBQABgAIAAAAIQA4/SH/1gAAAJQBAAALAAAAX3JlbHMvLnJl&#10;bHOkkMFqwzAMhu+DvYPRfXGawxijTi+j0GvpHsDYimMaW0Yy2fr2M4PBMnrbUb/Q94l/f/hMi1qR&#10;JVI2sOt6UJgd+ZiDgffL8ekFlFSbvV0oo4EbChzGx4f9GRdb25HMsYhqlCwG5lrLq9biZkxWOiqY&#10;22YiTra2kYMu1l1tQD30/bPm3wwYN0x18gb45AdQl1tp5j/sFB2T0FQ7R0nTNEV3j6o9feQzro1i&#10;OWA14Fm+Q8a1a8+Bvu/d/dMb2JY5uiPbhG/ktn4cqGU/er3pcvwCAAD//wMAUEsDBBQABgAIAAAA&#10;IQDsb1hjngIAAJEFAAAOAAAAZHJzL2Uyb0RvYy54bWysVE1v2zAMvQ/YfxB0X22nTZMadYqgRYYB&#10;RVe0HXpWZCk2IIuapHzt14+SbDfoih2G+SBLIvlIPpG8vjl0iuyEdS3oihZnOSVCc6hbvanoj5fV&#10;lzklzjNdMwVaVPQoHL1ZfP50vTelmEADqhaWIIh25d5UtPHelFnmeCM65s7ACI1CCbZjHo92k9WW&#10;7RG9U9kkzy+zPdjaWODCOby9S0K6iPhSCu6/S+mEJ6qiGJuPq43rOqzZ4pqVG8tM0/I+DPYPUXSs&#10;1eh0hLpjnpGtbf+A6lpuwYH0Zxy6DKRsuYg5YDZF/i6b54YZEXNBcpwZaXL/D5Y/7B4taeuKXp1T&#10;olmHb/SErDG9UYLgHRK0N65EvWfzaPuTw23I9iBtF/6YBzlEUo8jqeLgCcfL8yKf5fMJJRxlxWw+&#10;u7wMoNmbtbHOfxXQkbCpqEX3kUu2u3c+qQ4qwZmGVasU3rNSabKv6GQ+nU2jhQPV1kEahM5u1rfK&#10;kh3Dt1+tcvx6xydqGIbSGE3IMWUVd/6oRHLwJCTSg3lMkodQmGKEZZwL7YskalgtkrfpqbPBIuas&#10;NAIGZIlRjtg9wKCZQAbsxECvH0xFrOvROP9bYMl4tIieQfvRuGs12I8AFGbVe076A0mJmsDSGuoj&#10;Fo+F1FXO8FWLL3jPnH9kFtsIGw5Hg/+Oi1SALwX9jpIG7K+P7oM+VjdKKdljW1bU/dwyKyhR3zTW&#10;/VVxcRH6OB4uprMJHuypZH0q0dvuFvD1CxxChsdt0Pdq2EoL3StOkGXwiiKmOfquKPd2ONz6NC5w&#10;BnGxXEY17F3D/L1+NjyAB1ZDhb4cXpk1fRl7bIAHGFqYle+qOekGSw3LrQfZxlJ/47XnG/s+Fk4/&#10;o8JgOT1HrbdJuvgNAAD//wMAUEsDBBQABgAIAAAAIQAyW8vk3wAAAAoBAAAPAAAAZHJzL2Rvd25y&#10;ZXYueG1sTI/BTsMwDIbvSLxDZCQuiKXd1gpK0wkxIW6TKGhc3SZrKxKnarKt8PSYExz9+9Pvz+Vm&#10;dlaczBQGTwrSRQLCUOv1QJ2C97fn2zsQISJptJ6Mgi8TYFNdXpRYaH+mV3OqYye4hEKBCvoYx0LK&#10;0PbGYVj40RDvDn5yGHmcOqknPHO5s3KZJLl0OBBf6HE0T71pP+ujU9DsR/t92LqPeV/nhLuXHdL2&#10;Rqnrq/nxAUQ0c/yD4Vef1aFip8YfSQdhFWTZiknOkzQFwUC2XucgGk6W9yuQVSn/v1D9AAAA//8D&#10;AFBLAQItABQABgAIAAAAIQC2gziS/gAAAOEBAAATAAAAAAAAAAAAAAAAAAAAAABbQ29udGVudF9U&#10;eXBlc10ueG1sUEsBAi0AFAAGAAgAAAAhADj9If/WAAAAlAEAAAsAAAAAAAAAAAAAAAAALwEAAF9y&#10;ZWxzLy5yZWxzUEsBAi0AFAAGAAgAAAAhAOxvWGOeAgAAkQUAAA4AAAAAAAAAAAAAAAAALgIAAGRy&#10;cy9lMm9Eb2MueG1sUEsBAi0AFAAGAAgAAAAhADJby+TfAAAACgEAAA8AAAAAAAAAAAAAAAAA+AQA&#10;AGRycy9kb3ducmV2LnhtbFBLBQYAAAAABAAEAPMAAAAEBgAAAAA=&#10;" filled="f" strokecolor="red" strokeweight="2.25pt">
                 <w10:wrap anchorx="margin"/>
               </v:rect>
             </w:pict>
@@ -33303,7 +33559,6 @@
           <w:b/>
           <w:sz w:val="24"/>
         </w:rPr>
-        <w:lastRenderedPageBreak/>
         <w:t>- In</w:t>
       </w:r>
       <w:r>
@@ -33466,7 +33721,7 @@
           </mc:Choice>
           <mc:Fallback>
             <w:pict>
-              <v:rect w14:anchorId="5BAC7DE9" id="Rectangle 96" o:spid="_x0000_s1026" style="position:absolute;margin-left:274.45pt;margin-top:3.15pt;width:124.7pt;height:17.2pt;z-index:251809792;visibility:visible;mso-wrap-style:square;mso-width-percent:0;mso-height-percent:0;mso-wrap-distance-left:9pt;mso-wrap-distance-top:0;mso-wrap-distance-right:9pt;mso-wrap-distance-bottom:0;mso-position-horizontal:absolute;mso-position-horizontal-relative:margin;mso-position-vertical:absolute;mso-position-vertical-relative:text;mso-width-percent:0;mso-height-percent:0;mso-width-relative:margin;mso-height-relative:margin;v-text-anchor:middle" o:gfxdata="UEsDBBQABgAIAAAAIQC2gziS/gAAAOEBAAATAAAAW0NvbnRlbnRfVHlwZXNdLnhtbJSRQU7DMBBF&#10;90jcwfIWJU67QAgl6YK0S0CoHGBkTxKLZGx5TGhvj5O2G0SRWNoz/78nu9wcxkFMGNg6quQqL6RA&#10;0s5Y6ir5vt9lD1JwBDIwOMJKHpHlpr69KfdHjyxSmriSfYz+USnWPY7AufNIadK6MEJMx9ApD/oD&#10;OlTrorhX2lFEilmcO2RdNtjC5xDF9pCuTyYBB5bi6bQ4syoJ3g9WQ0ymaiLzg5KdCXlKLjvcW893&#10;SUOqXwnz5DrgnHtJTxOsQfEKIT7DmDSUCaxw7Rqn8787ZsmRM9e2VmPeBN4uqYvTtW7jvijg9N/y&#10;JsXecLq0q+WD6m8AAAD//wMAUEsDBBQABgAIAAAAIQA4/SH/1gAAAJQBAAALAAAAX3JlbHMvLnJl&#10;bHOkkMFqwzAMhu+DvYPRfXGawxijTi+j0GvpHsDYimMaW0Yy2fr2M4PBMnrbUb/Q94l/f/hMi1qR&#10;JVI2sOt6UJgd+ZiDgffL8ekFlFSbvV0oo4EbChzGx4f9GRdb25HMsYhqlCwG5lrLq9biZkxWOiqY&#10;22YiTra2kYMu1l1tQD30/bPm3wwYN0x18gb45AdQl1tp5j/sFB2T0FQ7R0nTNEV3j6o9feQzro1i&#10;OWA14Fm+Q8a1a8+Bvu/d/dMb2JY5uiPbhG/ktn4cqGU/er3pcvwCAAD//wMAUEsDBBQABgAIAAAA&#10;IQCaBz6IngIAAJEFAAAOAAAAZHJzL2Uyb0RvYy54bWysVMFu2zAMvQ/YPwi6r47TJkuNOkXQIsOA&#10;oi3aDj0rshQbkEVNUuJkXz9Kst2gK3YY5oMsieQj+UTy6vrQKrIX1jWgS5qfTSgRmkPV6G1Jf7ys&#10;vywocZ7piinQoqRH4ej18vOnq84UYgo1qEpYgiDaFZ0pae29KbLM8Vq0zJ2BERqFEmzLPB7tNqss&#10;6xC9Vdl0MplnHdjKWODCOby9TUK6jPhSCu4fpHTCE1VSjM3H1cZ1E9ZsecWKrWWmbngfBvuHKFrW&#10;aHQ6Qt0yz8jONn9AtQ234ED6Mw5tBlI2XMQcMJt88i6b55oZEXNBcpwZaXL/D5bf7x8taaqSXs4p&#10;0azFN3pC1pjeKkHwDgnqjCtQ79k82v7kcBuyPUjbhj/mQQ6R1ONIqjh4wvEyny3O5+czSjjKpvli&#10;Ps8DaPZmbazz3wS0JGxKatF95JLt75xPqoNKcKZh3SiF96xQmnQIuph9nUULB6qpgjQInd1ubpQl&#10;e4Zvv15P8Osdn6hhGEpjNCHHlFXc+aMSycGTkEgP5jFNHkJhihGWcS60z5OoZpVI3manzgaLmLPS&#10;CBiQJUY5YvcAg2YCGbATA71+MBWxrkfjyd8CS8ajRfQM2o/GbaPBfgSgMKvec9IfSErUBJY2UB2x&#10;eCykrnKGrxt8wTvm/COz2EbYcDga/AMuUgG+FPQ7Smqwvz66D/pY3SilpMO2LKn7uWNWUKK+a6z7&#10;y/ziIvRxPFzMvk7xYE8lm1OJ3rU3gK+f4xAyPG6DvlfDVlpoX3GCrIJXFDHN0XdJubfD4cancYEz&#10;iIvVKqph7xrm7/Sz4QE8sBoq9OXwyqzpy9hjA9zD0MKseFfNSTdYaljtPMgmlvobrz3f2PexcPoZ&#10;FQbL6TlqvU3S5W8AAAD//wMAUEsDBBQABgAIAAAAIQBTiIGV3wAAAAgBAAAPAAAAZHJzL2Rvd25y&#10;ZXYueG1sTI/BTsMwEETvSPyDtUhcEHWAkqZpnApRIW6VCKi9buJtEmGvo9htA1+POcFtVjOaeVus&#10;J2vEiUbfO1ZwN0tAEDdO99wq+Hh/uc1A+ICs0TgmBV/kYV1eXhSYa3fmNzpVoRWxhH2OCroQhlxK&#10;33Rk0c/cQBy9gxsthniOrdQjnmO5NfI+SVJpsee40OFAzx01n9XRKqh3g/k+bOx+2lUp4/Z1i7y5&#10;Uer6anpagQg0hb8w/OJHdCgjU+2OrL0wCh7n2TJGFaQPIKK/WGZR1ArmyQJkWcj/D5Q/AAAA//8D&#10;AFBLAQItABQABgAIAAAAIQC2gziS/gAAAOEBAAATAAAAAAAAAAAAAAAAAAAAAABbQ29udGVudF9U&#10;eXBlc10ueG1sUEsBAi0AFAAGAAgAAAAhADj9If/WAAAAlAEAAAsAAAAAAAAAAAAAAAAALwEAAF9y&#10;ZWxzLy5yZWxzUEsBAi0AFAAGAAgAAAAhAJoHPoieAgAAkQUAAA4AAAAAAAAAAAAAAAAALgIAAGRy&#10;cy9lMm9Eb2MueG1sUEsBAi0AFAAGAAgAAAAhAFOIgZXfAAAACAEAAA8AAAAAAAAAAAAAAAAA+AQA&#10;AGRycy9kb3ducmV2LnhtbFBLBQYAAAAABAAEAPMAAAAEBgAAAAA=&#10;" filled="f" strokecolor="red" strokeweight="2.25pt">
+              <v:rect w14:anchorId="2FB053B7" id="Rectangle 96" o:spid="_x0000_s1026" style="position:absolute;margin-left:274.45pt;margin-top:3.15pt;width:124.7pt;height:17.2pt;z-index:251809792;visibility:visible;mso-wrap-style:square;mso-width-percent:0;mso-height-percent:0;mso-wrap-distance-left:9pt;mso-wrap-distance-top:0;mso-wrap-distance-right:9pt;mso-wrap-distance-bottom:0;mso-position-horizontal:absolute;mso-position-horizontal-relative:margin;mso-position-vertical:absolute;mso-position-vertical-relative:text;mso-width-percent:0;mso-height-percent:0;mso-width-relative:margin;mso-height-relative:margin;v-text-anchor:middle" o:gfxdata="UEsDBBQABgAIAAAAIQC2gziS/gAAAOEBAAATAAAAW0NvbnRlbnRfVHlwZXNdLnhtbJSRQU7DMBBF&#10;90jcwfIWJU67QAgl6YK0S0CoHGBkTxKLZGx5TGhvj5O2G0SRWNoz/78nu9wcxkFMGNg6quQqL6RA&#10;0s5Y6ir5vt9lD1JwBDIwOMJKHpHlpr69KfdHjyxSmriSfYz+USnWPY7AufNIadK6MEJMx9ApD/oD&#10;OlTrorhX2lFEilmcO2RdNtjC5xDF9pCuTyYBB5bi6bQ4syoJ3g9WQ0ymaiLzg5KdCXlKLjvcW893&#10;SUOqXwnz5DrgnHtJTxOsQfEKIT7DmDSUCaxw7Rqn8787ZsmRM9e2VmPeBN4uqYvTtW7jvijg9N/y&#10;JsXecLq0q+WD6m8AAAD//wMAUEsDBBQABgAIAAAAIQA4/SH/1gAAAJQBAAALAAAAX3JlbHMvLnJl&#10;bHOkkMFqwzAMhu+DvYPRfXGawxijTi+j0GvpHsDYimMaW0Yy2fr2M4PBMnrbUb/Q94l/f/hMi1qR&#10;JVI2sOt6UJgd+ZiDgffL8ekFlFSbvV0oo4EbChzGx4f9GRdb25HMsYhqlCwG5lrLq9biZkxWOiqY&#10;22YiTra2kYMu1l1tQD30/bPm3wwYN0x18gb45AdQl1tp5j/sFB2T0FQ7R0nTNEV3j6o9feQzro1i&#10;OWA14Fm+Q8a1a8+Bvu/d/dMb2JY5uiPbhG/ktn4cqGU/er3pcvwCAAD//wMAUEsDBBQABgAIAAAA&#10;IQCaBz6IngIAAJEFAAAOAAAAZHJzL2Uyb0RvYy54bWysVMFu2zAMvQ/YPwi6r47TJkuNOkXQIsOA&#10;oi3aDj0rshQbkEVNUuJkXz9Kst2gK3YY5oMsieQj+UTy6vrQKrIX1jWgS5qfTSgRmkPV6G1Jf7ys&#10;vywocZ7piinQoqRH4ej18vOnq84UYgo1qEpYgiDaFZ0pae29KbLM8Vq0zJ2BERqFEmzLPB7tNqss&#10;6xC9Vdl0MplnHdjKWODCOby9TUK6jPhSCu4fpHTCE1VSjM3H1cZ1E9ZsecWKrWWmbngfBvuHKFrW&#10;aHQ6Qt0yz8jONn9AtQ234ED6Mw5tBlI2XMQcMJt88i6b55oZEXNBcpwZaXL/D5bf7x8taaqSXs4p&#10;0azFN3pC1pjeKkHwDgnqjCtQ79k82v7kcBuyPUjbhj/mQQ6R1ONIqjh4wvEyny3O5+czSjjKpvli&#10;Ps8DaPZmbazz3wS0JGxKatF95JLt75xPqoNKcKZh3SiF96xQmnQIuph9nUULB6qpgjQInd1ubpQl&#10;e4Zvv15P8Osdn6hhGEpjNCHHlFXc+aMSycGTkEgP5jFNHkJhihGWcS60z5OoZpVI3manzgaLmLPS&#10;CBiQJUY5YvcAg2YCGbATA71+MBWxrkfjyd8CS8ajRfQM2o/GbaPBfgSgMKvec9IfSErUBJY2UB2x&#10;eCykrnKGrxt8wTvm/COz2EbYcDga/AMuUgG+FPQ7Smqwvz66D/pY3SilpMO2LKn7uWNWUKK+a6z7&#10;y/ziIvRxPFzMvk7xYE8lm1OJ3rU3gK+f4xAyPG6DvlfDVlpoX3GCrIJXFDHN0XdJubfD4cancYEz&#10;iIvVKqph7xrm7/Sz4QE8sBoq9OXwyqzpy9hjA9zD0MKseFfNSTdYaljtPMgmlvobrz3f2PexcPoZ&#10;FQbL6TlqvU3S5W8AAAD//wMAUEsDBBQABgAIAAAAIQBTiIGV3wAAAAgBAAAPAAAAZHJzL2Rvd25y&#10;ZXYueG1sTI/BTsMwEETvSPyDtUhcEHWAkqZpnApRIW6VCKi9buJtEmGvo9htA1+POcFtVjOaeVus&#10;J2vEiUbfO1ZwN0tAEDdO99wq+Hh/uc1A+ICs0TgmBV/kYV1eXhSYa3fmNzpVoRWxhH2OCroQhlxK&#10;33Rk0c/cQBy9gxsthniOrdQjnmO5NfI+SVJpsee40OFAzx01n9XRKqh3g/k+bOx+2lUp4/Z1i7y5&#10;Uer6anpagQg0hb8w/OJHdCgjU+2OrL0wCh7n2TJGFaQPIKK/WGZR1ArmyQJkWcj/D5Q/AAAA//8D&#10;AFBLAQItABQABgAIAAAAIQC2gziS/gAAAOEBAAATAAAAAAAAAAAAAAAAAAAAAABbQ29udGVudF9U&#10;eXBlc10ueG1sUEsBAi0AFAAGAAgAAAAhADj9If/WAAAAlAEAAAsAAAAAAAAAAAAAAAAALwEAAF9y&#10;ZWxzLy5yZWxzUEsBAi0AFAAGAAgAAAAhAJoHPoieAgAAkQUAAA4AAAAAAAAAAAAAAAAALgIAAGRy&#10;cy9lMm9Eb2MueG1sUEsBAi0AFAAGAAgAAAAhAFOIgZXfAAAACAEAAA8AAAAAAAAAAAAAAAAA+AQA&#10;AGRycy9kb3ducmV2LnhtbFBLBQYAAAAABAAEAPMAAAAEBgAAAAA=&#10;" filled="f" strokecolor="red" strokeweight="2.25pt">
                 <w10:wrap anchorx="margin"/>
               </v:rect>
             </w:pict>
@@ -34982,7 +35237,7 @@
           </mc:Choice>
           <mc:Fallback>
             <w:pict>
-              <v:rect w14:anchorId="1F90A426" id="Rectangle 95" o:spid="_x0000_s1026" style="position:absolute;margin-left:48.5pt;margin-top:2.35pt;width:324.5pt;height:32.35pt;z-index:251807744;visibility:visible;mso-wrap-style:square;mso-width-percent:0;mso-height-percent:0;mso-wrap-distance-left:9pt;mso-wrap-distance-top:0;mso-wrap-distance-right:9pt;mso-wrap-distance-bottom:0;mso-position-horizontal:absolute;mso-position-horizontal-relative:margin;mso-position-vertical:absolute;mso-position-vertical-relative:text;mso-width-percent:0;mso-height-percent:0;mso-width-relative:margin;mso-height-relative:margin;v-text-anchor:middle" o:gfxdata="UEsDBBQABgAIAAAAIQC2gziS/gAAAOEBAAATAAAAW0NvbnRlbnRfVHlwZXNdLnhtbJSRQU7DMBBF&#10;90jcwfIWJU67QAgl6YK0S0CoHGBkTxKLZGx5TGhvj5O2G0SRWNoz/78nu9wcxkFMGNg6quQqL6RA&#10;0s5Y6ir5vt9lD1JwBDIwOMJKHpHlpr69KfdHjyxSmriSfYz+USnWPY7AufNIadK6MEJMx9ApD/oD&#10;OlTrorhX2lFEilmcO2RdNtjC5xDF9pCuTyYBB5bi6bQ4syoJ3g9WQ0ymaiLzg5KdCXlKLjvcW893&#10;SUOqXwnz5DrgnHtJTxOsQfEKIT7DmDSUCaxw7Rqn8787ZsmRM9e2VmPeBN4uqYvTtW7jvijg9N/y&#10;JsXecLq0q+WD6m8AAAD//wMAUEsDBBQABgAIAAAAIQA4/SH/1gAAAJQBAAALAAAAX3JlbHMvLnJl&#10;bHOkkMFqwzAMhu+DvYPRfXGawxijTi+j0GvpHsDYimMaW0Yy2fr2M4PBMnrbUb/Q94l/f/hMi1qR&#10;JVI2sOt6UJgd+ZiDgffL8ekFlFSbvV0oo4EbChzGx4f9GRdb25HMsYhqlCwG5lrLq9biZkxWOiqY&#10;22YiTra2kYMu1l1tQD30/bPm3wwYN0x18gb45AdQl1tp5j/sFB2T0FQ7R0nTNEV3j6o9feQzro1i&#10;OWA14Fm+Q8a1a8+Bvu/d/dMb2JY5uiPbhG/ktn4cqGU/er3pcvwCAAD//wMAUEsDBBQABgAIAAAA&#10;IQAP9g5fngIAAJEFAAAOAAAAZHJzL2Uyb0RvYy54bWysVE1v2zAMvQ/YfxB0Xx0bST+MOkXQIsOA&#10;oivaDj0rshQbkEVNUuJkv36UZLtBV+wwzAdZEslH8onk9c2hU2QvrGtBVzQ/m1EiNIe61duK/nhZ&#10;f7mkxHmma6ZAi4oehaM3y8+frntTigIaULWwBEG0K3tT0cZ7U2aZ443omDsDIzQKJdiOeTzabVZb&#10;1iN6p7JiNjvPerC1scCFc3h7l4R0GfGlFNx/l9IJT1RFMTYfVxvXTViz5TUrt5aZpuVDGOwfouhY&#10;q9HpBHXHPCM72/4B1bXcggPpzzh0GUjZchFzwGzy2btsnhtmRMwFyXFmosn9P1j+sH+0pK0rerWg&#10;RLMO3+gJWWN6qwTBOySoN65EvWfzaIeTw23I9iBtF/6YBzlEUo8TqeLgCcfLeV7k8+KcEo6yeT67&#10;zC8CaPZmbazzXwV0JGwqatF95JLt751PqqNKcKZh3SqF96xUmvQVLS4XF4to4UC1dZAGobPbza2y&#10;ZM/w7dfrGX6D4xM1DENpjCbkmLKKO39UIjl4EhLpwTyK5CEUpphgGedC+zyJGlaL5G1x6my0iDkr&#10;jYABWWKUE/YAMGomkBE7MTDoB1MR63oynv0tsGQ8WUTPoP1k3LUa7EcACrMaPCf9kaRETWBpA/UR&#10;i8dC6ipn+LrFF7xnzj8yi22EDYejwX/HRSrAl4JhR0kD9tdH90EfqxullPTYlhV1P3fMCkrUN411&#10;f5XP56GP42G+uCjwYE8lm1OJ3nW3gK+f4xAyPG6DvlfjVlroXnGCrIJXFDHN0XdFubfj4dancYEz&#10;iIvVKqph7xrm7/Wz4QE8sBoq9OXwyqwZythjAzzA2MKsfFfNSTdYaljtPMg2lvobrwPf2PexcIYZ&#10;FQbL6TlqvU3S5W8AAAD//wMAUEsDBBQABgAIAAAAIQCMf9OG3AAAAAcBAAAPAAAAZHJzL2Rvd25y&#10;ZXYueG1sTI9BS8NAFITvgv9heYIXsRslJDbNpohFvBWM0l5fstskuPs2ZLdt9Nf7PNnjMMPMN+V6&#10;dlaczBQGTwoeFgkIQ63XA3UKPj9e759AhIik0XoyCr5NgHV1fVViof2Z3s2pjp3gEgoFKuhjHAsp&#10;Q9sbh2HhR0PsHfzkMLKcOqknPHO5s/IxSTLpcCBe6HE0L71pv+qjU9DsRvtz2Lj9vKszwu3bFmlz&#10;p9Ttzfy8AhHNHP/D8IfP6FAxU+OPpIOwCpY5X4kK0hwE23masW4UZMsUZFXKS/7qFwAA//8DAFBL&#10;AQItABQABgAIAAAAIQC2gziS/gAAAOEBAAATAAAAAAAAAAAAAAAAAAAAAABbQ29udGVudF9UeXBl&#10;c10ueG1sUEsBAi0AFAAGAAgAAAAhADj9If/WAAAAlAEAAAsAAAAAAAAAAAAAAAAALwEAAF9yZWxz&#10;Ly5yZWxzUEsBAi0AFAAGAAgAAAAhAA/2Dl+eAgAAkQUAAA4AAAAAAAAAAAAAAAAALgIAAGRycy9l&#10;Mm9Eb2MueG1sUEsBAi0AFAAGAAgAAAAhAIx/04bcAAAABwEAAA8AAAAAAAAAAAAAAAAA+AQAAGRy&#10;cy9kb3ducmV2LnhtbFBLBQYAAAAABAAEAPMAAAABBgAAAAA=&#10;" filled="f" strokecolor="red" strokeweight="2.25pt">
+              <v:rect w14:anchorId="3FFB8AA0" id="Rectangle 95" o:spid="_x0000_s1026" style="position:absolute;margin-left:48.5pt;margin-top:2.35pt;width:324.5pt;height:32.35pt;z-index:251807744;visibility:visible;mso-wrap-style:square;mso-width-percent:0;mso-height-percent:0;mso-wrap-distance-left:9pt;mso-wrap-distance-top:0;mso-wrap-distance-right:9pt;mso-wrap-distance-bottom:0;mso-position-horizontal:absolute;mso-position-horizontal-relative:margin;mso-position-vertical:absolute;mso-position-vertical-relative:text;mso-width-percent:0;mso-height-percent:0;mso-width-relative:margin;mso-height-relative:margin;v-text-anchor:middle" o:gfxdata="UEsDBBQABgAIAAAAIQC2gziS/gAAAOEBAAATAAAAW0NvbnRlbnRfVHlwZXNdLnhtbJSRQU7DMBBF&#10;90jcwfIWJU67QAgl6YK0S0CoHGBkTxKLZGx5TGhvj5O2G0SRWNoz/78nu9wcxkFMGNg6quQqL6RA&#10;0s5Y6ir5vt9lD1JwBDIwOMJKHpHlpr69KfdHjyxSmriSfYz+USnWPY7AufNIadK6MEJMx9ApD/oD&#10;OlTrorhX2lFEilmcO2RdNtjC5xDF9pCuTyYBB5bi6bQ4syoJ3g9WQ0ymaiLzg5KdCXlKLjvcW893&#10;SUOqXwnz5DrgnHtJTxOsQfEKIT7DmDSUCaxw7Rqn8787ZsmRM9e2VmPeBN4uqYvTtW7jvijg9N/y&#10;JsXecLq0q+WD6m8AAAD//wMAUEsDBBQABgAIAAAAIQA4/SH/1gAAAJQBAAALAAAAX3JlbHMvLnJl&#10;bHOkkMFqwzAMhu+DvYPRfXGawxijTi+j0GvpHsDYimMaW0Yy2fr2M4PBMnrbUb/Q94l/f/hMi1qR&#10;JVI2sOt6UJgd+ZiDgffL8ekFlFSbvV0oo4EbChzGx4f9GRdb25HMsYhqlCwG5lrLq9biZkxWOiqY&#10;22YiTra2kYMu1l1tQD30/bPm3wwYN0x18gb45AdQl1tp5j/sFB2T0FQ7R0nTNEV3j6o9feQzro1i&#10;OWA14Fm+Q8a1a8+Bvu/d/dMb2JY5uiPbhG/ktn4cqGU/er3pcvwCAAD//wMAUEsDBBQABgAIAAAA&#10;IQAP9g5fngIAAJEFAAAOAAAAZHJzL2Uyb0RvYy54bWysVE1v2zAMvQ/YfxB0Xx0bST+MOkXQIsOA&#10;oivaDj0rshQbkEVNUuJkv36UZLtBV+wwzAdZEslH8onk9c2hU2QvrGtBVzQ/m1EiNIe61duK/nhZ&#10;f7mkxHmma6ZAi4oehaM3y8+frntTigIaULWwBEG0K3tT0cZ7U2aZ443omDsDIzQKJdiOeTzabVZb&#10;1iN6p7JiNjvPerC1scCFc3h7l4R0GfGlFNx/l9IJT1RFMTYfVxvXTViz5TUrt5aZpuVDGOwfouhY&#10;q9HpBHXHPCM72/4B1bXcggPpzzh0GUjZchFzwGzy2btsnhtmRMwFyXFmosn9P1j+sH+0pK0rerWg&#10;RLMO3+gJWWN6qwTBOySoN65EvWfzaIeTw23I9iBtF/6YBzlEUo8TqeLgCcfLeV7k8+KcEo6yeT67&#10;zC8CaPZmbazzXwV0JGwqatF95JLt751PqqNKcKZh3SqF96xUmvQVLS4XF4to4UC1dZAGobPbza2y&#10;ZM/w7dfrGX6D4xM1DENpjCbkmLKKO39UIjl4EhLpwTyK5CEUpphgGedC+zyJGlaL5G1x6my0iDkr&#10;jYABWWKUE/YAMGomkBE7MTDoB1MR63oynv0tsGQ8WUTPoP1k3LUa7EcACrMaPCf9kaRETWBpA/UR&#10;i8dC6ipn+LrFF7xnzj8yi22EDYejwX/HRSrAl4JhR0kD9tdH90EfqxullPTYlhV1P3fMCkrUN411&#10;f5XP56GP42G+uCjwYE8lm1OJ3nW3gK+f4xAyPG6DvlfjVlroXnGCrIJXFDHN0XdFubfj4dancYEz&#10;iIvVKqph7xrm7/Wz4QE8sBoq9OXwyqwZythjAzzA2MKsfFfNSTdYaljtPMg2lvobrwPf2PexcIYZ&#10;FQbL6TlqvU3S5W8AAAD//wMAUEsDBBQABgAIAAAAIQCMf9OG3AAAAAcBAAAPAAAAZHJzL2Rvd25y&#10;ZXYueG1sTI9BS8NAFITvgv9heYIXsRslJDbNpohFvBWM0l5fstskuPs2ZLdt9Nf7PNnjMMPMN+V6&#10;dlaczBQGTwoeFgkIQ63XA3UKPj9e759AhIik0XoyCr5NgHV1fVViof2Z3s2pjp3gEgoFKuhjHAsp&#10;Q9sbh2HhR0PsHfzkMLKcOqknPHO5s/IxSTLpcCBe6HE0L71pv+qjU9DsRvtz2Lj9vKszwu3bFmlz&#10;p9Ttzfy8AhHNHP/D8IfP6FAxU+OPpIOwCpY5X4kK0hwE23masW4UZMsUZFXKS/7qFwAA//8DAFBL&#10;AQItABQABgAIAAAAIQC2gziS/gAAAOEBAAATAAAAAAAAAAAAAAAAAAAAAABbQ29udGVudF9UeXBl&#10;c10ueG1sUEsBAi0AFAAGAAgAAAAhADj9If/WAAAAlAEAAAsAAAAAAAAAAAAAAAAALwEAAF9yZWxz&#10;Ly5yZWxzUEsBAi0AFAAGAAgAAAAhAA/2Dl+eAgAAkQUAAA4AAAAAAAAAAAAAAAAALgIAAGRycy9l&#10;Mm9Eb2MueG1sUEsBAi0AFAAGAAgAAAAhAIx/04bcAAAABwEAAA8AAAAAAAAAAAAAAAAA+AQAAGRy&#10;cy9kb3ducmV2LnhtbFBLBQYAAAAABAAEAPMAAAABBgAAAAA=&#10;" filled="f" strokecolor="red" strokeweight="2.25pt">
                 <w10:wrap anchorx="margin"/>
               </v:rect>
             </w:pict>
@@ -35722,6 +35977,7 @@
           <w:sz w:val="24"/>
           <w:szCs w:val="24"/>
         </w:rPr>
+        <w:lastRenderedPageBreak/>
         <w:t>import</w:t>
       </w:r>
       <w:r>
@@ -35854,7 +36110,6 @@
           <w:sz w:val="24"/>
           <w:szCs w:val="24"/>
         </w:rPr>
-        <w:lastRenderedPageBreak/>
         <w:t>import</w:t>
       </w:r>
       <w:r>
@@ -36259,7 +36514,7 @@
           </mc:Choice>
           <mc:Fallback>
             <w:pict>
-              <v:rect w14:anchorId="3EE4F062" id="Rectangle 98" o:spid="_x0000_s1026" style="position:absolute;margin-left:1.05pt;margin-top:1.45pt;width:359.5pt;height:18.25pt;z-index:251813888;visibility:visible;mso-wrap-style:square;mso-width-percent:0;mso-height-percent:0;mso-wrap-distance-left:9pt;mso-wrap-distance-top:0;mso-wrap-distance-right:9pt;mso-wrap-distance-bottom:0;mso-position-horizontal:absolute;mso-position-horizontal-relative:margin;mso-position-vertical:absolute;mso-position-vertical-relative:text;mso-width-percent:0;mso-height-percent:0;mso-width-relative:margin;mso-height-relative:margin;v-text-anchor:middle" o:gfxdata="UEsDBBQABgAIAAAAIQC2gziS/gAAAOEBAAATAAAAW0NvbnRlbnRfVHlwZXNdLnhtbJSRQU7DMBBF&#10;90jcwfIWJU67QAgl6YK0S0CoHGBkTxKLZGx5TGhvj5O2G0SRWNoz/78nu9wcxkFMGNg6quQqL6RA&#10;0s5Y6ir5vt9lD1JwBDIwOMJKHpHlpr69KfdHjyxSmriSfYz+USnWPY7AufNIadK6MEJMx9ApD/oD&#10;OlTrorhX2lFEilmcO2RdNtjC5xDF9pCuTyYBB5bi6bQ4syoJ3g9WQ0ymaiLzg5KdCXlKLjvcW893&#10;SUOqXwnz5DrgnHtJTxOsQfEKIT7DmDSUCaxw7Rqn8787ZsmRM9e2VmPeBN4uqYvTtW7jvijg9N/y&#10;JsXecLq0q+WD6m8AAAD//wMAUEsDBBQABgAIAAAAIQA4/SH/1gAAAJQBAAALAAAAX3JlbHMvLnJl&#10;bHOkkMFqwzAMhu+DvYPRfXGawxijTi+j0GvpHsDYimMaW0Yy2fr2M4PBMnrbUb/Q94l/f/hMi1qR&#10;JVI2sOt6UJgd+ZiDgffL8ekFlFSbvV0oo4EbChzGx4f9GRdb25HMsYhqlCwG5lrLq9biZkxWOiqY&#10;22YiTra2kYMu1l1tQD30/bPm3wwYN0x18gb45AdQl1tp5j/sFB2T0FQ7R0nTNEV3j6o9feQzro1i&#10;OWA14Fm+Q8a1a8+Bvu/d/dMb2JY5uiPbhG/ktn4cqGU/er3pcvwCAAD//wMAUEsDBBQABgAIAAAA&#10;IQDghOXHnAIAAJEFAAAOAAAAZHJzL2Uyb0RvYy54bWysVMFu2zAMvQ/YPwi6r07SpGmNOkXQIsOA&#10;og3aDj0rshQbkEVNUuJkXz9Kst2gLXYYloMjiuQj+UTy+ubQKLIX1tWgCzo+G1EiNIey1tuC/nxZ&#10;fbukxHmmS6ZAi4IehaM3i69frluTiwlUoEphCYJol7emoJX3Js8yxyvRMHcGRmhUSrAN8yjabVZa&#10;1iJ6o7LJaHSRtWBLY4EL5/D2LinpIuJLKbh/lNIJT1RBMTcfvzZ+N+GbLa5ZvrXMVDXv0mD/kEXD&#10;ao1BB6g75hnZ2foDVFNzCw6kP+PQZCBlzUWsAasZj95V81wxI2ItSI4zA03u/8Hyh/3akros6BW+&#10;lGYNvtETssb0VgmCd0hQa1yOds9mbTvJ4TFUe5C2Cf9YBzlEUo8DqeLgCcfL6exidj6fUsJRNzkf&#10;z+ezAJq9eRvr/HcBDQmHgloMH7lk+3vnk2lvEoJpWNVK4T3LlSYtgl7OEDPIDlRdBm0U7HZzqyzZ&#10;M3z71WqEvy7wiRmmoTRmE2pMVcWTPyqRAjwJifRgHZMUITSmGGAZ50L7cVJVrBQp2uw0WO8Ra1Ya&#10;AQOyxCwH7A6gt0wgPXZioLMPriL29eA8+ltiyXnwiJFB+8G5qTXYzwAUVtVFTvY9SYmawNIGyiM2&#10;j4U0Vc7wVY0veM+cXzOLY4QDh6vBP+JHKsCXgu5ESQX292f3wR67G7WUtDiWBXW/dswKStQPjX1/&#10;NZ5OwxxHYTqbT1Cwp5rNqUbvmlvA1x/jEjI8HoO9V/1RWmhecYMsQ1RUMc0xdkG5t71w69O6wB3E&#10;xXIZzXB2DfP3+tnwAB5YDR36cnhl1nRt7HEAHqAfYZa/6+ZkGzw1LHceZB1b/Y3Xjm+c+9g43Y4K&#10;i+VUjlZvm3TxBwAA//8DAFBLAwQUAAYACAAAACEA+j4zA9sAAAAGAQAADwAAAGRycy9kb3ducmV2&#10;LnhtbEyOQUvDQBSE74L/YXmCF7GbRKk2ZlPEIt4KRqnXl+xrEsy+DdltG/31Pk96GoYZZr5iPbtB&#10;HWkKvWcD6SIBRdx423Nr4P3t+foeVIjIFgfPZOCLAqzL87MCc+tP/ErHKrZKRjjkaKCLccy1Dk1H&#10;DsPCj8SS7f3kMIqdWm0nPMm4G3SWJEvtsGd56HCkp46az+rgDNS7cfjeb9zHvKuWjNuXLfLmypjL&#10;i/nxAVSkOf6V4Rdf0KEUptof2AY1GMhSKYqsQEl6l6XiawM3q1vQZaH/45c/AAAA//8DAFBLAQIt&#10;ABQABgAIAAAAIQC2gziS/gAAAOEBAAATAAAAAAAAAAAAAAAAAAAAAABbQ29udGVudF9UeXBlc10u&#10;eG1sUEsBAi0AFAAGAAgAAAAhADj9If/WAAAAlAEAAAsAAAAAAAAAAAAAAAAALwEAAF9yZWxzLy5y&#10;ZWxzUEsBAi0AFAAGAAgAAAAhAOCE5cecAgAAkQUAAA4AAAAAAAAAAAAAAAAALgIAAGRycy9lMm9E&#10;b2MueG1sUEsBAi0AFAAGAAgAAAAhAPo+MwPbAAAABgEAAA8AAAAAAAAAAAAAAAAA9gQAAGRycy9k&#10;b3ducmV2LnhtbFBLBQYAAAAABAAEAPMAAAD+BQAAAAA=&#10;" filled="f" strokecolor="red" strokeweight="2.25pt">
+              <v:rect w14:anchorId="00E6A9B7" id="Rectangle 98" o:spid="_x0000_s1026" style="position:absolute;margin-left:1.05pt;margin-top:1.45pt;width:359.5pt;height:18.25pt;z-index:251813888;visibility:visible;mso-wrap-style:square;mso-width-percent:0;mso-height-percent:0;mso-wrap-distance-left:9pt;mso-wrap-distance-top:0;mso-wrap-distance-right:9pt;mso-wrap-distance-bottom:0;mso-position-horizontal:absolute;mso-position-horizontal-relative:margin;mso-position-vertical:absolute;mso-position-vertical-relative:text;mso-width-percent:0;mso-height-percent:0;mso-width-relative:margin;mso-height-relative:margin;v-text-anchor:middle" o:gfxdata="UEsDBBQABgAIAAAAIQC2gziS/gAAAOEBAAATAAAAW0NvbnRlbnRfVHlwZXNdLnhtbJSRQU7DMBBF&#10;90jcwfIWJU67QAgl6YK0S0CoHGBkTxKLZGx5TGhvj5O2G0SRWNoz/78nu9wcxkFMGNg6quQqL6RA&#10;0s5Y6ir5vt9lD1JwBDIwOMJKHpHlpr69KfdHjyxSmriSfYz+USnWPY7AufNIadK6MEJMx9ApD/oD&#10;OlTrorhX2lFEilmcO2RdNtjC5xDF9pCuTyYBB5bi6bQ4syoJ3g9WQ0ymaiLzg5KdCXlKLjvcW893&#10;SUOqXwnz5DrgnHtJTxOsQfEKIT7DmDSUCaxw7Rqn8787ZsmRM9e2VmPeBN4uqYvTtW7jvijg9N/y&#10;JsXecLq0q+WD6m8AAAD//wMAUEsDBBQABgAIAAAAIQA4/SH/1gAAAJQBAAALAAAAX3JlbHMvLnJl&#10;bHOkkMFqwzAMhu+DvYPRfXGawxijTi+j0GvpHsDYimMaW0Yy2fr2M4PBMnrbUb/Q94l/f/hMi1qR&#10;JVI2sOt6UJgd+ZiDgffL8ekFlFSbvV0oo4EbChzGx4f9GRdb25HMsYhqlCwG5lrLq9biZkxWOiqY&#10;22YiTra2kYMu1l1tQD30/bPm3wwYN0x18gb45AdQl1tp5j/sFB2T0FQ7R0nTNEV3j6o9feQzro1i&#10;OWA14Fm+Q8a1a8+Bvu/d/dMb2JY5uiPbhG/ktn4cqGU/er3pcvwCAAD//wMAUEsDBBQABgAIAAAA&#10;IQDghOXHnAIAAJEFAAAOAAAAZHJzL2Uyb0RvYy54bWysVMFu2zAMvQ/YPwi6r07SpGmNOkXQIsOA&#10;og3aDj0rshQbkEVNUuJkXz9Kst2gLXYYloMjiuQj+UTy+ubQKLIX1tWgCzo+G1EiNIey1tuC/nxZ&#10;fbukxHmmS6ZAi4IehaM3i69frluTiwlUoEphCYJol7emoJX3Js8yxyvRMHcGRmhUSrAN8yjabVZa&#10;1iJ6o7LJaHSRtWBLY4EL5/D2LinpIuJLKbh/lNIJT1RBMTcfvzZ+N+GbLa5ZvrXMVDXv0mD/kEXD&#10;ao1BB6g75hnZ2foDVFNzCw6kP+PQZCBlzUWsAasZj95V81wxI2ItSI4zA03u/8Hyh/3akros6BW+&#10;lGYNvtETssb0VgmCd0hQa1yOds9mbTvJ4TFUe5C2Cf9YBzlEUo8DqeLgCcfL6exidj6fUsJRNzkf&#10;z+ezAJq9eRvr/HcBDQmHgloMH7lk+3vnk2lvEoJpWNVK4T3LlSYtgl7OEDPIDlRdBm0U7HZzqyzZ&#10;M3z71WqEvy7wiRmmoTRmE2pMVcWTPyqRAjwJifRgHZMUITSmGGAZ50L7cVJVrBQp2uw0WO8Ra1Ya&#10;AQOyxCwH7A6gt0wgPXZioLMPriL29eA8+ltiyXnwiJFB+8G5qTXYzwAUVtVFTvY9SYmawNIGyiM2&#10;j4U0Vc7wVY0veM+cXzOLY4QDh6vBP+JHKsCXgu5ESQX292f3wR67G7WUtDiWBXW/dswKStQPjX1/&#10;NZ5OwxxHYTqbT1Cwp5rNqUbvmlvA1x/jEjI8HoO9V/1RWmhecYMsQ1RUMc0xdkG5t71w69O6wB3E&#10;xXIZzXB2DfP3+tnwAB5YDR36cnhl1nRt7HEAHqAfYZa/6+ZkGzw1LHceZB1b/Y3Xjm+c+9g43Y4K&#10;i+VUjlZvm3TxBwAA//8DAFBLAwQUAAYACAAAACEA+j4zA9sAAAAGAQAADwAAAGRycy9kb3ducmV2&#10;LnhtbEyOQUvDQBSE74L/YXmCF7GbRKk2ZlPEIt4KRqnXl+xrEsy+DdltG/31Pk96GoYZZr5iPbtB&#10;HWkKvWcD6SIBRdx423Nr4P3t+foeVIjIFgfPZOCLAqzL87MCc+tP/ErHKrZKRjjkaKCLccy1Dk1H&#10;DsPCj8SS7f3kMIqdWm0nPMm4G3SWJEvtsGd56HCkp46az+rgDNS7cfjeb9zHvKuWjNuXLfLmypjL&#10;i/nxAVSkOf6V4Rdf0KEUptof2AY1GMhSKYqsQEl6l6XiawM3q1vQZaH/45c/AAAA//8DAFBLAQIt&#10;ABQABgAIAAAAIQC2gziS/gAAAOEBAAATAAAAAAAAAAAAAAAAAAAAAABbQ29udGVudF9UeXBlc10u&#10;eG1sUEsBAi0AFAAGAAgAAAAhADj9If/WAAAAlAEAAAsAAAAAAAAAAAAAAAAALwEAAF9yZWxzLy5y&#10;ZWxzUEsBAi0AFAAGAAgAAAAhAOCE5cecAgAAkQUAAA4AAAAAAAAAAAAAAAAALgIAAGRycy9lMm9E&#10;b2MueG1sUEsBAi0AFAAGAAgAAAAhAPo+MwPbAAAABgEAAA8AAAAAAAAAAAAAAAAA9gQAAGRycy9k&#10;b3ducmV2LnhtbFBLBQYAAAAABAAEAPMAAAD+BQAAAAA=&#10;" filled="f" strokecolor="red" strokeweight="2.25pt">
                 <w10:wrap anchorx="margin"/>
               </v:rect>
             </w:pict>
@@ -38559,6 +38814,7 @@
           <w:sz w:val="24"/>
           <w:szCs w:val="24"/>
         </w:rPr>
+        <w:lastRenderedPageBreak/>
         <w:t xml:space="preserve">        </w:t>
       </w:r>
       <w:r>
@@ -38727,7 +38983,6 @@
           <w:sz w:val="24"/>
           <w:szCs w:val="24"/>
         </w:rPr>
-        <w:lastRenderedPageBreak/>
         <w:t xml:space="preserve">            </w:t>
       </w:r>
       <w:r>
@@ -39873,7 +40128,7 @@
           </mc:Choice>
           <mc:Fallback>
             <w:pict>
-              <v:rect w14:anchorId="708922C4" id="Rectangle 97" o:spid="_x0000_s1026" style="position:absolute;margin-left:99.65pt;margin-top:1pt;width:359.5pt;height:18.25pt;z-index:251811840;visibility:visible;mso-wrap-style:square;mso-width-percent:0;mso-height-percent:0;mso-wrap-distance-left:9pt;mso-wrap-distance-top:0;mso-wrap-distance-right:9pt;mso-wrap-distance-bottom:0;mso-position-horizontal:absolute;mso-position-horizontal-relative:margin;mso-position-vertical:absolute;mso-position-vertical-relative:text;mso-width-percent:0;mso-height-percent:0;mso-width-relative:margin;mso-height-relative:margin;v-text-anchor:middle" o:gfxdata="UEsDBBQABgAIAAAAIQC2gziS/gAAAOEBAAATAAAAW0NvbnRlbnRfVHlwZXNdLnhtbJSRQU7DMBBF&#10;90jcwfIWJU67QAgl6YK0S0CoHGBkTxKLZGx5TGhvj5O2G0SRWNoz/78nu9wcxkFMGNg6quQqL6RA&#10;0s5Y6ir5vt9lD1JwBDIwOMJKHpHlpr69KfdHjyxSmriSfYz+USnWPY7AufNIadK6MEJMx9ApD/oD&#10;OlTrorhX2lFEilmcO2RdNtjC5xDF9pCuTyYBB5bi6bQ4syoJ3g9WQ0ymaiLzg5KdCXlKLjvcW893&#10;SUOqXwnz5DrgnHtJTxOsQfEKIT7DmDSUCaxw7Rqn8787ZsmRM9e2VmPeBN4uqYvTtW7jvijg9N/y&#10;JsXecLq0q+WD6m8AAAD//wMAUEsDBBQABgAIAAAAIQA4/SH/1gAAAJQBAAALAAAAX3JlbHMvLnJl&#10;bHOkkMFqwzAMhu+DvYPRfXGawxijTi+j0GvpHsDYimMaW0Yy2fr2M4PBMnrbUb/Q94l/f/hMi1qR&#10;JVI2sOt6UJgd+ZiDgffL8ekFlFSbvV0oo4EbChzGx4f9GRdb25HMsYhqlCwG5lrLq9biZkxWOiqY&#10;22YiTra2kYMu1l1tQD30/bPm3wwYN0x18gb45AdQl1tp5j/sFB2T0FQ7R0nTNEV3j6o9feQzro1i&#10;OWA14Fm+Q8a1a8+Bvu/d/dMb2JY5uiPbhG/ktn4cqGU/er3pcvwCAAD//wMAUEsDBBQABgAIAAAA&#10;IQCYTub1ngIAAJEFAAAOAAAAZHJzL2Uyb0RvYy54bWysVMFu2zAMvQ/YPwi6r47TpGmNOkXQIsOA&#10;oivaDj0rshQbkEVNUuJkXz9Kst2gK3YY5oMsieQj+UTy+ubQKrIX1jWgS5qfTSgRmkPV6G1Jf7ys&#10;v1xS4jzTFVOgRUmPwtGb5edP150pxBRqUJWwBEG0KzpT0tp7U2SZ47VomTsDIzQKJdiWeTzabVZZ&#10;1iF6q7LpZHKRdWArY4EL5/D2LgnpMuJLKbj/LqUTnqiSYmw+rjaum7Bmy2tWbC0zdcP7MNg/RNGy&#10;RqPTEeqOeUZ2tvkDqm24BQfSn3FoM5Cy4SLmgNnkk3fZPNfMiJgLkuPMSJP7f7D8Yf9oSVOV9GpB&#10;iWYtvtETssb0VgmCd0hQZ1yBes/m0fYnh9uQ7UHaNvwxD3KIpB5HUsXBE46Xs/nF/Hwxo4SjbHqe&#10;X+XnATR7szbW+a8CWhI2JbXoPnLJ9vfOJ9VBJTjTsG6UwntWKE06BL2cL+bRwoFqqiANQme3m1tl&#10;yZ7h26/XE/x6xydqGIbSGE3IMWUVd/6oRHLwJCTSg3lMk4dQmGKEZZwL7fMkqlklkrf5qbPBIuas&#10;NAIGZIlRjtg9wKCZQAbsxECvH0xFrOvRePK3wJLxaBE9g/ajcdtosB8BKMyq95z0B5ISNYGlDVRH&#10;LB4Lqauc4esGX/CeOf/ILLYRNhyOBv8dF6kAXwr6HSU12F8f3Qd9rG6UUtJhW5bU/dwxKyhR3zTW&#10;/VU+m4U+jofZfDHFgz2VbE4letfeAr5+jkPI8LgN+l4NW2mhfcUJsgpeUcQ0R98l5d4Oh1ufxgXO&#10;IC5Wq6iGvWuYv9fPhgfwwGqo0JfDK7OmL2OPDfAAQwuz4l01J91gqWG18yCbWOpvvPZ8Y9/Hwuln&#10;VBgsp+eo9TZJl78BAAD//wMAUEsDBBQABgAIAAAAIQAAsL2J3AAAAAgBAAAPAAAAZHJzL2Rvd25y&#10;ZXYueG1sTI/NSsNAFIX3gu8wXMGN2ElbLEmaSRGLuCsYpW5vMtMkdOZOyEzb6NN7Xdnlxzmcn2Iz&#10;OSvOZgy9JwXzWQLCUON1T62Cz4/XxxREiEgarSej4NsE2JS3NwXm2l/o3Zyr2AoOoZCjgi7GIZcy&#10;NJ1xGGZ+MMTawY8OI+PYSj3ihcOdlYskWUmHPXFDh4N56UxzrE5OQb0f7M9h676mfbUi3L3tkLYP&#10;St3fTc9rENFM8d8Mf/N5OpS8qfYn0kFY5ixbslXBgi+xns1T5lrBMn0CWRby+kD5CwAA//8DAFBL&#10;AQItABQABgAIAAAAIQC2gziS/gAAAOEBAAATAAAAAAAAAAAAAAAAAAAAAABbQ29udGVudF9UeXBl&#10;c10ueG1sUEsBAi0AFAAGAAgAAAAhADj9If/WAAAAlAEAAAsAAAAAAAAAAAAAAAAALwEAAF9yZWxz&#10;Ly5yZWxzUEsBAi0AFAAGAAgAAAAhAJhO5vWeAgAAkQUAAA4AAAAAAAAAAAAAAAAALgIAAGRycy9l&#10;Mm9Eb2MueG1sUEsBAi0AFAAGAAgAAAAhAACwvYncAAAACAEAAA8AAAAAAAAAAAAAAAAA+AQAAGRy&#10;cy9kb3ducmV2LnhtbFBLBQYAAAAABAAEAPMAAAABBgAAAAA=&#10;" filled="f" strokecolor="red" strokeweight="2.25pt">
+              <v:rect w14:anchorId="7A8D920D" id="Rectangle 97" o:spid="_x0000_s1026" style="position:absolute;margin-left:99.65pt;margin-top:1pt;width:359.5pt;height:18.25pt;z-index:251811840;visibility:visible;mso-wrap-style:square;mso-width-percent:0;mso-height-percent:0;mso-wrap-distance-left:9pt;mso-wrap-distance-top:0;mso-wrap-distance-right:9pt;mso-wrap-distance-bottom:0;mso-position-horizontal:absolute;mso-position-horizontal-relative:margin;mso-position-vertical:absolute;mso-position-vertical-relative:text;mso-width-percent:0;mso-height-percent:0;mso-width-relative:margin;mso-height-relative:margin;v-text-anchor:middle" o:gfxdata="UEsDBBQABgAIAAAAIQC2gziS/gAAAOEBAAATAAAAW0NvbnRlbnRfVHlwZXNdLnhtbJSRQU7DMBBF&#10;90jcwfIWJU67QAgl6YK0S0CoHGBkTxKLZGx5TGhvj5O2G0SRWNoz/78nu9wcxkFMGNg6quQqL6RA&#10;0s5Y6ir5vt9lD1JwBDIwOMJKHpHlpr69KfdHjyxSmriSfYz+USnWPY7AufNIadK6MEJMx9ApD/oD&#10;OlTrorhX2lFEilmcO2RdNtjC5xDF9pCuTyYBB5bi6bQ4syoJ3g9WQ0ymaiLzg5KdCXlKLjvcW893&#10;SUOqXwnz5DrgnHtJTxOsQfEKIT7DmDSUCaxw7Rqn8787ZsmRM9e2VmPeBN4uqYvTtW7jvijg9N/y&#10;JsXecLq0q+WD6m8AAAD//wMAUEsDBBQABgAIAAAAIQA4/SH/1gAAAJQBAAALAAAAX3JlbHMvLnJl&#10;bHOkkMFqwzAMhu+DvYPRfXGawxijTi+j0GvpHsDYimMaW0Yy2fr2M4PBMnrbUb/Q94l/f/hMi1qR&#10;JVI2sOt6UJgd+ZiDgffL8ekFlFSbvV0oo4EbChzGx4f9GRdb25HMsYhqlCwG5lrLq9biZkxWOiqY&#10;22YiTra2kYMu1l1tQD30/bPm3wwYN0x18gb45AdQl1tp5j/sFB2T0FQ7R0nTNEV3j6o9feQzro1i&#10;OWA14Fm+Q8a1a8+Bvu/d/dMb2JY5uiPbhG/ktn4cqGU/er3pcvwCAAD//wMAUEsDBBQABgAIAAAA&#10;IQCYTub1ngIAAJEFAAAOAAAAZHJzL2Uyb0RvYy54bWysVMFu2zAMvQ/YPwi6r47TpGmNOkXQIsOA&#10;oivaDj0rshQbkEVNUuJkXz9Kst2gK3YY5oMsieQj+UTy+ubQKrIX1jWgS5qfTSgRmkPV6G1Jf7ys&#10;v1xS4jzTFVOgRUmPwtGb5edP150pxBRqUJWwBEG0KzpT0tp7U2SZ47VomTsDIzQKJdiWeTzabVZZ&#10;1iF6q7LpZHKRdWArY4EL5/D2LgnpMuJLKbj/LqUTnqiSYmw+rjaum7Bmy2tWbC0zdcP7MNg/RNGy&#10;RqPTEeqOeUZ2tvkDqm24BQfSn3FoM5Cy4SLmgNnkk3fZPNfMiJgLkuPMSJP7f7D8Yf9oSVOV9GpB&#10;iWYtvtETssb0VgmCd0hQZ1yBes/m0fYnh9uQ7UHaNvwxD3KIpB5HUsXBE46Xs/nF/Hwxo4SjbHqe&#10;X+XnATR7szbW+a8CWhI2JbXoPnLJ9vfOJ9VBJTjTsG6UwntWKE06BL2cL+bRwoFqqiANQme3m1tl&#10;yZ7h26/XE/x6xydqGIbSGE3IMWUVd/6oRHLwJCTSg3lMk4dQmGKEZZwL7fMkqlklkrf5qbPBIuas&#10;NAIGZIlRjtg9wKCZQAbsxECvH0xFrOvRePK3wJLxaBE9g/ajcdtosB8BKMyq95z0B5ISNYGlDVRH&#10;LB4Lqauc4esGX/CeOf/ILLYRNhyOBv8dF6kAXwr6HSU12F8f3Qd9rG6UUtJhW5bU/dwxKyhR3zTW&#10;/VU+m4U+jofZfDHFgz2VbE4letfeAr5+jkPI8LgN+l4NW2mhfcUJsgpeUcQ0R98l5d4Oh1ufxgXO&#10;IC5Wq6iGvWuYv9fPhgfwwGqo0JfDK7OmL2OPDfAAQwuz4l01J91gqWG18yCbWOpvvPZ8Y9/Hwuln&#10;VBgsp+eo9TZJl78BAAD//wMAUEsDBBQABgAIAAAAIQAAsL2J3AAAAAgBAAAPAAAAZHJzL2Rvd25y&#10;ZXYueG1sTI/NSsNAFIX3gu8wXMGN2ElbLEmaSRGLuCsYpW5vMtMkdOZOyEzb6NN7Xdnlxzmcn2Iz&#10;OSvOZgy9JwXzWQLCUON1T62Cz4/XxxREiEgarSej4NsE2JS3NwXm2l/o3Zyr2AoOoZCjgi7GIZcy&#10;NJ1xGGZ+MMTawY8OI+PYSj3ihcOdlYskWUmHPXFDh4N56UxzrE5OQb0f7M9h676mfbUi3L3tkLYP&#10;St3fTc9rENFM8d8Mf/N5OpS8qfYn0kFY5ixbslXBgi+xns1T5lrBMn0CWRby+kD5CwAA//8DAFBL&#10;AQItABQABgAIAAAAIQC2gziS/gAAAOEBAAATAAAAAAAAAAAAAAAAAAAAAABbQ29udGVudF9UeXBl&#10;c10ueG1sUEsBAi0AFAAGAAgAAAAhADj9If/WAAAAlAEAAAsAAAAAAAAAAAAAAAAALwEAAF9yZWxz&#10;Ly5yZWxzUEsBAi0AFAAGAAgAAAAhAJhO5vWeAgAAkQUAAA4AAAAAAAAAAAAAAAAALgIAAGRycy9l&#10;Mm9Eb2MueG1sUEsBAi0AFAAGAAgAAAAhAACwvYncAAAACAEAAA8AAAAAAAAAAAAAAAAA+AQAAGRy&#10;cy9kb3ducmV2LnhtbFBLBQYAAAAABAAEAPMAAAABBgAAAAA=&#10;" filled="f" strokecolor="red" strokeweight="2.25pt">
                 <w10:wrap anchorx="margin"/>
               </v:rect>
             </w:pict>
@@ -41401,7 +41656,7 @@
           </mc:Choice>
           <mc:Fallback>
             <w:pict>
-              <v:rect w14:anchorId="0B2B662B" id="Rectangle 103" o:spid="_x0000_s1026" style="position:absolute;margin-left:475.3pt;margin-top:26.25pt;width:23.45pt;height:16.15pt;z-index:251820032;visibility:visible;mso-wrap-style:square;mso-width-percent:0;mso-height-percent:0;mso-wrap-distance-left:9pt;mso-wrap-distance-top:0;mso-wrap-distance-right:9pt;mso-wrap-distance-bottom:0;mso-position-horizontal:absolute;mso-position-horizontal-relative:margin;mso-position-vertical:absolute;mso-position-vertical-relative:text;mso-width-percent:0;mso-height-percent:0;mso-width-relative:margin;mso-height-relative:margin;v-text-anchor:middle" o:gfxdata="UEsDBBQABgAIAAAAIQC2gziS/gAAAOEBAAATAAAAW0NvbnRlbnRfVHlwZXNdLnhtbJSRQU7DMBBF&#10;90jcwfIWJU67QAgl6YK0S0CoHGBkTxKLZGx5TGhvj5O2G0SRWNoz/78nu9wcxkFMGNg6quQqL6RA&#10;0s5Y6ir5vt9lD1JwBDIwOMJKHpHlpr69KfdHjyxSmriSfYz+USnWPY7AufNIadK6MEJMx9ApD/oD&#10;OlTrorhX2lFEilmcO2RdNtjC5xDF9pCuTyYBB5bi6bQ4syoJ3g9WQ0ymaiLzg5KdCXlKLjvcW893&#10;SUOqXwnz5DrgnHtJTxOsQfEKIT7DmDSUCaxw7Rqn8787ZsmRM9e2VmPeBN4uqYvTtW7jvijg9N/y&#10;JsXecLq0q+WD6m8AAAD//wMAUEsDBBQABgAIAAAAIQA4/SH/1gAAAJQBAAALAAAAX3JlbHMvLnJl&#10;bHOkkMFqwzAMhu+DvYPRfXGawxijTi+j0GvpHsDYimMaW0Yy2fr2M4PBMnrbUb/Q94l/f/hMi1qR&#10;JVI2sOt6UJgd+ZiDgffL8ekFlFSbvV0oo4EbChzGx4f9GRdb25HMsYhqlCwG5lrLq9biZkxWOiqY&#10;22YiTra2kYMu1l1tQD30/bPm3wwYN0x18gb45AdQl1tp5j/sFB2T0FQ7R0nTNEV3j6o9feQzro1i&#10;OWA14Fm+Q8a1a8+Bvu/d/dMb2JY5uiPbhG/ktn4cqGU/er3pcvwCAAD//wMAUEsDBBQABgAIAAAA&#10;IQAd5Q5wnAIAAJIFAAAOAAAAZHJzL2Uyb0RvYy54bWysVMFu2zAMvQ/YPwi6r3bSZGmNOkXQIsOA&#10;oi3aDj0rshQbkEVNUuJkXz9Kst2gK3YY5oMsieQj+UTy6vrQKrIX1jWgSzo5yykRmkPV6G1Jf7ys&#10;v1xQ4jzTFVOgRUmPwtHr5edPV50pxBRqUJWwBEG0KzpT0tp7U2SZ47VomTsDIzQKJdiWeTzabVZZ&#10;1iF6q7Jpnn/NOrCVscCFc3h7m4R0GfGlFNw/SOmEJ6qkGJuPq43rJqzZ8ooVW8tM3fA+DPYPUbSs&#10;0eh0hLplnpGdbf6AahtuwYH0ZxzaDKRsuIg5YDaT/F02zzUzIuaC5Dgz0uT+Hyy/3z9a0lT4dvk5&#10;JZq1+EhPSBvTWyVIuESKOuMK1Hw2j7Y/OdyGfA/StuGPmZBDpPU40ioOnnC8nF4uFudTSjiKpvl8&#10;ll8GzOzN2FjnvwloSdiU1KL7SCbb3zmfVAeV4EvDulEK71mhNOkQ9GK+mEcLB6qpgjQInd1ubpQl&#10;e4aPv17n+PWOT9QwDKUxmpBiSiru/FGJ5OBJSOQnpJE8hMoUIyzjXGg/SaKaVSJ5m586Gyxizkoj&#10;YECWGOWI3QMMmglkwE4M9PrBVMTCHo3zvwWWjEeL6Bm0H43bRoP9CEBhVr3npD+QlKgJLG2gOmL1&#10;WEht5QxfN/iCd8z5R2axj7DjcDb4B1ykAnwp6HeU1GB/fXQf9LG8UUpJh31ZUvdzx6ygRH3XWPiX&#10;k9ksNHI8zOaLKR7sqWRzKtG79gbw9Sc4hQyP26Dv1bCVFtpXHCGr4BVFTHP0XVLu7XC48Wle4BDi&#10;YrWKati8hvk7/Wx4AA+shgp9Obwya/oy9lj/9zD0MCveVXPSDZYaVjsPsoml/sZrzzc2fiycfkiF&#10;yXJ6jlpvo3T5GwAA//8DAFBLAwQUAAYACAAAACEAfVhqet8AAAAJAQAADwAAAGRycy9kb3ducmV2&#10;LnhtbEyPwUrDQBCG74LvsIzgRdqNxcQkZlPEIt4KjdJeJ9lpEszOhuy2jT6960lvM8zHP99frGcz&#10;iDNNrres4H4ZgSBurO65VfDx/rpIQTiPrHGwTAq+yMG6vL4qMNf2wjs6V74VIYRdjgo678dcStd0&#10;ZNAt7Ugcbkc7GfRhnVqpJ7yEcDPIVRQl0mDP4UOHI7101HxWJ6Og3o/D93FjDvO+Shi3b1vkzZ1S&#10;tzfz8xMIT7P/g+FXP6hDGZxqe2LtxKAgi6MkoAriVQwiAFn2GIZaQfqQgiwL+b9B+QMAAP//AwBQ&#10;SwECLQAUAAYACAAAACEAtoM4kv4AAADhAQAAEwAAAAAAAAAAAAAAAAAAAAAAW0NvbnRlbnRfVHlw&#10;ZXNdLnhtbFBLAQItABQABgAIAAAAIQA4/SH/1gAAAJQBAAALAAAAAAAAAAAAAAAAAC8BAABfcmVs&#10;cy8ucmVsc1BLAQItABQABgAIAAAAIQAd5Q5wnAIAAJIFAAAOAAAAAAAAAAAAAAAAAC4CAABkcnMv&#10;ZTJvRG9jLnhtbFBLAQItABQABgAIAAAAIQB9WGp63wAAAAkBAAAPAAAAAAAAAAAAAAAAAPYEAABk&#10;cnMvZG93bnJldi54bWxQSwUGAAAAAAQABADzAAAAAgYAAAAA&#10;" filled="f" strokecolor="red" strokeweight="2.25pt">
+              <v:rect w14:anchorId="22B40932" id="Rectangle 103" o:spid="_x0000_s1026" style="position:absolute;margin-left:475.3pt;margin-top:26.25pt;width:23.45pt;height:16.15pt;z-index:251820032;visibility:visible;mso-wrap-style:square;mso-width-percent:0;mso-height-percent:0;mso-wrap-distance-left:9pt;mso-wrap-distance-top:0;mso-wrap-distance-right:9pt;mso-wrap-distance-bottom:0;mso-position-horizontal:absolute;mso-position-horizontal-relative:margin;mso-position-vertical:absolute;mso-position-vertical-relative:text;mso-width-percent:0;mso-height-percent:0;mso-width-relative:margin;mso-height-relative:margin;v-text-anchor:middle" o:gfxdata="UEsDBBQABgAIAAAAIQC2gziS/gAAAOEBAAATAAAAW0NvbnRlbnRfVHlwZXNdLnhtbJSRQU7DMBBF&#10;90jcwfIWJU67QAgl6YK0S0CoHGBkTxKLZGx5TGhvj5O2G0SRWNoz/78nu9wcxkFMGNg6quQqL6RA&#10;0s5Y6ir5vt9lD1JwBDIwOMJKHpHlpr69KfdHjyxSmriSfYz+USnWPY7AufNIadK6MEJMx9ApD/oD&#10;OlTrorhX2lFEilmcO2RdNtjC5xDF9pCuTyYBB5bi6bQ4syoJ3g9WQ0ymaiLzg5KdCXlKLjvcW893&#10;SUOqXwnz5DrgnHtJTxOsQfEKIT7DmDSUCaxw7Rqn8787ZsmRM9e2VmPeBN4uqYvTtW7jvijg9N/y&#10;JsXecLq0q+WD6m8AAAD//wMAUEsDBBQABgAIAAAAIQA4/SH/1gAAAJQBAAALAAAAX3JlbHMvLnJl&#10;bHOkkMFqwzAMhu+DvYPRfXGawxijTi+j0GvpHsDYimMaW0Yy2fr2M4PBMnrbUb/Q94l/f/hMi1qR&#10;JVI2sOt6UJgd+ZiDgffL8ekFlFSbvV0oo4EbChzGx4f9GRdb25HMsYhqlCwG5lrLq9biZkxWOiqY&#10;22YiTra2kYMu1l1tQD30/bPm3wwYN0x18gb45AdQl1tp5j/sFB2T0FQ7R0nTNEV3j6o9feQzro1i&#10;OWA14Fm+Q8a1a8+Bvu/d/dMb2JY5uiPbhG/ktn4cqGU/er3pcvwCAAD//wMAUEsDBBQABgAIAAAA&#10;IQAd5Q5wnAIAAJIFAAAOAAAAZHJzL2Uyb0RvYy54bWysVMFu2zAMvQ/YPwi6r3bSZGmNOkXQIsOA&#10;oi3aDj0rshQbkEVNUuJkXz9Kst2gK3YY5oMsieQj+UTy6vrQKrIX1jWgSzo5yykRmkPV6G1Jf7ys&#10;v1xQ4jzTFVOgRUmPwtHr5edPV50pxBRqUJWwBEG0KzpT0tp7U2SZ47VomTsDIzQKJdiWeTzabVZZ&#10;1iF6q7Jpnn/NOrCVscCFc3h7m4R0GfGlFNw/SOmEJ6qkGJuPq43rJqzZ8ooVW8tM3fA+DPYPUbSs&#10;0eh0hLplnpGdbf6AahtuwYH0ZxzaDKRsuIg5YDaT/F02zzUzIuaC5Dgz0uT+Hyy/3z9a0lT4dvk5&#10;JZq1+EhPSBvTWyVIuESKOuMK1Hw2j7Y/OdyGfA/StuGPmZBDpPU40ioOnnC8nF4uFudTSjiKpvl8&#10;ll8GzOzN2FjnvwloSdiU1KL7SCbb3zmfVAeV4EvDulEK71mhNOkQ9GK+mEcLB6qpgjQInd1ubpQl&#10;e4aPv17n+PWOT9QwDKUxmpBiSiru/FGJ5OBJSOQnpJE8hMoUIyzjXGg/SaKaVSJ5m586Gyxizkoj&#10;YECWGOWI3QMMmglkwE4M9PrBVMTCHo3zvwWWjEeL6Bm0H43bRoP9CEBhVr3npD+QlKgJLG2gOmL1&#10;WEht5QxfN/iCd8z5R2axj7DjcDb4B1ykAnwp6HeU1GB/fXQf9LG8UUpJh31ZUvdzx6ygRH3XWPiX&#10;k9ksNHI8zOaLKR7sqWRzKtG79gbw9Sc4hQyP26Dv1bCVFtpXHCGr4BVFTHP0XVLu7XC48Wle4BDi&#10;YrWKati8hvk7/Wx4AA+shgp9Obwya/oy9lj/9zD0MCveVXPSDZYaVjsPsoml/sZrzzc2fiycfkiF&#10;yXJ6jlpvo3T5GwAA//8DAFBLAwQUAAYACAAAACEAfVhqet8AAAAJAQAADwAAAGRycy9kb3ducmV2&#10;LnhtbEyPwUrDQBCG74LvsIzgRdqNxcQkZlPEIt4KjdJeJ9lpEszOhuy2jT6960lvM8zHP99frGcz&#10;iDNNrres4H4ZgSBurO65VfDx/rpIQTiPrHGwTAq+yMG6vL4qMNf2wjs6V74VIYRdjgo678dcStd0&#10;ZNAt7Ugcbkc7GfRhnVqpJ7yEcDPIVRQl0mDP4UOHI7101HxWJ6Og3o/D93FjDvO+Shi3b1vkzZ1S&#10;tzfz8xMIT7P/g+FXP6hDGZxqe2LtxKAgi6MkoAriVQwiAFn2GIZaQfqQgiwL+b9B+QMAAP//AwBQ&#10;SwECLQAUAAYACAAAACEAtoM4kv4AAADhAQAAEwAAAAAAAAAAAAAAAAAAAAAAW0NvbnRlbnRfVHlw&#10;ZXNdLnhtbFBLAQItABQABgAIAAAAIQA4/SH/1gAAAJQBAAALAAAAAAAAAAAAAAAAAC8BAABfcmVs&#10;cy8ucmVsc1BLAQItABQABgAIAAAAIQAd5Q5wnAIAAJIFAAAOAAAAAAAAAAAAAAAAAC4CAABkcnMv&#10;ZTJvRG9jLnhtbFBLAQItABQABgAIAAAAIQB9WGp63wAAAAkBAAAPAAAAAAAAAAAAAAAAAPYEAABk&#10;cnMvZG93bnJldi54bWxQSwUGAAAAAAQABADzAAAAAgYAAAAA&#10;" filled="f" strokecolor="red" strokeweight="2.25pt">
                 <w10:wrap anchorx="margin"/>
               </v:rect>
             </w:pict>
@@ -41483,7 +41738,7 @@
           </mc:Choice>
           <mc:Fallback>
             <w:pict>
-              <v:rect w14:anchorId="0B6126F8" id="Rectangle 102" o:spid="_x0000_s1026" style="position:absolute;margin-left:31.8pt;margin-top:3.8pt;width:50.1pt;height:10.95pt;z-index:251817984;visibility:visible;mso-wrap-style:square;mso-width-percent:0;mso-height-percent:0;mso-wrap-distance-left:9pt;mso-wrap-distance-top:0;mso-wrap-distance-right:9pt;mso-wrap-distance-bottom:0;mso-position-horizontal:absolute;mso-position-horizontal-relative:margin;mso-position-vertical:absolute;mso-position-vertical-relative:text;mso-width-percent:0;mso-height-percent:0;mso-width-relative:margin;mso-height-relative:margin;v-text-anchor:middle" o:gfxdata="UEsDBBQABgAIAAAAIQC2gziS/gAAAOEBAAATAAAAW0NvbnRlbnRfVHlwZXNdLnhtbJSRQU7DMBBF&#10;90jcwfIWJU67QAgl6YK0S0CoHGBkTxKLZGx5TGhvj5O2G0SRWNoz/78nu9wcxkFMGNg6quQqL6RA&#10;0s5Y6ir5vt9lD1JwBDIwOMJKHpHlpr69KfdHjyxSmriSfYz+USnWPY7AufNIadK6MEJMx9ApD/oD&#10;OlTrorhX2lFEilmcO2RdNtjC5xDF9pCuTyYBB5bi6bQ4syoJ3g9WQ0ymaiLzg5KdCXlKLjvcW893&#10;SUOqXwnz5DrgnHtJTxOsQfEKIT7DmDSUCaxw7Rqn8787ZsmRM9e2VmPeBN4uqYvTtW7jvijg9N/y&#10;JsXecLq0q+WD6m8AAAD//wMAUEsDBBQABgAIAAAAIQA4/SH/1gAAAJQBAAALAAAAX3JlbHMvLnJl&#10;bHOkkMFqwzAMhu+DvYPRfXGawxijTi+j0GvpHsDYimMaW0Yy2fr2M4PBMnrbUb/Q94l/f/hMi1qR&#10;JVI2sOt6UJgd+ZiDgffL8ekFlFSbvV0oo4EbChzGx4f9GRdb25HMsYhqlCwG5lrLq9biZkxWOiqY&#10;22YiTra2kYMu1l1tQD30/bPm3wwYN0x18gb45AdQl1tp5j/sFB2T0FQ7R0nTNEV3j6o9feQzro1i&#10;OWA14Fm+Q8a1a8+Bvu/d/dMb2JY5uiPbhG/ktn4cqGU/er3pcvwCAAD//wMAUEsDBBQABgAIAAAA&#10;IQB765i8nQIAAJIFAAAOAAAAZHJzL2Uyb0RvYy54bWysVFFP2zAQfp+0/2D5fSQpFFhEiipQp0kI&#10;EDDx7Dp2E8nxebbbtPv1O9tJqBjaw7Q8OLbv7ru7z3d3db3vFNkJ61rQFS1OckqE5lC3elPRHy+r&#10;L5eUOM90zRRoUdGDcPR68fnTVW9KMYMGVC0sQRDtyt5UtPHelFnmeCM65k7ACI1CCbZjHo92k9WW&#10;9YjeqWyW5+dZD7Y2FrhwDm9vk5AuIr6UgvsHKZ3wRFUUY/NxtXFdhzVbXLFyY5lpWj6Ewf4hio61&#10;Gp1OULfMM7K17R9QXcstOJD+hEOXgZQtFzEHzKbI32Xz3DAjYi5IjjMTTe7/wfL73aMlbY1vl88o&#10;0azDR3pC2pjeKEHCJVLUG1ei5rN5tMPJ4Tbku5e2C3/MhOwjrYeJVrH3hOPl+el5kc8p4SgqTr8W&#10;Z5cBM3szNtb5bwI6EjYVteg+ksl2d84n1VEl+NKwapXCe1YqTfqKzi7nF/No4UC1dZAGobOb9Y2y&#10;ZMfw8VerHL/B8ZEahqE0RhNSTEnFnT8okRw8CYn8YBqz5CFUpphgGedC+yKJGlaL5G1+7Gy0iDkr&#10;jYABWWKUE/YAMGomkBE7MTDoB1MRC3syzv8WWDKeLKJn0H4y7loN9iMAhVkNnpP+SFKiJrC0hvqA&#10;1WMhtZUzfNXiC94x5x+ZxT7CjsPZ4B9wkQrwpWDYUdKA/fXRfdDH8kYpJT32ZUXdzy2zghL1XWPh&#10;Y/mchUaOh7P5xQwP9liyPpbobXcD+PoFTiHD4zboezVupYXuFUfIMnhFEdMcfVeUezsebnyaFziE&#10;uFguoxo2r2H+Tj8bHsADq6FCX/avzJqhjD3W/z2MPczKd9WcdIOlhuXWg2xjqb/xOvCNjR8LZxhS&#10;YbIcn6PW2yhd/AYAAP//AwBQSwMEFAAGAAgAAAAhABNiKyfdAAAABwEAAA8AAABkcnMvZG93bnJl&#10;di54bWxMj8FOwzAQRO9I/IO1SFxQ69AKF0I2FaJC3CoRULluYjeJsNdR7LaBr8c9wWm0mtHM22I9&#10;OSuOZgy9Z4TbeQbCcON1zy3Cx/vL7B5EiMSarGeD8G0CrMvLi4Jy7U/8Zo5VbEUq4ZATQhfjkEsZ&#10;ms44CnM/GE7e3o+OYjrHVuqRTqncWbnIMiUd9ZwWOhrMc2ear+rgEOrdYH/2G/c57SrFtH3dEm9u&#10;EK+vpqdHENFM8S8MZ/yEDmViqv2BdRAWQS1VSiKskpxttUyf1AiLhzuQZSH/85e/AAAA//8DAFBL&#10;AQItABQABgAIAAAAIQC2gziS/gAAAOEBAAATAAAAAAAAAAAAAAAAAAAAAABbQ29udGVudF9UeXBl&#10;c10ueG1sUEsBAi0AFAAGAAgAAAAhADj9If/WAAAAlAEAAAsAAAAAAAAAAAAAAAAALwEAAF9yZWxz&#10;Ly5yZWxzUEsBAi0AFAAGAAgAAAAhAHvrmLydAgAAkgUAAA4AAAAAAAAAAAAAAAAALgIAAGRycy9l&#10;Mm9Eb2MueG1sUEsBAi0AFAAGAAgAAAAhABNiKyfdAAAABwEAAA8AAAAAAAAAAAAAAAAA9wQAAGRy&#10;cy9kb3ducmV2LnhtbFBLBQYAAAAABAAEAPMAAAABBgAAAAA=&#10;" filled="f" strokecolor="red" strokeweight="2.25pt">
+              <v:rect w14:anchorId="762E37F3" id="Rectangle 102" o:spid="_x0000_s1026" style="position:absolute;margin-left:31.8pt;margin-top:3.8pt;width:50.1pt;height:10.95pt;z-index:251817984;visibility:visible;mso-wrap-style:square;mso-width-percent:0;mso-height-percent:0;mso-wrap-distance-left:9pt;mso-wrap-distance-top:0;mso-wrap-distance-right:9pt;mso-wrap-distance-bottom:0;mso-position-horizontal:absolute;mso-position-horizontal-relative:margin;mso-position-vertical:absolute;mso-position-vertical-relative:text;mso-width-percent:0;mso-height-percent:0;mso-width-relative:margin;mso-height-relative:margin;v-text-anchor:middle" o:gfxdata="UEsDBBQABgAIAAAAIQC2gziS/gAAAOEBAAATAAAAW0NvbnRlbnRfVHlwZXNdLnhtbJSRQU7DMBBF&#10;90jcwfIWJU67QAgl6YK0S0CoHGBkTxKLZGx5TGhvj5O2G0SRWNoz/78nu9wcxkFMGNg6quQqL6RA&#10;0s5Y6ir5vt9lD1JwBDIwOMJKHpHlpr69KfdHjyxSmriSfYz+USnWPY7AufNIadK6MEJMx9ApD/oD&#10;OlTrorhX2lFEilmcO2RdNtjC5xDF9pCuTyYBB5bi6bQ4syoJ3g9WQ0ymaiLzg5KdCXlKLjvcW893&#10;SUOqXwnz5DrgnHtJTxOsQfEKIT7DmDSUCaxw7Rqn8787ZsmRM9e2VmPeBN4uqYvTtW7jvijg9N/y&#10;JsXecLq0q+WD6m8AAAD//wMAUEsDBBQABgAIAAAAIQA4/SH/1gAAAJQBAAALAAAAX3JlbHMvLnJl&#10;bHOkkMFqwzAMhu+DvYPRfXGawxijTi+j0GvpHsDYimMaW0Yy2fr2M4PBMnrbUb/Q94l/f/hMi1qR&#10;JVI2sOt6UJgd+ZiDgffL8ekFlFSbvV0oo4EbChzGx4f9GRdb25HMsYhqlCwG5lrLq9biZkxWOiqY&#10;22YiTra2kYMu1l1tQD30/bPm3wwYN0x18gb45AdQl1tp5j/sFB2T0FQ7R0nTNEV3j6o9feQzro1i&#10;OWA14Fm+Q8a1a8+Bvu/d/dMb2JY5uiPbhG/ktn4cqGU/er3pcvwCAAD//wMAUEsDBBQABgAIAAAA&#10;IQB765i8nQIAAJIFAAAOAAAAZHJzL2Uyb0RvYy54bWysVFFP2zAQfp+0/2D5fSQpFFhEiipQp0kI&#10;EDDx7Dp2E8nxebbbtPv1O9tJqBjaw7Q8OLbv7ru7z3d3db3vFNkJ61rQFS1OckqE5lC3elPRHy+r&#10;L5eUOM90zRRoUdGDcPR68fnTVW9KMYMGVC0sQRDtyt5UtPHelFnmeCM65k7ACI1CCbZjHo92k9WW&#10;9YjeqWyW5+dZD7Y2FrhwDm9vk5AuIr6UgvsHKZ3wRFUUY/NxtXFdhzVbXLFyY5lpWj6Ewf4hio61&#10;Gp1OULfMM7K17R9QXcstOJD+hEOXgZQtFzEHzKbI32Xz3DAjYi5IjjMTTe7/wfL73aMlbY1vl88o&#10;0azDR3pC2pjeKEHCJVLUG1ei5rN5tMPJ4Tbku5e2C3/MhOwjrYeJVrH3hOPl+el5kc8p4SgqTr8W&#10;Z5cBM3szNtb5bwI6EjYVteg+ksl2d84n1VEl+NKwapXCe1YqTfqKzi7nF/No4UC1dZAGobOb9Y2y&#10;ZMfw8VerHL/B8ZEahqE0RhNSTEnFnT8okRw8CYn8YBqz5CFUpphgGedC+yKJGlaL5G1+7Gy0iDkr&#10;jYABWWKUE/YAMGomkBE7MTDoB1MRC3syzv8WWDKeLKJn0H4y7loN9iMAhVkNnpP+SFKiJrC0hvqA&#10;1WMhtZUzfNXiC94x5x+ZxT7CjsPZ4B9wkQrwpWDYUdKA/fXRfdDH8kYpJT32ZUXdzy2zghL1XWPh&#10;Y/mchUaOh7P5xQwP9liyPpbobXcD+PoFTiHD4zboezVupYXuFUfIMnhFEdMcfVeUezsebnyaFziE&#10;uFguoxo2r2H+Tj8bHsADq6FCX/avzJqhjD3W/z2MPczKd9WcdIOlhuXWg2xjqb/xOvCNjR8LZxhS&#10;YbIcn6PW2yhd/AYAAP//AwBQSwMEFAAGAAgAAAAhABNiKyfdAAAABwEAAA8AAABkcnMvZG93bnJl&#10;di54bWxMj8FOwzAQRO9I/IO1SFxQ69AKF0I2FaJC3CoRULluYjeJsNdR7LaBr8c9wWm0mtHM22I9&#10;OSuOZgy9Z4TbeQbCcON1zy3Cx/vL7B5EiMSarGeD8G0CrMvLi4Jy7U/8Zo5VbEUq4ZATQhfjkEsZ&#10;ms44CnM/GE7e3o+OYjrHVuqRTqncWbnIMiUd9ZwWOhrMc2ear+rgEOrdYH/2G/c57SrFtH3dEm9u&#10;EK+vpqdHENFM8S8MZ/yEDmViqv2BdRAWQS1VSiKskpxttUyf1AiLhzuQZSH/85e/AAAA//8DAFBL&#10;AQItABQABgAIAAAAIQC2gziS/gAAAOEBAAATAAAAAAAAAAAAAAAAAAAAAABbQ29udGVudF9UeXBl&#10;c10ueG1sUEsBAi0AFAAGAAgAAAAhADj9If/WAAAAlAEAAAsAAAAAAAAAAAAAAAAALwEAAF9yZWxz&#10;Ly5yZWxzUEsBAi0AFAAGAAgAAAAhAHvrmLydAgAAkgUAAA4AAAAAAAAAAAAAAAAALgIAAGRycy9l&#10;Mm9Eb2MueG1sUEsBAi0AFAAGAAgAAAAhABNiKyfdAAAABwEAAA8AAAAAAAAAAAAAAAAA9wQAAGRy&#10;cy9kb3ducmV2LnhtbFBLBQYAAAAABAAEAPMAAAABBgAAAAA=&#10;" filled="f" strokecolor="red" strokeweight="2.25pt">
                 <w10:wrap anchorx="margin"/>
               </v:rect>
             </w:pict>
@@ -41565,7 +41820,7 @@
           </mc:Choice>
           <mc:Fallback>
             <w:pict>
-              <v:rect w14:anchorId="449A9D5A" id="Rectangle 101" o:spid="_x0000_s1026" style="position:absolute;margin-left:173.2pt;margin-top:47.15pt;width:155.5pt;height:225.9pt;z-index:251815936;visibility:visible;mso-wrap-style:square;mso-width-percent:0;mso-height-percent:0;mso-wrap-distance-left:9pt;mso-wrap-distance-top:0;mso-wrap-distance-right:9pt;mso-wrap-distance-bottom:0;mso-position-horizontal:absolute;mso-position-horizontal-relative:margin;mso-position-vertical:absolute;mso-position-vertical-relative:text;mso-width-percent:0;mso-height-percent:0;mso-width-relative:margin;mso-height-relative:margin;v-text-anchor:middle" o:gfxdata="UEsDBBQABgAIAAAAIQC2gziS/gAAAOEBAAATAAAAW0NvbnRlbnRfVHlwZXNdLnhtbJSRQU7DMBBF&#10;90jcwfIWJU67QAgl6YK0S0CoHGBkTxKLZGx5TGhvj5O2G0SRWNoz/78nu9wcxkFMGNg6quQqL6RA&#10;0s5Y6ir5vt9lD1JwBDIwOMJKHpHlpr69KfdHjyxSmriSfYz+USnWPY7AufNIadK6MEJMx9ApD/oD&#10;OlTrorhX2lFEilmcO2RdNtjC5xDF9pCuTyYBB5bi6bQ4syoJ3g9WQ0ymaiLzg5KdCXlKLjvcW893&#10;SUOqXwnz5DrgnHtJTxOsQfEKIT7DmDSUCaxw7Rqn8787ZsmRM9e2VmPeBN4uqYvTtW7jvijg9N/y&#10;JsXecLq0q+WD6m8AAAD//wMAUEsDBBQABgAIAAAAIQA4/SH/1gAAAJQBAAALAAAAX3JlbHMvLnJl&#10;bHOkkMFqwzAMhu+DvYPRfXGawxijTi+j0GvpHsDYimMaW0Yy2fr2M4PBMnrbUb/Q94l/f/hMi1qR&#10;JVI2sOt6UJgd+ZiDgffL8ekFlFSbvV0oo4EbChzGx4f9GRdb25HMsYhqlCwG5lrLq9biZkxWOiqY&#10;22YiTra2kYMu1l1tQD30/bPm3wwYN0x18gb45AdQl1tp5j/sFB2T0FQ7R0nTNEV3j6o9feQzro1i&#10;OWA14Fm+Q8a1a8+Bvu/d/dMb2JY5uiPbhG/ktn4cqGU/er3pcvwCAAD//wMAUEsDBBQABgAIAAAA&#10;IQCCW4NRnQIAAJQFAAAOAAAAZHJzL2Uyb0RvYy54bWysVE1v2zAMvQ/YfxB0X+0ESdsYdYqgRYYB&#10;RVv0Az0rshQbkEVNUuJkv36UZLtBV+wwzAdZEslH8onk1fWhVWQvrGtAl3RyllMiNIeq0duSvr6s&#10;v11S4jzTFVOgRUmPwtHr5dcvV50pxBRqUJWwBEG0KzpT0tp7U2SZ47VomTsDIzQKJdiWeTzabVZZ&#10;1iF6q7Jpnp9nHdjKWODCOby9TUK6jPhSCu4fpHTCE1VSjM3H1cZ1E9ZsecWKrWWmbngfBvuHKFrW&#10;aHQ6Qt0yz8jONn9AtQ234ED6Mw5tBlI2XMQcMJtJ/iGb55oZEXNBcpwZaXL/D5bf7x8taSp8u3xC&#10;iWYtPtIT0sb0VgkSLpGizrgCNZ/No+1PDrch34O0bfhjJuQQaT2OtIqDJxwvJ4uL2fxiRglH2fTy&#10;fJEvzgNq9m5urPPfBbQkbEpqMYBIJ9vfOZ9UB5XgTcO6UQrvWaE06QLq/GIeLRyopgrSIHR2u7lR&#10;luwZPv96nePXOz5RwzCUxmhCkimtuPNHJZKDJyGRIUxkmjyE2hQjLONcaD9JoppVInmbnzobLGLO&#10;SiNgQJYY5YjdAwyaCWTATgz0+sFUxNIejfO/BZaMR4voGbQfjdtGg/0MQGFWveekP5CUqAksbaA6&#10;Yv1YSI3lDF83+IJ3zPlHZrGTsOdwOvgHXKQCfCnod5TUYH99dh/0scBRSkmHnVlS93PHrKBE/dBY&#10;+ovJbBZaOR6wsKZ4sKeSzalE79obwNfH4sbo4jboezVspYX2DYfIKnhFEdMcfZeUezscbnyaGDiG&#10;uFitohq2r2H+Tj8bHsADq6FCXw5vzJq+jD12wD0MXcyKD9WcdIOlhtXOg2xiqb/z2vONrR8Lpx9T&#10;YbacnqPW+zBd/gYAAP//AwBQSwMEFAAGAAgAAAAhAMmGaCngAAAACgEAAA8AAABkcnMvZG93bnJl&#10;di54bWxMj8FOwzAMhu9IvENkJC5oS8e6AKXphJgQt0mUaVzdNmsrEqdqsq3w9JgTHG1/+v39+Xpy&#10;VpzMGHpPGhbzBISh2jc9tRp27y+zexAhIjVoPRkNXybAuri8yDFr/JnezKmMreAQChlq6GIcMilD&#10;3RmHYe4HQ3w7+NFh5HFsZTPimcOdlbdJoqTDnvhDh4N57kz9WR6dhmo/2O/Dxn1M+1IRbl+3SJsb&#10;ra+vpqdHENFM8Q+GX31Wh4KdKn+kJgirYZmqlFEND+kSBANqdceLSsMqVQuQRS7/Vyh+AAAA//8D&#10;AFBLAQItABQABgAIAAAAIQC2gziS/gAAAOEBAAATAAAAAAAAAAAAAAAAAAAAAABbQ29udGVudF9U&#10;eXBlc10ueG1sUEsBAi0AFAAGAAgAAAAhADj9If/WAAAAlAEAAAsAAAAAAAAAAAAAAAAALwEAAF9y&#10;ZWxzLy5yZWxzUEsBAi0AFAAGAAgAAAAhAIJbg1GdAgAAlAUAAA4AAAAAAAAAAAAAAAAALgIAAGRy&#10;cy9lMm9Eb2MueG1sUEsBAi0AFAAGAAgAAAAhAMmGaCngAAAACgEAAA8AAAAAAAAAAAAAAAAA9wQA&#10;AGRycy9kb3ducmV2LnhtbFBLBQYAAAAABAAEAPMAAAAEBgAAAAA=&#10;" filled="f" strokecolor="red" strokeweight="2.25pt">
+              <v:rect w14:anchorId="0F940200" id="Rectangle 101" o:spid="_x0000_s1026" style="position:absolute;margin-left:173.2pt;margin-top:47.15pt;width:155.5pt;height:225.9pt;z-index:251815936;visibility:visible;mso-wrap-style:square;mso-width-percent:0;mso-height-percent:0;mso-wrap-distance-left:9pt;mso-wrap-distance-top:0;mso-wrap-distance-right:9pt;mso-wrap-distance-bottom:0;mso-position-horizontal:absolute;mso-position-horizontal-relative:margin;mso-position-vertical:absolute;mso-position-vertical-relative:text;mso-width-percent:0;mso-height-percent:0;mso-width-relative:margin;mso-height-relative:margin;v-text-anchor:middle" o:gfxdata="UEsDBBQABgAIAAAAIQC2gziS/gAAAOEBAAATAAAAW0NvbnRlbnRfVHlwZXNdLnhtbJSRQU7DMBBF&#10;90jcwfIWJU67QAgl6YK0S0CoHGBkTxKLZGx5TGhvj5O2G0SRWNoz/78nu9wcxkFMGNg6quQqL6RA&#10;0s5Y6ir5vt9lD1JwBDIwOMJKHpHlpr69KfdHjyxSmriSfYz+USnWPY7AufNIadK6MEJMx9ApD/oD&#10;OlTrorhX2lFEilmcO2RdNtjC5xDF9pCuTyYBB5bi6bQ4syoJ3g9WQ0ymaiLzg5KdCXlKLjvcW893&#10;SUOqXwnz5DrgnHtJTxOsQfEKIT7DmDSUCaxw7Rqn8787ZsmRM9e2VmPeBN4uqYvTtW7jvijg9N/y&#10;JsXecLq0q+WD6m8AAAD//wMAUEsDBBQABgAIAAAAIQA4/SH/1gAAAJQBAAALAAAAX3JlbHMvLnJl&#10;bHOkkMFqwzAMhu+DvYPRfXGawxijTi+j0GvpHsDYimMaW0Yy2fr2M4PBMnrbUb/Q94l/f/hMi1qR&#10;JVI2sOt6UJgd+ZiDgffL8ekFlFSbvV0oo4EbChzGx4f9GRdb25HMsYhqlCwG5lrLq9biZkxWOiqY&#10;22YiTra2kYMu1l1tQD30/bPm3wwYN0x18gb45AdQl1tp5j/sFB2T0FQ7R0nTNEV3j6o9feQzro1i&#10;OWA14Fm+Q8a1a8+Bvu/d/dMb2JY5uiPbhG/ktn4cqGU/er3pcvwCAAD//wMAUEsDBBQABgAIAAAA&#10;IQCCW4NRnQIAAJQFAAAOAAAAZHJzL2Uyb0RvYy54bWysVE1v2zAMvQ/YfxB0X+0ESdsYdYqgRYYB&#10;RVv0Az0rshQbkEVNUuJkv36UZLtBV+wwzAdZEslH8onk1fWhVWQvrGtAl3RyllMiNIeq0duSvr6s&#10;v11S4jzTFVOgRUmPwtHr5dcvV50pxBRqUJWwBEG0KzpT0tp7U2SZ47VomTsDIzQKJdiWeTzabVZZ&#10;1iF6q7Jpnp9nHdjKWODCOby9TUK6jPhSCu4fpHTCE1VSjM3H1cZ1E9ZsecWKrWWmbngfBvuHKFrW&#10;aHQ6Qt0yz8jONn9AtQ234ED6Mw5tBlI2XMQcMJtJ/iGb55oZEXNBcpwZaXL/D5bf7x8taSp8u3xC&#10;iWYtPtIT0sb0VgkSLpGizrgCNZ/No+1PDrch34O0bfhjJuQQaT2OtIqDJxwvJ4uL2fxiRglH2fTy&#10;fJEvzgNq9m5urPPfBbQkbEpqMYBIJ9vfOZ9UB5XgTcO6UQrvWaE06QLq/GIeLRyopgrSIHR2u7lR&#10;luwZPv96nePXOz5RwzCUxmhCkimtuPNHJZKDJyGRIUxkmjyE2hQjLONcaD9JoppVInmbnzobLGLO&#10;SiNgQJYY5YjdAwyaCWTATgz0+sFUxNIejfO/BZaMR4voGbQfjdtGg/0MQGFWveekP5CUqAksbaA6&#10;Yv1YSI3lDF83+IJ3zPlHZrGTsOdwOvgHXKQCfCnod5TUYH99dh/0scBRSkmHnVlS93PHrKBE/dBY&#10;+ovJbBZaOR6wsKZ4sKeSzalE79obwNfH4sbo4jboezVspYX2DYfIKnhFEdMcfZeUezscbnyaGDiG&#10;uFitohq2r2H+Tj8bHsADq6FCXw5vzJq+jD12wD0MXcyKD9WcdIOlhtXOg2xiqb/z2vONrR8Lpx9T&#10;YbacnqPW+zBd/gYAAP//AwBQSwMEFAAGAAgAAAAhAMmGaCngAAAACgEAAA8AAABkcnMvZG93bnJl&#10;di54bWxMj8FOwzAMhu9IvENkJC5oS8e6AKXphJgQt0mUaVzdNmsrEqdqsq3w9JgTHG1/+v39+Xpy&#10;VpzMGHpPGhbzBISh2jc9tRp27y+zexAhIjVoPRkNXybAuri8yDFr/JnezKmMreAQChlq6GIcMilD&#10;3RmHYe4HQ3w7+NFh5HFsZTPimcOdlbdJoqTDnvhDh4N57kz9WR6dhmo/2O/Dxn1M+1IRbl+3SJsb&#10;ra+vpqdHENFM8Q+GX31Wh4KdKn+kJgirYZmqlFEND+kSBANqdceLSsMqVQuQRS7/Vyh+AAAA//8D&#10;AFBLAQItABQABgAIAAAAIQC2gziS/gAAAOEBAAATAAAAAAAAAAAAAAAAAAAAAABbQ29udGVudF9U&#10;eXBlc10ueG1sUEsBAi0AFAAGAAgAAAAhADj9If/WAAAAlAEAAAsAAAAAAAAAAAAAAAAALwEAAF9y&#10;ZWxzLy5yZWxzUEsBAi0AFAAGAAgAAAAhAIJbg1GdAgAAlAUAAA4AAAAAAAAAAAAAAAAALgIAAGRy&#10;cy9lMm9Eb2MueG1sUEsBAi0AFAAGAAgAAAAhAMmGaCngAAAACgEAAA8AAAAAAAAAAAAAAAAA9wQA&#10;AGRycy9kb3ducmV2LnhtbFBLBQYAAAAABAAEAPMAAAAEBgAAAAA=&#10;" filled="f" strokecolor="red" strokeweight="2.25pt">
                 <w10:wrap anchorx="margin"/>
               </v:rect>
             </w:pict>
@@ -41654,7 +41909,14 @@
           <w:b/>
           <w:sz w:val="20"/>
         </w:rPr>
-        <w:t>frontend/src/actions/</w:t>
+        <w:t>frontend/src/component</w:t>
+      </w:r>
+      <w:r>
+        <w:rPr>
+          <w:b/>
+          <w:sz w:val="20"/>
+        </w:rPr>
+        <w:t>s/</w:t>
       </w:r>
       <w:r>
         <w:rPr>
@@ -41662,7 +41924,15 @@
           <w:color w:val="00B050"/>
           <w:sz w:val="20"/>
         </w:rPr>
-        <w:t>userActions.js</w:t>
+        <w:t>CheckoutStep</w:t>
+      </w:r>
+      <w:r>
+        <w:rPr>
+          <w:b/>
+          <w:color w:val="00B050"/>
+          <w:sz w:val="20"/>
+        </w:rPr>
+        <w:t>s.js</w:t>
       </w:r>
       <w:r>
         <w:rPr>
@@ -41685,6 +41955,535 @@
         </w:rPr>
         <w:t xml:space="preserve"> the following code:</w:t>
       </w:r>
+    </w:p>
+    <w:p>
+      <w:pPr>
+        <w:rPr>
+          <w:b/>
+          <w:sz w:val="24"/>
+        </w:rPr>
+      </w:pPr>
+      <w:r>
+        <w:rPr>
+          <w:noProof/>
+        </w:rPr>
+        <w:drawing>
+          <wp:inline distT="0" distB="0" distL="0" distR="0" wp14:anchorId="6399B337" wp14:editId="32D55B2D">
+            <wp:extent cx="6314440" cy="2411895"/>
+            <wp:effectExtent l="0" t="0" r="0" b="7620"/>
+            <wp:docPr id="105" name="Picture 105"/>
+            <wp:cNvGraphicFramePr>
+              <a:graphicFrameLocks xmlns:a="http://schemas.openxmlformats.org/drawingml/2006/main" noChangeAspect="1"/>
+            </wp:cNvGraphicFramePr>
+            <a:graphic xmlns:a="http://schemas.openxmlformats.org/drawingml/2006/main">
+              <a:graphicData uri="http://schemas.openxmlformats.org/drawingml/2006/picture">
+                <pic:pic xmlns:pic="http://schemas.openxmlformats.org/drawingml/2006/picture">
+                  <pic:nvPicPr>
+                    <pic:cNvPr id="1" name=""/>
+                    <pic:cNvPicPr/>
+                  </pic:nvPicPr>
+                  <pic:blipFill>
+                    <a:blip r:embed="rId22"/>
+                    <a:stretch>
+                      <a:fillRect/>
+                    </a:stretch>
+                  </pic:blipFill>
+                  <pic:spPr>
+                    <a:xfrm>
+                      <a:off x="0" y="0"/>
+                      <a:ext cx="6345390" cy="2423717"/>
+                    </a:xfrm>
+                    <a:prstGeom prst="rect">
+                      <a:avLst/>
+                    </a:prstGeom>
+                  </pic:spPr>
+                </pic:pic>
+              </a:graphicData>
+            </a:graphic>
+          </wp:inline>
+        </w:drawing>
+      </w:r>
+    </w:p>
+    <w:p>
+      <w:pPr>
+        <w:rPr>
+          <w:b/>
+          <w:sz w:val="24"/>
+        </w:rPr>
+      </w:pPr>
+    </w:p>
+    <w:p>
+      <w:pPr>
+        <w:rPr>
+          <w:b/>
+          <w:sz w:val="22"/>
+        </w:rPr>
+      </w:pPr>
+      <w:r>
+        <w:rPr>
+          <w:b/>
+          <w:sz w:val="24"/>
+        </w:rPr>
+        <w:t>- In</w:t>
+      </w:r>
+      <w:r>
+        <w:rPr>
+          <w:b/>
+          <w:sz w:val="24"/>
+        </w:rPr>
+        <w:t xml:space="preserve"> “</w:t>
+      </w:r>
+      <w:r>
+        <w:rPr>
+          <w:b/>
+          <w:sz w:val="20"/>
+        </w:rPr>
+        <w:t>SNEAKER_ECOMMERCE_WEBSITE_PROJECT/</w:t>
+      </w:r>
+      <w:r>
+        <w:rPr>
+          <w:b/>
+          <w:sz w:val="20"/>
+        </w:rPr>
+        <w:t>frontend/src/</w:t>
+      </w:r>
+      <w:r>
+        <w:rPr>
+          <w:b/>
+          <w:color w:val="00B050"/>
+          <w:sz w:val="20"/>
+        </w:rPr>
+        <w:t>index.css</w:t>
+      </w:r>
+      <w:r>
+        <w:rPr>
+          <w:b/>
+          <w:sz w:val="20"/>
+        </w:rPr>
+        <w:t xml:space="preserve">” file, </w:t>
+      </w:r>
+      <w:r>
+        <w:rPr>
+          <w:b/>
+          <w:sz w:val="22"/>
+        </w:rPr>
+        <w:t>css for “Checkout Steps”</w:t>
+      </w:r>
+      <w:r>
+        <w:rPr>
+          <w:b/>
+          <w:sz w:val="22"/>
+        </w:rPr>
+        <w:t>:</w:t>
+      </w:r>
+    </w:p>
+    <w:p>
+      <w:pPr>
+        <w:rPr>
+          <w:b/>
+          <w:sz w:val="22"/>
+        </w:rPr>
+      </w:pPr>
+      <w:r>
+        <w:rPr>
+          <w:noProof/>
+        </w:rPr>
+        <w:lastRenderedPageBreak/>
+        <w:drawing>
+          <wp:inline distT="0" distB="0" distL="0" distR="0" wp14:anchorId="6A6BF26D" wp14:editId="0F502C73">
+            <wp:extent cx="4227195" cy="2286000"/>
+            <wp:effectExtent l="0" t="0" r="1905" b="0"/>
+            <wp:docPr id="107" name="Picture 107"/>
+            <wp:cNvGraphicFramePr>
+              <a:graphicFrameLocks xmlns:a="http://schemas.openxmlformats.org/drawingml/2006/main" noChangeAspect="1"/>
+            </wp:cNvGraphicFramePr>
+            <a:graphic xmlns:a="http://schemas.openxmlformats.org/drawingml/2006/main">
+              <a:graphicData uri="http://schemas.openxmlformats.org/drawingml/2006/picture">
+                <pic:pic xmlns:pic="http://schemas.openxmlformats.org/drawingml/2006/picture">
+                  <pic:nvPicPr>
+                    <pic:cNvPr id="1" name=""/>
+                    <pic:cNvPicPr/>
+                  </pic:nvPicPr>
+                  <pic:blipFill>
+                    <a:blip r:embed="rId23"/>
+                    <a:stretch>
+                      <a:fillRect/>
+                    </a:stretch>
+                  </pic:blipFill>
+                  <pic:spPr>
+                    <a:xfrm>
+                      <a:off x="0" y="0"/>
+                      <a:ext cx="4236053" cy="2290790"/>
+                    </a:xfrm>
+                    <a:prstGeom prst="rect">
+                      <a:avLst/>
+                    </a:prstGeom>
+                  </pic:spPr>
+                </pic:pic>
+              </a:graphicData>
+            </a:graphic>
+          </wp:inline>
+        </w:drawing>
+      </w:r>
+    </w:p>
+    <w:p>
+      <w:pPr>
+        <w:rPr>
+          <w:b/>
+          <w:color w:val="00B050"/>
+          <w:sz w:val="28"/>
+        </w:rPr>
+      </w:pPr>
+      <w:r>
+        <w:rPr>
+          <w:b/>
+          <w:color w:val="00B050"/>
+          <w:sz w:val="28"/>
+        </w:rPr>
+        <w:t>- Result</w:t>
+      </w:r>
+      <w:r>
+        <w:rPr>
+          <w:b/>
+          <w:color w:val="00B050"/>
+          <w:sz w:val="28"/>
+        </w:rPr>
+        <w:t xml:space="preserve">: to checking ... </w:t>
+      </w:r>
+      <w:r>
+        <w:rPr>
+          <w:b/>
+          <w:color w:val="00B050"/>
+          <w:sz w:val="28"/>
+        </w:rPr>
+        <w:t>4:50:52</w:t>
+      </w:r>
+    </w:p>
+    <w:p>
+      <w:pPr>
+        <w:rPr>
+          <w:b/>
+          <w:sz w:val="24"/>
+        </w:rPr>
+      </w:pPr>
+      <w:r>
+        <w:rPr>
+          <w:noProof/>
+        </w:rPr>
+        <mc:AlternateContent>
+          <mc:Choice Requires="wps">
+            <w:drawing>
+              <wp:anchor distT="0" distB="0" distL="114300" distR="114300" simplePos="0" relativeHeight="251826176" behindDoc="0" locked="0" layoutInCell="1" allowOverlap="1" wp14:anchorId="42F40464" wp14:editId="26594D04">
+                <wp:simplePos x="0" y="0"/>
+                <wp:positionH relativeFrom="margin">
+                  <wp:posOffset>2272665</wp:posOffset>
+                </wp:positionH>
+                <wp:positionV relativeFrom="paragraph">
+                  <wp:posOffset>543947</wp:posOffset>
+                </wp:positionV>
+                <wp:extent cx="1835426" cy="165652"/>
+                <wp:effectExtent l="19050" t="19050" r="12700" b="25400"/>
+                <wp:wrapNone/>
+                <wp:docPr id="110" name="Rectangle 110"/>
+                <wp:cNvGraphicFramePr/>
+                <a:graphic xmlns:a="http://schemas.openxmlformats.org/drawingml/2006/main">
+                  <a:graphicData uri="http://schemas.microsoft.com/office/word/2010/wordprocessingShape">
+                    <wps:wsp>
+                      <wps:cNvSpPr/>
+                      <wps:spPr>
+                        <a:xfrm>
+                          <a:off x="0" y="0"/>
+                          <a:ext cx="1835426" cy="165652"/>
+                        </a:xfrm>
+                        <a:prstGeom prst="rect">
+                          <a:avLst/>
+                        </a:prstGeom>
+                        <a:noFill/>
+                        <a:ln w="28575">
+                          <a:solidFill>
+                            <a:srgbClr val="FF0000"/>
+                          </a:solidFill>
+                        </a:ln>
+                      </wps:spPr>
+                      <wps:style>
+                        <a:lnRef idx="2">
+                          <a:schemeClr val="accent1">
+                            <a:shade val="50000"/>
+                          </a:schemeClr>
+                        </a:lnRef>
+                        <a:fillRef idx="1">
+                          <a:schemeClr val="accent1"/>
+                        </a:fillRef>
+                        <a:effectRef idx="0">
+                          <a:schemeClr val="accent1"/>
+                        </a:effectRef>
+                        <a:fontRef idx="minor">
+                          <a:schemeClr val="lt1"/>
+                        </a:fontRef>
+                      </wps:style>
+                      <wps:bodyPr rot="0" spcFirstLastPara="0" vertOverflow="overflow" horzOverflow="overflow" vert="horz" wrap="square" lIns="91440" tIns="45720" rIns="91440" bIns="45720" numCol="1" spcCol="0" rtlCol="0" fromWordArt="0" anchor="ctr" anchorCtr="0" forceAA="0" compatLnSpc="1">
+                        <a:prstTxWarp prst="textNoShape">
+                          <a:avLst/>
+                        </a:prstTxWarp>
+                        <a:noAutofit/>
+                      </wps:bodyPr>
+                    </wps:wsp>
+                  </a:graphicData>
+                </a:graphic>
+                <wp14:sizeRelH relativeFrom="margin">
+                  <wp14:pctWidth>0</wp14:pctWidth>
+                </wp14:sizeRelH>
+                <wp14:sizeRelV relativeFrom="margin">
+                  <wp14:pctHeight>0</wp14:pctHeight>
+                </wp14:sizeRelV>
+              </wp:anchor>
+            </w:drawing>
+          </mc:Choice>
+          <mc:Fallback>
+            <w:pict>
+              <v:rect w14:anchorId="0545F682" id="Rectangle 110" o:spid="_x0000_s1026" style="position:absolute;margin-left:178.95pt;margin-top:42.85pt;width:144.5pt;height:13.05pt;z-index:251826176;visibility:visible;mso-wrap-style:square;mso-width-percent:0;mso-height-percent:0;mso-wrap-distance-left:9pt;mso-wrap-distance-top:0;mso-wrap-distance-right:9pt;mso-wrap-distance-bottom:0;mso-position-horizontal:absolute;mso-position-horizontal-relative:margin;mso-position-vertical:absolute;mso-position-vertical-relative:text;mso-width-percent:0;mso-height-percent:0;mso-width-relative:margin;mso-height-relative:margin;v-text-anchor:middle" o:gfxdata="UEsDBBQABgAIAAAAIQC2gziS/gAAAOEBAAATAAAAW0NvbnRlbnRfVHlwZXNdLnhtbJSRQU7DMBBF&#10;90jcwfIWJU67QAgl6YK0S0CoHGBkTxKLZGx5TGhvj5O2G0SRWNoz/78nu9wcxkFMGNg6quQqL6RA&#10;0s5Y6ir5vt9lD1JwBDIwOMJKHpHlpr69KfdHjyxSmriSfYz+USnWPY7AufNIadK6MEJMx9ApD/oD&#10;OlTrorhX2lFEilmcO2RdNtjC5xDF9pCuTyYBB5bi6bQ4syoJ3g9WQ0ymaiLzg5KdCXlKLjvcW893&#10;SUOqXwnz5DrgnHtJTxOsQfEKIT7DmDSUCaxw7Rqn8787ZsmRM9e2VmPeBN4uqYvTtW7jvijg9N/y&#10;JsXecLq0q+WD6m8AAAD//wMAUEsDBBQABgAIAAAAIQA4/SH/1gAAAJQBAAALAAAAX3JlbHMvLnJl&#10;bHOkkMFqwzAMhu+DvYPRfXGawxijTi+j0GvpHsDYimMaW0Yy2fr2M4PBMnrbUb/Q94l/f/hMi1qR&#10;JVI2sOt6UJgd+ZiDgffL8ekFlFSbvV0oo4EbChzGx4f9GRdb25HMsYhqlCwG5lrLq9biZkxWOiqY&#10;22YiTra2kYMu1l1tQD30/bPm3wwYN0x18gb45AdQl1tp5j/sFB2T0FQ7R0nTNEV3j6o9feQzro1i&#10;OWA14Fm+Q8a1a8+Bvu/d/dMb2JY5uiPbhG/ktn4cqGU/er3pcvwCAAD//wMAUEsDBBQABgAIAAAA&#10;IQATG7bWngIAAJMFAAAOAAAAZHJzL2Uyb0RvYy54bWysVMFu2zAMvQ/YPwi6r469OG2NOkXQIsOA&#10;oi3aDj0rshwbkEVNUuJkXz9Kst2gK3YY5oMsieQj+UTy6vrQSbIXxragSpqezSgRikPVqm1Jf7ys&#10;v1xQYh1TFZOgREmPwtLr5edPV70uRAYNyEoYgiDKFr0uaeOcLpLE8kZ0zJ6BFgqFNZiOOTyabVIZ&#10;1iN6J5NsNlskPZhKG+DCWry9jUK6DPh1Lbh7qGsrHJElxdhcWE1YN35Nlles2Bqmm5YPYbB/iKJj&#10;rUKnE9Qtc4zsTPsHVNdyAxZqd8ahS6CuWy5CDphNOnuXzXPDtAi5IDlWTzTZ/wfL7/ePhrQVvl2K&#10;/CjW4SM9IW1MbaUg/hIp6rUtUPNZP5rhZHHr8z3UpvN/zIQcAq3HiVZxcITjZXrxNZ9nC0o4ytJF&#10;vsgzD5q8WWtj3TcBHfGbkhr0H9hk+zvrouqo4p0pWLdS4j0rpCJ9SbOL/DwPFhZkW3mpF1qz3dxI&#10;Q/YMX3+9nuE3OD5RwzCkwmh8jjGrsHNHKaKDJ1EjQZhHFj340hQTLONcKJdGUcMqEb3lp85Gi5Cz&#10;VAjokWuMcsIeAEbNCDJiRwYGfW8qQmVPxrO/BRaNJ4vgGZSbjLtWgfkIQGJWg+eoP5IUqfEsbaA6&#10;YvkYiH1lNV+3+IJ3zLpHZrCRsKRwOLgHXGoJ+FIw7ChpwPz66N7rY32jlJIeG7Ok9ueOGUGJ/K6w&#10;8i/T+dx3cjjM8/MMD+ZUsjmVqF13A/j6KY4hzcPW6zs5bmsD3SvOkJX3iiKmOPouKXdmPNy4ODBw&#10;CnGxWgU17F7N3J161tyDe1Z9hb4cXpnRQxk7bIB7GJuYFe+qOep6SwWrnYO6DaX+xuvAN3Z+KJxh&#10;SvnRcnoOWm+zdPkbAAD//wMAUEsDBBQABgAIAAAAIQAVkB513wAAAAoBAAAPAAAAZHJzL2Rvd25y&#10;ZXYueG1sTI/BTsMwDIbvSLxDZCQuiKUF1pXSdEJMiNskChpXt8naisSpmmwrPD3mBEfbn35/f7me&#10;nRVHM4XBk4J0kYAw1Ho9UKfg/e35OgcRIpJG68ko+DIB1tX5WYmF9id6Ncc6doJDKBSooI9xLKQM&#10;bW8choUfDfFt7yeHkcepk3rCE4c7K2+SJJMOB+IPPY7mqTftZ31wCprdaL/3G/cx7+qMcPuyRdpc&#10;KXV5MT8+gIhmjn8w/OqzOlTs1PgD6SCsgtvl6p5RBflyBYKB7C7jRcNkmuYgq1L+r1D9AAAA//8D&#10;AFBLAQItABQABgAIAAAAIQC2gziS/gAAAOEBAAATAAAAAAAAAAAAAAAAAAAAAABbQ29udGVudF9U&#10;eXBlc10ueG1sUEsBAi0AFAAGAAgAAAAhADj9If/WAAAAlAEAAAsAAAAAAAAAAAAAAAAALwEAAF9y&#10;ZWxzLy5yZWxzUEsBAi0AFAAGAAgAAAAhABMbttaeAgAAkwUAAA4AAAAAAAAAAAAAAAAALgIAAGRy&#10;cy9lMm9Eb2MueG1sUEsBAi0AFAAGAAgAAAAhABWQHnXfAAAACgEAAA8AAAAAAAAAAAAAAAAA+AQA&#10;AGRycy9kb3ducmV2LnhtbFBLBQYAAAAABAAEAPMAAAAEBgAAAAA=&#10;" filled="f" strokecolor="red" strokeweight="2.25pt">
+                <w10:wrap anchorx="margin"/>
+              </v:rect>
+            </w:pict>
+          </mc:Fallback>
+        </mc:AlternateContent>
+      </w:r>
+      <w:r>
+        <w:rPr>
+          <w:noProof/>
+        </w:rPr>
+        <mc:AlternateContent>
+          <mc:Choice Requires="wps">
+            <w:drawing>
+              <wp:anchor distT="0" distB="0" distL="114300" distR="114300" simplePos="0" relativeHeight="251824128" behindDoc="0" locked="0" layoutInCell="1" allowOverlap="1" wp14:anchorId="42F40464" wp14:editId="26594D04">
+                <wp:simplePos x="0" y="0"/>
+                <wp:positionH relativeFrom="margin">
+                  <wp:posOffset>6109169</wp:posOffset>
+                </wp:positionH>
+                <wp:positionV relativeFrom="paragraph">
+                  <wp:posOffset>351790</wp:posOffset>
+                </wp:positionV>
+                <wp:extent cx="278130" cy="119270"/>
+                <wp:effectExtent l="19050" t="19050" r="26670" b="14605"/>
+                <wp:wrapNone/>
+                <wp:docPr id="109" name="Rectangle 109"/>
+                <wp:cNvGraphicFramePr/>
+                <a:graphic xmlns:a="http://schemas.openxmlformats.org/drawingml/2006/main">
+                  <a:graphicData uri="http://schemas.microsoft.com/office/word/2010/wordprocessingShape">
+                    <wps:wsp>
+                      <wps:cNvSpPr/>
+                      <wps:spPr>
+                        <a:xfrm>
+                          <a:off x="0" y="0"/>
+                          <a:ext cx="278130" cy="119270"/>
+                        </a:xfrm>
+                        <a:prstGeom prst="rect">
+                          <a:avLst/>
+                        </a:prstGeom>
+                        <a:noFill/>
+                        <a:ln w="28575">
+                          <a:solidFill>
+                            <a:srgbClr val="FF0000"/>
+                          </a:solidFill>
+                        </a:ln>
+                      </wps:spPr>
+                      <wps:style>
+                        <a:lnRef idx="2">
+                          <a:schemeClr val="accent1">
+                            <a:shade val="50000"/>
+                          </a:schemeClr>
+                        </a:lnRef>
+                        <a:fillRef idx="1">
+                          <a:schemeClr val="accent1"/>
+                        </a:fillRef>
+                        <a:effectRef idx="0">
+                          <a:schemeClr val="accent1"/>
+                        </a:effectRef>
+                        <a:fontRef idx="minor">
+                          <a:schemeClr val="lt1"/>
+                        </a:fontRef>
+                      </wps:style>
+                      <wps:bodyPr rot="0" spcFirstLastPara="0" vertOverflow="overflow" horzOverflow="overflow" vert="horz" wrap="square" lIns="91440" tIns="45720" rIns="91440" bIns="45720" numCol="1" spcCol="0" rtlCol="0" fromWordArt="0" anchor="ctr" anchorCtr="0" forceAA="0" compatLnSpc="1">
+                        <a:prstTxWarp prst="textNoShape">
+                          <a:avLst/>
+                        </a:prstTxWarp>
+                        <a:noAutofit/>
+                      </wps:bodyPr>
+                    </wps:wsp>
+                  </a:graphicData>
+                </a:graphic>
+                <wp14:sizeRelH relativeFrom="margin">
+                  <wp14:pctWidth>0</wp14:pctWidth>
+                </wp14:sizeRelH>
+                <wp14:sizeRelV relativeFrom="margin">
+                  <wp14:pctHeight>0</wp14:pctHeight>
+                </wp14:sizeRelV>
+              </wp:anchor>
+            </w:drawing>
+          </mc:Choice>
+          <mc:Fallback>
+            <w:pict>
+              <v:rect w14:anchorId="5AD0070F" id="Rectangle 109" o:spid="_x0000_s1026" style="position:absolute;margin-left:481.05pt;margin-top:27.7pt;width:21.9pt;height:9.4pt;z-index:251824128;visibility:visible;mso-wrap-style:square;mso-width-percent:0;mso-height-percent:0;mso-wrap-distance-left:9pt;mso-wrap-distance-top:0;mso-wrap-distance-right:9pt;mso-wrap-distance-bottom:0;mso-position-horizontal:absolute;mso-position-horizontal-relative:margin;mso-position-vertical:absolute;mso-position-vertical-relative:text;mso-width-percent:0;mso-height-percent:0;mso-width-relative:margin;mso-height-relative:margin;v-text-anchor:middle" o:gfxdata="UEsDBBQABgAIAAAAIQC2gziS/gAAAOEBAAATAAAAW0NvbnRlbnRfVHlwZXNdLnhtbJSRQU7DMBBF&#10;90jcwfIWJU67QAgl6YK0S0CoHGBkTxKLZGx5TGhvj5O2G0SRWNoz/78nu9wcxkFMGNg6quQqL6RA&#10;0s5Y6ir5vt9lD1JwBDIwOMJKHpHlpr69KfdHjyxSmriSfYz+USnWPY7AufNIadK6MEJMx9ApD/oD&#10;OlTrorhX2lFEilmcO2RdNtjC5xDF9pCuTyYBB5bi6bQ4syoJ3g9WQ0ymaiLzg5KdCXlKLjvcW893&#10;SUOqXwnz5DrgnHtJTxOsQfEKIT7DmDSUCaxw7Rqn8787ZsmRM9e2VmPeBN4uqYvTtW7jvijg9N/y&#10;JsXecLq0q+WD6m8AAAD//wMAUEsDBBQABgAIAAAAIQA4/SH/1gAAAJQBAAALAAAAX3JlbHMvLnJl&#10;bHOkkMFqwzAMhu+DvYPRfXGawxijTi+j0GvpHsDYimMaW0Yy2fr2M4PBMnrbUb/Q94l/f/hMi1qR&#10;JVI2sOt6UJgd+ZiDgffL8ekFlFSbvV0oo4EbChzGx4f9GRdb25HMsYhqlCwG5lrLq9biZkxWOiqY&#10;22YiTra2kYMu1l1tQD30/bPm3wwYN0x18gb45AdQl1tp5j/sFB2T0FQ7R0nTNEV3j6o9feQzro1i&#10;OWA14Fm+Q8a1a8+Bvu/d/dMb2JY5uiPbhG/ktn4cqGU/er3pcvwCAAD//wMAUEsDBBQABgAIAAAA&#10;IQBNSB3pnQIAAJIFAAAOAAAAZHJzL2Uyb0RvYy54bWysVEtv2zAMvg/YfxB0Xx1nzdIGdYqgRYYB&#10;RVe0HXpWZCk2IIsapcTJfv0o+dGgK3YYloMjiuRH8ePj6vrQGLZX6GuwBc/PJpwpK6Gs7bbgP57X&#10;ny4480HYUhiwquBH5fn18uOHq9Yt1BQqMKVCRiDWL1pX8CoEt8gyLyvVCH8GTllSasBGBBJxm5Uo&#10;WkJvTDadTL5kLWDpEKTynm5vOyVfJnytlQzftfYqMFNweltIX0zfTfxmyyux2KJwVS37Z4h/eEUj&#10;aktBR6hbEQTbYf0HVFNLBA86nEloMtC6lirlQNnkkzfZPFXCqZQLkePdSJP/f7Dyfv+ArC6pdpNL&#10;zqxoqEiPRJuwW6NYvCSKWucXZPnkHrCXPB1jvgeNTfynTNgh0XocaVWHwCRdTucX+WciX5Iqzy+n&#10;80R79urs0IevChoWDwVHCp/IFPs7HyggmQ4mMZaFdW1MqpyxrKUAF7P5LHl4MHUZtdHO43ZzY5Dt&#10;BRV/vZ7QLyZDaCdmJBlLlzHFLql0CkejIoaxj0oTPzGNLkLsTDXCCimVDXmnqkSpumiz02CDRwqd&#10;ACOypleO2D3AYNmBDNjdm3v76KpSY4/Ok789rHMePVJksGF0bmoL+B6Aoaz6yJ39QFJHTWRpA+WR&#10;ugehGyvv5LqmCt4JHx4E0hxR0Wk3hO/00QaoUtCfOKsAf713H+2pvUnLWUtzWXD/cydQcWa+WWr8&#10;y/z8PA5yEs5n8ykJeKrZnGrsrrkBqn5OW8jJdIz2wQxHjdC80ApZxaikElZS7ILLgINwE7p9QUtI&#10;qtUqmdHwOhHu7JOTETyyGjv0+fAi0PVtHKj/72GYYbF4082dbfS0sNoF0HVq9Vdee75p8FPj9Esq&#10;bpZTOVm9rtLlbwAAAP//AwBQSwMEFAAGAAgAAAAhANFbpYfgAAAACgEAAA8AAABkcnMvZG93bnJl&#10;di54bWxMj8FOwzAQRO9I/IO1SFxQazdqAg1xKkSFuFVqQO11E7tJhL2OYrcNfD3uCY6reZp5W6wn&#10;a9hZj753JGExF8A0NU711Er4/HibPQHzAUmhcaQlfGsP6/L2psBcuQvt9LkKLYsl5HOU0IUw5Jz7&#10;ptMW/dwNmmJ2dKPFEM+x5WrESyy3hidCZNxiT3Ghw0G/drr5qk5WQr0fzM9xYw/TvsoIt+9bpM2D&#10;lPd308szsKCn8AfDVT+qQxmdanci5ZmRsMqSRUQlpOkS2BUQIl0BqyU8LhPgZcH/v1D+AgAA//8D&#10;AFBLAQItABQABgAIAAAAIQC2gziS/gAAAOEBAAATAAAAAAAAAAAAAAAAAAAAAABbQ29udGVudF9U&#10;eXBlc10ueG1sUEsBAi0AFAAGAAgAAAAhADj9If/WAAAAlAEAAAsAAAAAAAAAAAAAAAAALwEAAF9y&#10;ZWxzLy5yZWxzUEsBAi0AFAAGAAgAAAAhAE1IHemdAgAAkgUAAA4AAAAAAAAAAAAAAAAALgIAAGRy&#10;cy9lMm9Eb2MueG1sUEsBAi0AFAAGAAgAAAAhANFbpYfgAAAACgEAAA8AAAAAAAAAAAAAAAAA9wQA&#10;AGRycy9kb3ducmV2LnhtbFBLBQYAAAAABAAEAPMAAAAEBgAAAAA=&#10;" filled="f" strokecolor="red" strokeweight="2.25pt">
+                <w10:wrap anchorx="margin"/>
+              </v:rect>
+            </w:pict>
+          </mc:Fallback>
+        </mc:AlternateContent>
+      </w:r>
+      <w:r>
+        <w:rPr>
+          <w:noProof/>
+        </w:rPr>
+        <mc:AlternateContent>
+          <mc:Choice Requires="wps">
+            <w:drawing>
+              <wp:anchor distT="0" distB="0" distL="114300" distR="114300" simplePos="0" relativeHeight="251822080" behindDoc="0" locked="0" layoutInCell="1" allowOverlap="1" wp14:anchorId="6746497E" wp14:editId="0E7E58BF">
+                <wp:simplePos x="0" y="0"/>
+                <wp:positionH relativeFrom="margin">
+                  <wp:posOffset>437239</wp:posOffset>
+                </wp:positionH>
+                <wp:positionV relativeFrom="paragraph">
+                  <wp:posOffset>40365</wp:posOffset>
+                </wp:positionV>
+                <wp:extent cx="583096" cy="132522"/>
+                <wp:effectExtent l="19050" t="19050" r="26670" b="20320"/>
+                <wp:wrapNone/>
+                <wp:docPr id="108" name="Rectangle 108"/>
+                <wp:cNvGraphicFramePr/>
+                <a:graphic xmlns:a="http://schemas.openxmlformats.org/drawingml/2006/main">
+                  <a:graphicData uri="http://schemas.microsoft.com/office/word/2010/wordprocessingShape">
+                    <wps:wsp>
+                      <wps:cNvSpPr/>
+                      <wps:spPr>
+                        <a:xfrm>
+                          <a:off x="0" y="0"/>
+                          <a:ext cx="583096" cy="132522"/>
+                        </a:xfrm>
+                        <a:prstGeom prst="rect">
+                          <a:avLst/>
+                        </a:prstGeom>
+                        <a:noFill/>
+                        <a:ln w="28575">
+                          <a:solidFill>
+                            <a:srgbClr val="FF0000"/>
+                          </a:solidFill>
+                        </a:ln>
+                      </wps:spPr>
+                      <wps:style>
+                        <a:lnRef idx="2">
+                          <a:schemeClr val="accent1">
+                            <a:shade val="50000"/>
+                          </a:schemeClr>
+                        </a:lnRef>
+                        <a:fillRef idx="1">
+                          <a:schemeClr val="accent1"/>
+                        </a:fillRef>
+                        <a:effectRef idx="0">
+                          <a:schemeClr val="accent1"/>
+                        </a:effectRef>
+                        <a:fontRef idx="minor">
+                          <a:schemeClr val="lt1"/>
+                        </a:fontRef>
+                      </wps:style>
+                      <wps:bodyPr rot="0" spcFirstLastPara="0" vertOverflow="overflow" horzOverflow="overflow" vert="horz" wrap="square" lIns="91440" tIns="45720" rIns="91440" bIns="45720" numCol="1" spcCol="0" rtlCol="0" fromWordArt="0" anchor="ctr" anchorCtr="0" forceAA="0" compatLnSpc="1">
+                        <a:prstTxWarp prst="textNoShape">
+                          <a:avLst/>
+                        </a:prstTxWarp>
+                        <a:noAutofit/>
+                      </wps:bodyPr>
+                    </wps:wsp>
+                  </a:graphicData>
+                </a:graphic>
+                <wp14:sizeRelH relativeFrom="margin">
+                  <wp14:pctWidth>0</wp14:pctWidth>
+                </wp14:sizeRelH>
+                <wp14:sizeRelV relativeFrom="margin">
+                  <wp14:pctHeight>0</wp14:pctHeight>
+                </wp14:sizeRelV>
+              </wp:anchor>
+            </w:drawing>
+          </mc:Choice>
+          <mc:Fallback>
+            <w:pict>
+              <v:rect w14:anchorId="18E3AC67" id="Rectangle 108" o:spid="_x0000_s1026" style="position:absolute;margin-left:34.45pt;margin-top:3.2pt;width:45.9pt;height:10.45pt;z-index:251822080;visibility:visible;mso-wrap-style:square;mso-width-percent:0;mso-height-percent:0;mso-wrap-distance-left:9pt;mso-wrap-distance-top:0;mso-wrap-distance-right:9pt;mso-wrap-distance-bottom:0;mso-position-horizontal:absolute;mso-position-horizontal-relative:margin;mso-position-vertical:absolute;mso-position-vertical-relative:text;mso-width-percent:0;mso-height-percent:0;mso-width-relative:margin;mso-height-relative:margin;v-text-anchor:middle" o:gfxdata="UEsDBBQABgAIAAAAIQC2gziS/gAAAOEBAAATAAAAW0NvbnRlbnRfVHlwZXNdLnhtbJSRQU7DMBBF&#10;90jcwfIWJU67QAgl6YK0S0CoHGBkTxKLZGx5TGhvj5O2G0SRWNoz/78nu9wcxkFMGNg6quQqL6RA&#10;0s5Y6ir5vt9lD1JwBDIwOMJKHpHlpr69KfdHjyxSmriSfYz+USnWPY7AufNIadK6MEJMx9ApD/oD&#10;OlTrorhX2lFEilmcO2RdNtjC5xDF9pCuTyYBB5bi6bQ4syoJ3g9WQ0ymaiLzg5KdCXlKLjvcW893&#10;SUOqXwnz5DrgnHtJTxOsQfEKIT7DmDSUCaxw7Rqn8787ZsmRM9e2VmPeBN4uqYvTtW7jvijg9N/y&#10;JsXecLq0q+WD6m8AAAD//wMAUEsDBBQABgAIAAAAIQA4/SH/1gAAAJQBAAALAAAAX3JlbHMvLnJl&#10;bHOkkMFqwzAMhu+DvYPRfXGawxijTi+j0GvpHsDYimMaW0Yy2fr2M4PBMnrbUb/Q94l/f/hMi1qR&#10;JVI2sOt6UJgd+ZiDgffL8ekFlFSbvV0oo4EbChzGx4f9GRdb25HMsYhqlCwG5lrLq9biZkxWOiqY&#10;22YiTra2kYMu1l1tQD30/bPm3wwYN0x18gb45AdQl1tp5j/sFB2T0FQ7R0nTNEV3j6o9feQzro1i&#10;OWA14Fm+Q8a1a8+Bvu/d/dMb2JY5uiPbhG/ktn4cqGU/er3pcvwCAAD//wMAUEsDBBQABgAIAAAA&#10;IQAUlAJRngIAAJIFAAAOAAAAZHJzL2Uyb0RvYy54bWysVN9P2zAQfp+0/8Hy+0gaKIOIFFWgTpMQ&#10;IGDi2XXsJpLj82y3affX72wnoWJoD9P6kNq+u+/uvvtxdb3vFNkJ61rQFZ2d5JQIzaFu9aaiP15W&#10;Xy4ocZ7pminQoqIH4ej14vOnq96UooAGVC0sQRDtyt5UtPHelFnmeCM65k7ACI1CCbZjHq92k9WW&#10;9YjeqazI8/OsB1sbC1w4h6+3SUgXEV9Kwf2DlE54oiqKsfn4tfG7Dt9sccXKjWWmafkQBvuHKDrW&#10;anQ6Qd0yz8jWtn9AdS234ED6Ew5dBlK2XMQcMJtZ/i6b54YZEXNBcpyZaHL/D5bf7x4taWusXY6l&#10;0qzDIj0hbUxvlCDhESnqjStR89k82uHm8Bjy3UvbhX/MhOwjrYeJVrH3hOPj/OI0vzynhKNodlrM&#10;iyJgZm/Gxjr/TUBHwqGiFt1HMtnuzvmkOqoEXxpWrVL4zkqlSV/R4mL+dR4tHKi2DtIgdHazvlGW&#10;7BgWf7XK8Tc4PlLDMJTGaEKKKal48gclkoMnIZEfTKNIHkJnigmWcS60nyVRw2qRvM2PnY0WMWel&#10;ETAgS4xywh4ARs0EMmInBgb9YCpiY0/G+d8CS8aTRfQM2k/GXavBfgSgMKvBc9IfSUrUBJbWUB+w&#10;eyyksXKGr1qs4B1z/pFZnCOcONwN/gE/UgFWCoYTJQ3YXx+9B31sb5RS0uNcVtT93DIrKFHfNTb+&#10;5ezsLAxyvJzNvxZ4sceS9bFEb7sbwOrPcAsZHo9B36vxKC10r7hClsEripjm6Lui3NvxcuPTvsAl&#10;xMVyGdVweA3zd/rZ8AAeWA0d+rJ/ZdYMbeyx/+9hnGFWvuvmpBssNSy3HmQbW/2N14FvHPzYOMOS&#10;Cpvl+B613lbp4jcAAAD//wMAUEsDBBQABgAIAAAAIQB0+6hv3QAAAAcBAAAPAAAAZHJzL2Rvd25y&#10;ZXYueG1sTI5BS8NAFITvgv9heYIXsZtWSWvMphSLeCs0lXp9yb4mwd23Ibtto7/e7cmehmGGmS9f&#10;jtaIEw2+c6xgOklAENdOd9wo+Ny9Py5A+ICs0TgmBT/kYVnc3uSYaXfmLZ3K0Ig4wj5DBW0IfSal&#10;r1uy6CeuJ47ZwQ0WQ7RDI/WA5zhujZwlSSotdhwfWuzpraX6uzxaBdW+N7+Htf0a92XKuPnYIK8f&#10;lLq/G1evIAKN4b8MF/yIDkVkqtyRtRdGQbp4ic2ozyAucZrMQVQKZvMnkEUur/mLPwAAAP//AwBQ&#10;SwECLQAUAAYACAAAACEAtoM4kv4AAADhAQAAEwAAAAAAAAAAAAAAAAAAAAAAW0NvbnRlbnRfVHlw&#10;ZXNdLnhtbFBLAQItABQABgAIAAAAIQA4/SH/1gAAAJQBAAALAAAAAAAAAAAAAAAAAC8BAABfcmVs&#10;cy8ucmVsc1BLAQItABQABgAIAAAAIQAUlAJRngIAAJIFAAAOAAAAAAAAAAAAAAAAAC4CAABkcnMv&#10;ZTJvRG9jLnhtbFBLAQItABQABgAIAAAAIQB0+6hv3QAAAAcBAAAPAAAAAAAAAAAAAAAAAPgEAABk&#10;cnMvZG93bnJldi54bWxQSwUGAAAAAAQABADzAAAAAgYAAAAA&#10;" filled="f" strokecolor="red" strokeweight="2.25pt">
+                <w10:wrap anchorx="margin"/>
+              </v:rect>
+            </w:pict>
+          </mc:Fallback>
+        </mc:AlternateContent>
+      </w:r>
+      <w:r>
+        <w:rPr>
+          <w:noProof/>
+        </w:rPr>
+        <w:drawing>
+          <wp:inline distT="0" distB="0" distL="0" distR="0" wp14:anchorId="0F71DEB0" wp14:editId="661A7059">
+            <wp:extent cx="6407150" cy="3803374"/>
+            <wp:effectExtent l="0" t="0" r="0" b="6985"/>
+            <wp:docPr id="106" name="Picture 106"/>
+            <wp:cNvGraphicFramePr>
+              <a:graphicFrameLocks xmlns:a="http://schemas.openxmlformats.org/drawingml/2006/main" noChangeAspect="1"/>
+            </wp:cNvGraphicFramePr>
+            <a:graphic xmlns:a="http://schemas.openxmlformats.org/drawingml/2006/main">
+              <a:graphicData uri="http://schemas.openxmlformats.org/drawingml/2006/picture">
+                <pic:pic xmlns:pic="http://schemas.openxmlformats.org/drawingml/2006/picture">
+                  <pic:nvPicPr>
+                    <pic:cNvPr id="1" name=""/>
+                    <pic:cNvPicPr/>
+                  </pic:nvPicPr>
+                  <pic:blipFill>
+                    <a:blip r:embed="rId24"/>
+                    <a:stretch>
+                      <a:fillRect/>
+                    </a:stretch>
+                  </pic:blipFill>
+                  <pic:spPr>
+                    <a:xfrm>
+                      <a:off x="0" y="0"/>
+                      <a:ext cx="6414467" cy="3807717"/>
+                    </a:xfrm>
+                    <a:prstGeom prst="rect">
+                      <a:avLst/>
+                    </a:prstGeom>
+                  </pic:spPr>
+                </pic:pic>
+              </a:graphicData>
+            </a:graphic>
+          </wp:inline>
+        </w:drawing>
+      </w:r>
+    </w:p>
+    <w:p>
+      <w:pPr>
+        <w:rPr>
+          <w:b/>
+          <w:sz w:val="24"/>
+        </w:rPr>
+      </w:pPr>
+    </w:p>
+    <w:p>
+      <w:pPr>
+        <w:rPr>
+          <w:b/>
+          <w:sz w:val="24"/>
+        </w:rPr>
+      </w:pPr>
+    </w:p>
+    <w:p>
+      <w:pPr>
+        <w:rPr>
+          <w:b/>
+          <w:sz w:val="24"/>
+        </w:rPr>
+      </w:pPr>
+    </w:p>
+    <w:p>
+      <w:pPr>
+        <w:rPr>
+          <w:b/>
+          <w:sz w:val="24"/>
+        </w:rPr>
+      </w:pPr>
       <w:bookmarkStart w:id="0" w:name="_GoBack"/>
       <w:bookmarkEnd w:id="0"/>
     </w:p>
@@ -41700,38 +42499,15 @@
       <w:pPr>
         <w:rPr>
           <w:b/>
-          <w:sz w:val="24"/>
-        </w:rPr>
-      </w:pPr>
-    </w:p>
-    <w:p>
-      <w:pPr>
+          <w:sz w:val="22"/>
+        </w:rPr>
+      </w:pPr>
+      <w:r>
         <w:rPr>
           <w:b/>
           <w:sz w:val="24"/>
         </w:rPr>
-      </w:pPr>
-    </w:p>
-    <w:p>
-      <w:pPr>
-        <w:rPr>
-          <w:b/>
-          <w:sz w:val="24"/>
-        </w:rPr>
-      </w:pPr>
-    </w:p>
-    <w:p>
-      <w:pPr>
-        <w:rPr>
-          <w:b/>
-          <w:sz w:val="22"/>
-        </w:rPr>
-      </w:pPr>
-      <w:r>
-        <w:rPr>
-          <w:b/>
-          <w:sz w:val="24"/>
-        </w:rPr>
+        <w:lastRenderedPageBreak/>
         <w:t>- Create</w:t>
       </w:r>
       <w:r>

</xml_diff>